<commit_message>
01-Fundamentos fin de sección
</commit_message>
<xml_diff>
--- a/Guia Javascript.docx
+++ b/Guia Javascript.docx
@@ -805,21 +805,7 @@
         <w:rPr>
           <w:lang w:val="es-ES"/>
         </w:rPr>
-        <w:t xml:space="preserve"> ya entra en modo </w:t>
-      </w:r>
-      <w:proofErr w:type="gramStart"/>
-      <w:r>
-        <w:rPr>
-          <w:lang w:val="es-ES"/>
-        </w:rPr>
-        <w:t>edición</w:t>
-      </w:r>
-      <w:proofErr w:type="gramEnd"/>
-      <w:r>
-        <w:rPr>
-          <w:lang w:val="es-ES"/>
-        </w:rPr>
-        <w:t xml:space="preserve"> y puedo ejecutar </w:t>
+        <w:t xml:space="preserve"> ya entra en modo edición y puedo ejecutar </w:t>
       </w:r>
       <w:proofErr w:type="spellStart"/>
       <w:r>
@@ -19117,8 +19103,6 @@
         </w:rPr>
         <w:t>SWITCH</w:t>
       </w:r>
-      <w:bookmarkStart w:id="0" w:name="_GoBack"/>
-      <w:bookmarkEnd w:id="0"/>
     </w:p>
     <w:p>
       <w:pPr>
@@ -19244,6 +19228,1859 @@
     <w:p>
       <w:pPr>
         <w:rPr>
+          <w:b/>
+          <w:caps/>
+          <w:sz w:val="28"/>
+          <w:szCs w:val="28"/>
+          <w:lang w:val="es-ES"/>
+          <w14:reflection w14:blurRad="12700" w14:stA="28000" w14:stPos="0" w14:endA="0" w14:endPos="45000" w14:dist="1003" w14:dir="5400000" w14:fadeDir="5400000" w14:sx="100000" w14:sy="-100000" w14:kx="0" w14:ky="0" w14:algn="bl"/>
+          <w14:textOutline w14:w="4495" w14:cap="flat" w14:cmpd="sng" w14:algn="ctr">
+            <w14:solidFill>
+              <w14:schemeClr w14:val="accent4">
+                <w14:shade w14:val="50000"/>
+                <w14:satMod w14:val="120000"/>
+              </w14:schemeClr>
+            </w14:solidFill>
+            <w14:prstDash w14:val="solid"/>
+            <w14:round/>
+          </w14:textOutline>
+          <w14:textFill>
+            <w14:gradFill>
+              <w14:gsLst>
+                <w14:gs w14:pos="0">
+                  <w14:schemeClr w14:val="accent4">
+                    <w14:shade w14:val="20000"/>
+                    <w14:satMod w14:val="245000"/>
+                  </w14:schemeClr>
+                </w14:gs>
+                <w14:gs w14:pos="43000">
+                  <w14:schemeClr w14:val="accent4">
+                    <w14:satMod w14:val="255000"/>
+                  </w14:schemeClr>
+                </w14:gs>
+                <w14:gs w14:pos="48000">
+                  <w14:schemeClr w14:val="accent4">
+                    <w14:shade w14:val="85000"/>
+                    <w14:satMod w14:val="255000"/>
+                  </w14:schemeClr>
+                </w14:gs>
+                <w14:gs w14:pos="100000">
+                  <w14:schemeClr w14:val="accent4">
+                    <w14:shade w14:val="20000"/>
+                    <w14:satMod w14:val="245000"/>
+                  </w14:schemeClr>
+                </w14:gs>
+              </w14:gsLst>
+              <w14:lin w14:ang="5400000" w14:scaled="0"/>
+            </w14:gradFill>
+          </w14:textFill>
+        </w:rPr>
+      </w:pPr>
+      <w:proofErr w:type="spellStart"/>
+      <w:proofErr w:type="gramStart"/>
+      <w:r>
+        <w:rPr>
+          <w:b/>
+          <w:caps/>
+          <w:sz w:val="28"/>
+          <w:szCs w:val="28"/>
+          <w:lang w:val="es-ES"/>
+          <w14:reflection w14:blurRad="12700" w14:stA="28000" w14:stPos="0" w14:endA="0" w14:endPos="45000" w14:dist="1003" w14:dir="5400000" w14:fadeDir="5400000" w14:sx="100000" w14:sy="-100000" w14:kx="0" w14:ky="0" w14:algn="bl"/>
+          <w14:textOutline w14:w="4495" w14:cap="flat" w14:cmpd="sng" w14:algn="ctr">
+            <w14:solidFill>
+              <w14:schemeClr w14:val="accent4">
+                <w14:shade w14:val="50000"/>
+                <w14:satMod w14:val="120000"/>
+              </w14:schemeClr>
+            </w14:solidFill>
+            <w14:prstDash w14:val="solid"/>
+            <w14:round/>
+          </w14:textOutline>
+          <w14:textFill>
+            <w14:gradFill>
+              <w14:gsLst>
+                <w14:gs w14:pos="0">
+                  <w14:schemeClr w14:val="accent4">
+                    <w14:shade w14:val="20000"/>
+                    <w14:satMod w14:val="245000"/>
+                  </w14:schemeClr>
+                </w14:gs>
+                <w14:gs w14:pos="43000">
+                  <w14:schemeClr w14:val="accent4">
+                    <w14:satMod w14:val="255000"/>
+                  </w14:schemeClr>
+                </w14:gs>
+                <w14:gs w14:pos="48000">
+                  <w14:schemeClr w14:val="accent4">
+                    <w14:shade w14:val="85000"/>
+                    <w14:satMod w14:val="255000"/>
+                  </w14:schemeClr>
+                </w14:gs>
+                <w14:gs w14:pos="100000">
+                  <w14:schemeClr w14:val="accent4">
+                    <w14:shade w14:val="20000"/>
+                    <w14:satMod w14:val="245000"/>
+                  </w14:schemeClr>
+                </w14:gs>
+              </w14:gsLst>
+              <w14:lin w14:ang="5400000" w14:scaled="0"/>
+            </w14:gradFill>
+          </w14:textFill>
+        </w:rPr>
+        <w:lastRenderedPageBreak/>
+        <w:t>While</w:t>
+      </w:r>
+      <w:proofErr w:type="spellEnd"/>
+      <w:r>
+        <w:rPr>
+          <w:b/>
+          <w:caps/>
+          <w:sz w:val="28"/>
+          <w:szCs w:val="28"/>
+          <w:lang w:val="es-ES"/>
+          <w14:reflection w14:blurRad="12700" w14:stA="28000" w14:stPos="0" w14:endA="0" w14:endPos="45000" w14:dist="1003" w14:dir="5400000" w14:fadeDir="5400000" w14:sx="100000" w14:sy="-100000" w14:kx="0" w14:ky="0" w14:algn="bl"/>
+          <w14:textOutline w14:w="4495" w14:cap="flat" w14:cmpd="sng" w14:algn="ctr">
+            <w14:solidFill>
+              <w14:schemeClr w14:val="accent4">
+                <w14:shade w14:val="50000"/>
+                <w14:satMod w14:val="120000"/>
+              </w14:schemeClr>
+            </w14:solidFill>
+            <w14:prstDash w14:val="solid"/>
+            <w14:round/>
+          </w14:textOutline>
+          <w14:textFill>
+            <w14:gradFill>
+              <w14:gsLst>
+                <w14:gs w14:pos="0">
+                  <w14:schemeClr w14:val="accent4">
+                    <w14:shade w14:val="20000"/>
+                    <w14:satMod w14:val="245000"/>
+                  </w14:schemeClr>
+                </w14:gs>
+                <w14:gs w14:pos="43000">
+                  <w14:schemeClr w14:val="accent4">
+                    <w14:satMod w14:val="255000"/>
+                  </w14:schemeClr>
+                </w14:gs>
+                <w14:gs w14:pos="48000">
+                  <w14:schemeClr w14:val="accent4">
+                    <w14:shade w14:val="85000"/>
+                    <w14:satMod w14:val="255000"/>
+                  </w14:schemeClr>
+                </w14:gs>
+                <w14:gs w14:pos="100000">
+                  <w14:schemeClr w14:val="accent4">
+                    <w14:shade w14:val="20000"/>
+                    <w14:satMod w14:val="245000"/>
+                  </w14:schemeClr>
+                </w14:gs>
+              </w14:gsLst>
+              <w14:lin w14:ang="5400000" w14:scaled="0"/>
+            </w14:gradFill>
+          </w14:textFill>
+        </w:rPr>
+        <w:t>(</w:t>
+      </w:r>
+      <w:proofErr w:type="gramEnd"/>
+      <w:r>
+        <w:rPr>
+          <w:b/>
+          <w:caps/>
+          <w:sz w:val="28"/>
+          <w:szCs w:val="28"/>
+          <w:lang w:val="es-ES"/>
+          <w14:reflection w14:blurRad="12700" w14:stA="28000" w14:stPos="0" w14:endA="0" w14:endPos="45000" w14:dist="1003" w14:dir="5400000" w14:fadeDir="5400000" w14:sx="100000" w14:sy="-100000" w14:kx="0" w14:ky="0" w14:algn="bl"/>
+          <w14:textOutline w14:w="4495" w14:cap="flat" w14:cmpd="sng" w14:algn="ctr">
+            <w14:solidFill>
+              <w14:schemeClr w14:val="accent4">
+                <w14:shade w14:val="50000"/>
+                <w14:satMod w14:val="120000"/>
+              </w14:schemeClr>
+            </w14:solidFill>
+            <w14:prstDash w14:val="solid"/>
+            <w14:round/>
+          </w14:textOutline>
+          <w14:textFill>
+            <w14:gradFill>
+              <w14:gsLst>
+                <w14:gs w14:pos="0">
+                  <w14:schemeClr w14:val="accent4">
+                    <w14:shade w14:val="20000"/>
+                    <w14:satMod w14:val="245000"/>
+                  </w14:schemeClr>
+                </w14:gs>
+                <w14:gs w14:pos="43000">
+                  <w14:schemeClr w14:val="accent4">
+                    <w14:satMod w14:val="255000"/>
+                  </w14:schemeClr>
+                </w14:gs>
+                <w14:gs w14:pos="48000">
+                  <w14:schemeClr w14:val="accent4">
+                    <w14:shade w14:val="85000"/>
+                    <w14:satMod w14:val="255000"/>
+                  </w14:schemeClr>
+                </w14:gs>
+                <w14:gs w14:pos="100000">
+                  <w14:schemeClr w14:val="accent4">
+                    <w14:shade w14:val="20000"/>
+                    <w14:satMod w14:val="245000"/>
+                  </w14:schemeClr>
+                </w14:gs>
+              </w14:gsLst>
+              <w14:lin w14:ang="5400000" w14:scaled="0"/>
+            </w14:gradFill>
+          </w14:textFill>
+        </w:rPr>
+        <w:t>){}</w:t>
+      </w:r>
+    </w:p>
+    <w:p>
+      <w:pPr>
+        <w:rPr>
+          <w:b/>
+          <w:caps/>
+          <w:sz w:val="28"/>
+          <w:szCs w:val="28"/>
+          <w:lang w:val="es-ES"/>
+          <w14:reflection w14:blurRad="12700" w14:stA="28000" w14:stPos="0" w14:endA="0" w14:endPos="45000" w14:dist="1003" w14:dir="5400000" w14:fadeDir="5400000" w14:sx="100000" w14:sy="-100000" w14:kx="0" w14:ky="0" w14:algn="bl"/>
+          <w14:textOutline w14:w="4495" w14:cap="flat" w14:cmpd="sng" w14:algn="ctr">
+            <w14:solidFill>
+              <w14:schemeClr w14:val="accent4">
+                <w14:shade w14:val="50000"/>
+                <w14:satMod w14:val="120000"/>
+              </w14:schemeClr>
+            </w14:solidFill>
+            <w14:prstDash w14:val="solid"/>
+            <w14:round/>
+          </w14:textOutline>
+          <w14:textFill>
+            <w14:gradFill>
+              <w14:gsLst>
+                <w14:gs w14:pos="0">
+                  <w14:schemeClr w14:val="accent4">
+                    <w14:shade w14:val="20000"/>
+                    <w14:satMod w14:val="245000"/>
+                  </w14:schemeClr>
+                </w14:gs>
+                <w14:gs w14:pos="43000">
+                  <w14:schemeClr w14:val="accent4">
+                    <w14:satMod w14:val="255000"/>
+                  </w14:schemeClr>
+                </w14:gs>
+                <w14:gs w14:pos="48000">
+                  <w14:schemeClr w14:val="accent4">
+                    <w14:shade w14:val="85000"/>
+                    <w14:satMod w14:val="255000"/>
+                  </w14:schemeClr>
+                </w14:gs>
+                <w14:gs w14:pos="100000">
+                  <w14:schemeClr w14:val="accent4">
+                    <w14:shade w14:val="20000"/>
+                    <w14:satMod w14:val="245000"/>
+                  </w14:schemeClr>
+                </w14:gs>
+              </w14:gsLst>
+              <w14:lin w14:ang="5400000" w14:scaled="0"/>
+            </w14:gradFill>
+          </w14:textFill>
+        </w:rPr>
+      </w:pPr>
+      <w:r>
+        <w:rPr>
+          <w:b/>
+          <w:caps/>
+          <w:noProof/>
+          <w:sz w:val="28"/>
+          <w:szCs w:val="28"/>
+          <w:lang w:eastAsia="es-AR"/>
+        </w:rPr>
+        <w:drawing>
+          <wp:inline distT="0" distB="0" distL="0" distR="0">
+            <wp:extent cx="1811655" cy="213995"/>
+            <wp:effectExtent l="0" t="0" r="0" b="0"/>
+            <wp:docPr id="119" name="Imagen 119"/>
+            <wp:cNvGraphicFramePr>
+              <a:graphicFrameLocks xmlns:a="http://schemas.openxmlformats.org/drawingml/2006/main" noChangeAspect="1"/>
+            </wp:cNvGraphicFramePr>
+            <a:graphic xmlns:a="http://schemas.openxmlformats.org/drawingml/2006/main">
+              <a:graphicData uri="http://schemas.openxmlformats.org/drawingml/2006/picture">
+                <pic:pic xmlns:pic="http://schemas.openxmlformats.org/drawingml/2006/picture">
+                  <pic:nvPicPr>
+                    <pic:cNvPr id="0" name="Picture 1"/>
+                    <pic:cNvPicPr>
+                      <a:picLocks noChangeAspect="1" noChangeArrowheads="1"/>
+                    </pic:cNvPicPr>
+                  </pic:nvPicPr>
+                  <pic:blipFill>
+                    <a:blip r:embed="rId120">
+                      <a:extLst>
+                        <a:ext uri="{28A0092B-C50C-407E-A947-70E740481C1C}">
+                          <a14:useLocalDpi xmlns:a14="http://schemas.microsoft.com/office/drawing/2010/main" val="0"/>
+                        </a:ext>
+                      </a:extLst>
+                    </a:blip>
+                    <a:srcRect/>
+                    <a:stretch>
+                      <a:fillRect/>
+                    </a:stretch>
+                  </pic:blipFill>
+                  <pic:spPr bwMode="auto">
+                    <a:xfrm>
+                      <a:off x="0" y="0"/>
+                      <a:ext cx="1811655" cy="213995"/>
+                    </a:xfrm>
+                    <a:prstGeom prst="rect">
+                      <a:avLst/>
+                    </a:prstGeom>
+                    <a:noFill/>
+                    <a:ln>
+                      <a:noFill/>
+                    </a:ln>
+                  </pic:spPr>
+                </pic:pic>
+              </a:graphicData>
+            </a:graphic>
+          </wp:inline>
+        </w:drawing>
+      </w:r>
+    </w:p>
+    <w:p>
+      <w:pPr>
+        <w:rPr>
+          <w:b/>
+          <w:caps/>
+          <w:sz w:val="28"/>
+          <w:szCs w:val="28"/>
+          <w:lang w:val="es-ES"/>
+          <w14:reflection w14:blurRad="12700" w14:stA="28000" w14:stPos="0" w14:endA="0" w14:endPos="45000" w14:dist="1003" w14:dir="5400000" w14:fadeDir="5400000" w14:sx="100000" w14:sy="-100000" w14:kx="0" w14:ky="0" w14:algn="bl"/>
+          <w14:textOutline w14:w="4495" w14:cap="flat" w14:cmpd="sng" w14:algn="ctr">
+            <w14:solidFill>
+              <w14:schemeClr w14:val="accent4">
+                <w14:shade w14:val="50000"/>
+                <w14:satMod w14:val="120000"/>
+              </w14:schemeClr>
+            </w14:solidFill>
+            <w14:prstDash w14:val="solid"/>
+            <w14:round/>
+          </w14:textOutline>
+          <w14:textFill>
+            <w14:gradFill>
+              <w14:gsLst>
+                <w14:gs w14:pos="0">
+                  <w14:schemeClr w14:val="accent4">
+                    <w14:shade w14:val="20000"/>
+                    <w14:satMod w14:val="245000"/>
+                  </w14:schemeClr>
+                </w14:gs>
+                <w14:gs w14:pos="43000">
+                  <w14:schemeClr w14:val="accent4">
+                    <w14:satMod w14:val="255000"/>
+                  </w14:schemeClr>
+                </w14:gs>
+                <w14:gs w14:pos="48000">
+                  <w14:schemeClr w14:val="accent4">
+                    <w14:shade w14:val="85000"/>
+                    <w14:satMod w14:val="255000"/>
+                  </w14:schemeClr>
+                </w14:gs>
+                <w14:gs w14:pos="100000">
+                  <w14:schemeClr w14:val="accent4">
+                    <w14:shade w14:val="20000"/>
+                    <w14:satMod w14:val="245000"/>
+                  </w14:schemeClr>
+                </w14:gs>
+              </w14:gsLst>
+              <w14:lin w14:ang="5400000" w14:scaled="0"/>
+            </w14:gradFill>
+          </w14:textFill>
+        </w:rPr>
+      </w:pPr>
+      <w:r>
+        <w:rPr>
+          <w:b/>
+          <w:caps/>
+          <w:noProof/>
+          <w:sz w:val="28"/>
+          <w:szCs w:val="28"/>
+          <w:lang w:eastAsia="es-AR"/>
+        </w:rPr>
+        <w:drawing>
+          <wp:inline distT="0" distB="0" distL="0" distR="0">
+            <wp:extent cx="2280285" cy="254635"/>
+            <wp:effectExtent l="0" t="0" r="5715" b="0"/>
+            <wp:docPr id="120" name="Imagen 120"/>
+            <wp:cNvGraphicFramePr>
+              <a:graphicFrameLocks xmlns:a="http://schemas.openxmlformats.org/drawingml/2006/main" noChangeAspect="1"/>
+            </wp:cNvGraphicFramePr>
+            <a:graphic xmlns:a="http://schemas.openxmlformats.org/drawingml/2006/main">
+              <a:graphicData uri="http://schemas.openxmlformats.org/drawingml/2006/picture">
+                <pic:pic xmlns:pic="http://schemas.openxmlformats.org/drawingml/2006/picture">
+                  <pic:nvPicPr>
+                    <pic:cNvPr id="0" name="Picture 2"/>
+                    <pic:cNvPicPr>
+                      <a:picLocks noChangeAspect="1" noChangeArrowheads="1"/>
+                    </pic:cNvPicPr>
+                  </pic:nvPicPr>
+                  <pic:blipFill>
+                    <a:blip r:embed="rId121">
+                      <a:extLst>
+                        <a:ext uri="{28A0092B-C50C-407E-A947-70E740481C1C}">
+                          <a14:useLocalDpi xmlns:a14="http://schemas.microsoft.com/office/drawing/2010/main" val="0"/>
+                        </a:ext>
+                      </a:extLst>
+                    </a:blip>
+                    <a:srcRect/>
+                    <a:stretch>
+                      <a:fillRect/>
+                    </a:stretch>
+                  </pic:blipFill>
+                  <pic:spPr bwMode="auto">
+                    <a:xfrm>
+                      <a:off x="0" y="0"/>
+                      <a:ext cx="2280285" cy="254635"/>
+                    </a:xfrm>
+                    <a:prstGeom prst="rect">
+                      <a:avLst/>
+                    </a:prstGeom>
+                    <a:noFill/>
+                    <a:ln>
+                      <a:noFill/>
+                    </a:ln>
+                  </pic:spPr>
+                </pic:pic>
+              </a:graphicData>
+            </a:graphic>
+          </wp:inline>
+        </w:drawing>
+      </w:r>
+    </w:p>
+    <w:p>
+      <w:pPr>
+        <w:rPr>
+          <w:b/>
+          <w:caps/>
+          <w:sz w:val="28"/>
+          <w:szCs w:val="28"/>
+          <w:lang w:val="es-ES"/>
+          <w14:reflection w14:blurRad="12700" w14:stA="28000" w14:stPos="0" w14:endA="0" w14:endPos="45000" w14:dist="1003" w14:dir="5400000" w14:fadeDir="5400000" w14:sx="100000" w14:sy="-100000" w14:kx="0" w14:ky="0" w14:algn="bl"/>
+          <w14:textOutline w14:w="4495" w14:cap="flat" w14:cmpd="sng" w14:algn="ctr">
+            <w14:solidFill>
+              <w14:schemeClr w14:val="accent4">
+                <w14:shade w14:val="50000"/>
+                <w14:satMod w14:val="120000"/>
+              </w14:schemeClr>
+            </w14:solidFill>
+            <w14:prstDash w14:val="solid"/>
+            <w14:round/>
+          </w14:textOutline>
+          <w14:textFill>
+            <w14:gradFill>
+              <w14:gsLst>
+                <w14:gs w14:pos="0">
+                  <w14:schemeClr w14:val="accent4">
+                    <w14:shade w14:val="20000"/>
+                    <w14:satMod w14:val="245000"/>
+                  </w14:schemeClr>
+                </w14:gs>
+                <w14:gs w14:pos="43000">
+                  <w14:schemeClr w14:val="accent4">
+                    <w14:satMod w14:val="255000"/>
+                  </w14:schemeClr>
+                </w14:gs>
+                <w14:gs w14:pos="48000">
+                  <w14:schemeClr w14:val="accent4">
+                    <w14:shade w14:val="85000"/>
+                    <w14:satMod w14:val="255000"/>
+                  </w14:schemeClr>
+                </w14:gs>
+                <w14:gs w14:pos="100000">
+                  <w14:schemeClr w14:val="accent4">
+                    <w14:shade w14:val="20000"/>
+                    <w14:satMod w14:val="245000"/>
+                  </w14:schemeClr>
+                </w14:gs>
+              </w14:gsLst>
+              <w14:lin w14:ang="5400000" w14:scaled="0"/>
+            </w14:gradFill>
+          </w14:textFill>
+        </w:rPr>
+      </w:pPr>
+      <w:r>
+        <w:rPr>
+          <w:b/>
+          <w:caps/>
+          <w:noProof/>
+          <w:sz w:val="28"/>
+          <w:szCs w:val="28"/>
+          <w:lang w:eastAsia="es-AR"/>
+        </w:rPr>
+        <w:drawing>
+          <wp:inline distT="0" distB="0" distL="0" distR="0">
+            <wp:extent cx="4196080" cy="509270"/>
+            <wp:effectExtent l="0" t="0" r="0" b="5080"/>
+            <wp:docPr id="121" name="Imagen 121"/>
+            <wp:cNvGraphicFramePr>
+              <a:graphicFrameLocks xmlns:a="http://schemas.openxmlformats.org/drawingml/2006/main" noChangeAspect="1"/>
+            </wp:cNvGraphicFramePr>
+            <a:graphic xmlns:a="http://schemas.openxmlformats.org/drawingml/2006/main">
+              <a:graphicData uri="http://schemas.openxmlformats.org/drawingml/2006/picture">
+                <pic:pic xmlns:pic="http://schemas.openxmlformats.org/drawingml/2006/picture">
+                  <pic:nvPicPr>
+                    <pic:cNvPr id="0" name="Picture 3"/>
+                    <pic:cNvPicPr>
+                      <a:picLocks noChangeAspect="1" noChangeArrowheads="1"/>
+                    </pic:cNvPicPr>
+                  </pic:nvPicPr>
+                  <pic:blipFill>
+                    <a:blip r:embed="rId122">
+                      <a:extLst>
+                        <a:ext uri="{28A0092B-C50C-407E-A947-70E740481C1C}">
+                          <a14:useLocalDpi xmlns:a14="http://schemas.microsoft.com/office/drawing/2010/main" val="0"/>
+                        </a:ext>
+                      </a:extLst>
+                    </a:blip>
+                    <a:srcRect/>
+                    <a:stretch>
+                      <a:fillRect/>
+                    </a:stretch>
+                  </pic:blipFill>
+                  <pic:spPr bwMode="auto">
+                    <a:xfrm>
+                      <a:off x="0" y="0"/>
+                      <a:ext cx="4196080" cy="509270"/>
+                    </a:xfrm>
+                    <a:prstGeom prst="rect">
+                      <a:avLst/>
+                    </a:prstGeom>
+                    <a:noFill/>
+                    <a:ln>
+                      <a:noFill/>
+                    </a:ln>
+                  </pic:spPr>
+                </pic:pic>
+              </a:graphicData>
+            </a:graphic>
+          </wp:inline>
+        </w:drawing>
+      </w:r>
+    </w:p>
+    <w:p>
+      <w:pPr>
+        <w:rPr>
+          <w:b/>
+          <w:caps/>
+          <w:sz w:val="28"/>
+          <w:szCs w:val="28"/>
+          <w:lang w:val="es-ES"/>
+          <w14:reflection w14:blurRad="12700" w14:stA="28000" w14:stPos="0" w14:endA="0" w14:endPos="45000" w14:dist="1003" w14:dir="5400000" w14:fadeDir="5400000" w14:sx="100000" w14:sy="-100000" w14:kx="0" w14:ky="0" w14:algn="bl"/>
+          <w14:textOutline w14:w="4495" w14:cap="flat" w14:cmpd="sng" w14:algn="ctr">
+            <w14:solidFill>
+              <w14:schemeClr w14:val="accent4">
+                <w14:shade w14:val="50000"/>
+                <w14:satMod w14:val="120000"/>
+              </w14:schemeClr>
+            </w14:solidFill>
+            <w14:prstDash w14:val="solid"/>
+            <w14:round/>
+          </w14:textOutline>
+          <w14:textFill>
+            <w14:gradFill>
+              <w14:gsLst>
+                <w14:gs w14:pos="0">
+                  <w14:schemeClr w14:val="accent4">
+                    <w14:shade w14:val="20000"/>
+                    <w14:satMod w14:val="245000"/>
+                  </w14:schemeClr>
+                </w14:gs>
+                <w14:gs w14:pos="43000">
+                  <w14:schemeClr w14:val="accent4">
+                    <w14:satMod w14:val="255000"/>
+                  </w14:schemeClr>
+                </w14:gs>
+                <w14:gs w14:pos="48000">
+                  <w14:schemeClr w14:val="accent4">
+                    <w14:shade w14:val="85000"/>
+                    <w14:satMod w14:val="255000"/>
+                  </w14:schemeClr>
+                </w14:gs>
+                <w14:gs w14:pos="100000">
+                  <w14:schemeClr w14:val="accent4">
+                    <w14:shade w14:val="20000"/>
+                    <w14:satMod w14:val="245000"/>
+                  </w14:schemeClr>
+                </w14:gs>
+              </w14:gsLst>
+              <w14:lin w14:ang="5400000" w14:scaled="0"/>
+            </w14:gradFill>
+          </w14:textFill>
+        </w:rPr>
+      </w:pPr>
+      <w:r>
+        <w:rPr>
+          <w:b/>
+          <w:caps/>
+          <w:noProof/>
+          <w:sz w:val="28"/>
+          <w:szCs w:val="28"/>
+          <w:lang w:eastAsia="es-AR"/>
+        </w:rPr>
+        <w:drawing>
+          <wp:inline distT="0" distB="0" distL="0" distR="0">
+            <wp:extent cx="5393690" cy="1360170"/>
+            <wp:effectExtent l="0" t="0" r="0" b="0"/>
+            <wp:docPr id="122" name="Imagen 122"/>
+            <wp:cNvGraphicFramePr>
+              <a:graphicFrameLocks xmlns:a="http://schemas.openxmlformats.org/drawingml/2006/main" noChangeAspect="1"/>
+            </wp:cNvGraphicFramePr>
+            <a:graphic xmlns:a="http://schemas.openxmlformats.org/drawingml/2006/main">
+              <a:graphicData uri="http://schemas.openxmlformats.org/drawingml/2006/picture">
+                <pic:pic xmlns:pic="http://schemas.openxmlformats.org/drawingml/2006/picture">
+                  <pic:nvPicPr>
+                    <pic:cNvPr id="0" name="Picture 4"/>
+                    <pic:cNvPicPr>
+                      <a:picLocks noChangeAspect="1" noChangeArrowheads="1"/>
+                    </pic:cNvPicPr>
+                  </pic:nvPicPr>
+                  <pic:blipFill>
+                    <a:blip r:embed="rId123">
+                      <a:extLst>
+                        <a:ext uri="{28A0092B-C50C-407E-A947-70E740481C1C}">
+                          <a14:useLocalDpi xmlns:a14="http://schemas.microsoft.com/office/drawing/2010/main" val="0"/>
+                        </a:ext>
+                      </a:extLst>
+                    </a:blip>
+                    <a:srcRect/>
+                    <a:stretch>
+                      <a:fillRect/>
+                    </a:stretch>
+                  </pic:blipFill>
+                  <pic:spPr bwMode="auto">
+                    <a:xfrm>
+                      <a:off x="0" y="0"/>
+                      <a:ext cx="5393690" cy="1360170"/>
+                    </a:xfrm>
+                    <a:prstGeom prst="rect">
+                      <a:avLst/>
+                    </a:prstGeom>
+                    <a:noFill/>
+                    <a:ln>
+                      <a:noFill/>
+                    </a:ln>
+                  </pic:spPr>
+                </pic:pic>
+              </a:graphicData>
+            </a:graphic>
+          </wp:inline>
+        </w:drawing>
+      </w:r>
+    </w:p>
+    <w:p>
+      <w:pPr>
+        <w:rPr>
+          <w:lang w:val="es-ES"/>
+        </w:rPr>
+      </w:pPr>
+      <w:r>
+        <w:rPr>
+          <w:lang w:val="es-ES"/>
+        </w:rPr>
+        <w:t xml:space="preserve">Con el BREAK podes salir del bloque </w:t>
+      </w:r>
+      <w:proofErr w:type="spellStart"/>
+      <w:r>
+        <w:rPr>
+          <w:lang w:val="es-ES"/>
+        </w:rPr>
+        <w:t>while</w:t>
+      </w:r>
+      <w:proofErr w:type="spellEnd"/>
+      <w:r>
+        <w:rPr>
+          <w:lang w:val="es-ES"/>
+        </w:rPr>
+        <w:t>.</w:t>
+      </w:r>
+    </w:p>
+    <w:p>
+      <w:pPr>
+        <w:rPr>
+          <w:lang w:val="es-ES"/>
+        </w:rPr>
+      </w:pPr>
+      <w:r>
+        <w:rPr>
+          <w:noProof/>
+          <w:lang w:eastAsia="es-AR"/>
+        </w:rPr>
+        <w:drawing>
+          <wp:inline distT="0" distB="0" distL="0" distR="0">
+            <wp:extent cx="5399405" cy="1771015"/>
+            <wp:effectExtent l="0" t="0" r="0" b="635"/>
+            <wp:docPr id="123" name="Imagen 123"/>
+            <wp:cNvGraphicFramePr>
+              <a:graphicFrameLocks xmlns:a="http://schemas.openxmlformats.org/drawingml/2006/main" noChangeAspect="1"/>
+            </wp:cNvGraphicFramePr>
+            <a:graphic xmlns:a="http://schemas.openxmlformats.org/drawingml/2006/main">
+              <a:graphicData uri="http://schemas.openxmlformats.org/drawingml/2006/picture">
+                <pic:pic xmlns:pic="http://schemas.openxmlformats.org/drawingml/2006/picture">
+                  <pic:nvPicPr>
+                    <pic:cNvPr id="0" name="Picture 5"/>
+                    <pic:cNvPicPr>
+                      <a:picLocks noChangeAspect="1" noChangeArrowheads="1"/>
+                    </pic:cNvPicPr>
+                  </pic:nvPicPr>
+                  <pic:blipFill>
+                    <a:blip r:embed="rId124">
+                      <a:extLst>
+                        <a:ext uri="{28A0092B-C50C-407E-A947-70E740481C1C}">
+                          <a14:useLocalDpi xmlns:a14="http://schemas.microsoft.com/office/drawing/2010/main" val="0"/>
+                        </a:ext>
+                      </a:extLst>
+                    </a:blip>
+                    <a:srcRect/>
+                    <a:stretch>
+                      <a:fillRect/>
+                    </a:stretch>
+                  </pic:blipFill>
+                  <pic:spPr bwMode="auto">
+                    <a:xfrm>
+                      <a:off x="0" y="0"/>
+                      <a:ext cx="5399405" cy="1771015"/>
+                    </a:xfrm>
+                    <a:prstGeom prst="rect">
+                      <a:avLst/>
+                    </a:prstGeom>
+                    <a:noFill/>
+                    <a:ln>
+                      <a:noFill/>
+                    </a:ln>
+                  </pic:spPr>
+                </pic:pic>
+              </a:graphicData>
+            </a:graphic>
+          </wp:inline>
+        </w:drawing>
+      </w:r>
+    </w:p>
+    <w:p>
+      <w:pPr>
+        <w:rPr>
+          <w:lang w:val="es-ES"/>
+        </w:rPr>
+      </w:pPr>
+      <w:r>
+        <w:rPr>
+          <w:lang w:val="es-ES"/>
+        </w:rPr>
+        <w:t xml:space="preserve">Si agrego un CONTINUE tengo que asegurarme de agregar el </w:t>
+      </w:r>
+      <w:proofErr w:type="spellStart"/>
+      <w:r>
+        <w:rPr>
+          <w:lang w:val="es-ES"/>
+        </w:rPr>
+        <w:t>incrementador</w:t>
+      </w:r>
+      <w:proofErr w:type="spellEnd"/>
+      <w:r>
+        <w:rPr>
+          <w:lang w:val="es-ES"/>
+        </w:rPr>
+        <w:t xml:space="preserve"> sino se quedará en un bloque infinito. El CONTINUE omite lo que se ejecuta luego pero hace que se siga ejecutando ignorando lo que estaba en la condición.</w:t>
+      </w:r>
+    </w:p>
+    <w:p>
+      <w:pPr>
+        <w:rPr>
+          <w:b/>
+          <w:caps/>
+          <w:sz w:val="28"/>
+          <w:szCs w:val="28"/>
+          <w:lang w:val="es-ES"/>
+          <w14:reflection w14:blurRad="12700" w14:stA="28000" w14:stPos="0" w14:endA="0" w14:endPos="45000" w14:dist="1003" w14:dir="5400000" w14:fadeDir="5400000" w14:sx="100000" w14:sy="-100000" w14:kx="0" w14:ky="0" w14:algn="bl"/>
+          <w14:textOutline w14:w="4495" w14:cap="flat" w14:cmpd="sng" w14:algn="ctr">
+            <w14:solidFill>
+              <w14:schemeClr w14:val="accent4">
+                <w14:shade w14:val="50000"/>
+                <w14:satMod w14:val="120000"/>
+              </w14:schemeClr>
+            </w14:solidFill>
+            <w14:prstDash w14:val="solid"/>
+            <w14:round/>
+          </w14:textOutline>
+          <w14:textFill>
+            <w14:gradFill>
+              <w14:gsLst>
+                <w14:gs w14:pos="0">
+                  <w14:schemeClr w14:val="accent4">
+                    <w14:shade w14:val="20000"/>
+                    <w14:satMod w14:val="245000"/>
+                  </w14:schemeClr>
+                </w14:gs>
+                <w14:gs w14:pos="43000">
+                  <w14:schemeClr w14:val="accent4">
+                    <w14:satMod w14:val="255000"/>
+                  </w14:schemeClr>
+                </w14:gs>
+                <w14:gs w14:pos="48000">
+                  <w14:schemeClr w14:val="accent4">
+                    <w14:shade w14:val="85000"/>
+                    <w14:satMod w14:val="255000"/>
+                  </w14:schemeClr>
+                </w14:gs>
+                <w14:gs w14:pos="100000">
+                  <w14:schemeClr w14:val="accent4">
+                    <w14:shade w14:val="20000"/>
+                    <w14:satMod w14:val="245000"/>
+                  </w14:schemeClr>
+                </w14:gs>
+              </w14:gsLst>
+              <w14:lin w14:ang="5400000" w14:scaled="0"/>
+            </w14:gradFill>
+          </w14:textFill>
+        </w:rPr>
+      </w:pPr>
+      <w:proofErr w:type="gramStart"/>
+      <w:r>
+        <w:rPr>
+          <w:b/>
+          <w:caps/>
+          <w:sz w:val="28"/>
+          <w:szCs w:val="28"/>
+          <w:lang w:val="es-ES"/>
+          <w14:reflection w14:blurRad="12700" w14:stA="28000" w14:stPos="0" w14:endA="0" w14:endPos="45000" w14:dist="1003" w14:dir="5400000" w14:fadeDir="5400000" w14:sx="100000" w14:sy="-100000" w14:kx="0" w14:ky="0" w14:algn="bl"/>
+          <w14:textOutline w14:w="4495" w14:cap="flat" w14:cmpd="sng" w14:algn="ctr">
+            <w14:solidFill>
+              <w14:schemeClr w14:val="accent4">
+                <w14:shade w14:val="50000"/>
+                <w14:satMod w14:val="120000"/>
+              </w14:schemeClr>
+            </w14:solidFill>
+            <w14:prstDash w14:val="solid"/>
+            <w14:round/>
+          </w14:textOutline>
+          <w14:textFill>
+            <w14:gradFill>
+              <w14:gsLst>
+                <w14:gs w14:pos="0">
+                  <w14:schemeClr w14:val="accent4">
+                    <w14:shade w14:val="20000"/>
+                    <w14:satMod w14:val="245000"/>
+                  </w14:schemeClr>
+                </w14:gs>
+                <w14:gs w14:pos="43000">
+                  <w14:schemeClr w14:val="accent4">
+                    <w14:satMod w14:val="255000"/>
+                  </w14:schemeClr>
+                </w14:gs>
+                <w14:gs w14:pos="48000">
+                  <w14:schemeClr w14:val="accent4">
+                    <w14:shade w14:val="85000"/>
+                    <w14:satMod w14:val="255000"/>
+                  </w14:schemeClr>
+                </w14:gs>
+                <w14:gs w14:pos="100000">
+                  <w14:schemeClr w14:val="accent4">
+                    <w14:shade w14:val="20000"/>
+                    <w14:satMod w14:val="245000"/>
+                  </w14:schemeClr>
+                </w14:gs>
+              </w14:gsLst>
+              <w14:lin w14:ang="5400000" w14:scaled="0"/>
+            </w14:gradFill>
+          </w14:textFill>
+        </w:rPr>
+        <w:t>Do{</w:t>
+      </w:r>
+      <w:proofErr w:type="gramEnd"/>
+      <w:r>
+        <w:rPr>
+          <w:b/>
+          <w:caps/>
+          <w:sz w:val="28"/>
+          <w:szCs w:val="28"/>
+          <w:lang w:val="es-ES"/>
+          <w14:reflection w14:blurRad="12700" w14:stA="28000" w14:stPos="0" w14:endA="0" w14:endPos="45000" w14:dist="1003" w14:dir="5400000" w14:fadeDir="5400000" w14:sx="100000" w14:sy="-100000" w14:kx="0" w14:ky="0" w14:algn="bl"/>
+          <w14:textOutline w14:w="4495" w14:cap="flat" w14:cmpd="sng" w14:algn="ctr">
+            <w14:solidFill>
+              <w14:schemeClr w14:val="accent4">
+                <w14:shade w14:val="50000"/>
+                <w14:satMod w14:val="120000"/>
+              </w14:schemeClr>
+            </w14:solidFill>
+            <w14:prstDash w14:val="solid"/>
+            <w14:round/>
+          </w14:textOutline>
+          <w14:textFill>
+            <w14:gradFill>
+              <w14:gsLst>
+                <w14:gs w14:pos="0">
+                  <w14:schemeClr w14:val="accent4">
+                    <w14:shade w14:val="20000"/>
+                    <w14:satMod w14:val="245000"/>
+                  </w14:schemeClr>
+                </w14:gs>
+                <w14:gs w14:pos="43000">
+                  <w14:schemeClr w14:val="accent4">
+                    <w14:satMod w14:val="255000"/>
+                  </w14:schemeClr>
+                </w14:gs>
+                <w14:gs w14:pos="48000">
+                  <w14:schemeClr w14:val="accent4">
+                    <w14:shade w14:val="85000"/>
+                    <w14:satMod w14:val="255000"/>
+                  </w14:schemeClr>
+                </w14:gs>
+                <w14:gs w14:pos="100000">
+                  <w14:schemeClr w14:val="accent4">
+                    <w14:shade w14:val="20000"/>
+                    <w14:satMod w14:val="245000"/>
+                  </w14:schemeClr>
+                </w14:gs>
+              </w14:gsLst>
+              <w14:lin w14:ang="5400000" w14:scaled="0"/>
+            </w14:gradFill>
+          </w14:textFill>
+        </w:rPr>
+        <w:t xml:space="preserve">} </w:t>
+      </w:r>
+      <w:proofErr w:type="spellStart"/>
+      <w:r>
+        <w:rPr>
+          <w:b/>
+          <w:caps/>
+          <w:sz w:val="28"/>
+          <w:szCs w:val="28"/>
+          <w:lang w:val="es-ES"/>
+          <w14:reflection w14:blurRad="12700" w14:stA="28000" w14:stPos="0" w14:endA="0" w14:endPos="45000" w14:dist="1003" w14:dir="5400000" w14:fadeDir="5400000" w14:sx="100000" w14:sy="-100000" w14:kx="0" w14:ky="0" w14:algn="bl"/>
+          <w14:textOutline w14:w="4495" w14:cap="flat" w14:cmpd="sng" w14:algn="ctr">
+            <w14:solidFill>
+              <w14:schemeClr w14:val="accent4">
+                <w14:shade w14:val="50000"/>
+                <w14:satMod w14:val="120000"/>
+              </w14:schemeClr>
+            </w14:solidFill>
+            <w14:prstDash w14:val="solid"/>
+            <w14:round/>
+          </w14:textOutline>
+          <w14:textFill>
+            <w14:gradFill>
+              <w14:gsLst>
+                <w14:gs w14:pos="0">
+                  <w14:schemeClr w14:val="accent4">
+                    <w14:shade w14:val="20000"/>
+                    <w14:satMod w14:val="245000"/>
+                  </w14:schemeClr>
+                </w14:gs>
+                <w14:gs w14:pos="43000">
+                  <w14:schemeClr w14:val="accent4">
+                    <w14:satMod w14:val="255000"/>
+                  </w14:schemeClr>
+                </w14:gs>
+                <w14:gs w14:pos="48000">
+                  <w14:schemeClr w14:val="accent4">
+                    <w14:shade w14:val="85000"/>
+                    <w14:satMod w14:val="255000"/>
+                  </w14:schemeClr>
+                </w14:gs>
+                <w14:gs w14:pos="100000">
+                  <w14:schemeClr w14:val="accent4">
+                    <w14:shade w14:val="20000"/>
+                    <w14:satMod w14:val="245000"/>
+                  </w14:schemeClr>
+                </w14:gs>
+              </w14:gsLst>
+              <w14:lin w14:ang="5400000" w14:scaled="0"/>
+            </w14:gradFill>
+          </w14:textFill>
+        </w:rPr>
+        <w:t>While</w:t>
+      </w:r>
+      <w:proofErr w:type="spellEnd"/>
+      <w:r>
+        <w:rPr>
+          <w:b/>
+          <w:caps/>
+          <w:sz w:val="28"/>
+          <w:szCs w:val="28"/>
+          <w:lang w:val="es-ES"/>
+          <w14:reflection w14:blurRad="12700" w14:stA="28000" w14:stPos="0" w14:endA="0" w14:endPos="45000" w14:dist="1003" w14:dir="5400000" w14:fadeDir="5400000" w14:sx="100000" w14:sy="-100000" w14:kx="0" w14:ky="0" w14:algn="bl"/>
+          <w14:textOutline w14:w="4495" w14:cap="flat" w14:cmpd="sng" w14:algn="ctr">
+            <w14:solidFill>
+              <w14:schemeClr w14:val="accent4">
+                <w14:shade w14:val="50000"/>
+                <w14:satMod w14:val="120000"/>
+              </w14:schemeClr>
+            </w14:solidFill>
+            <w14:prstDash w14:val="solid"/>
+            <w14:round/>
+          </w14:textOutline>
+          <w14:textFill>
+            <w14:gradFill>
+              <w14:gsLst>
+                <w14:gs w14:pos="0">
+                  <w14:schemeClr w14:val="accent4">
+                    <w14:shade w14:val="20000"/>
+                    <w14:satMod w14:val="245000"/>
+                  </w14:schemeClr>
+                </w14:gs>
+                <w14:gs w14:pos="43000">
+                  <w14:schemeClr w14:val="accent4">
+                    <w14:satMod w14:val="255000"/>
+                  </w14:schemeClr>
+                </w14:gs>
+                <w14:gs w14:pos="48000">
+                  <w14:schemeClr w14:val="accent4">
+                    <w14:shade w14:val="85000"/>
+                    <w14:satMod w14:val="255000"/>
+                  </w14:schemeClr>
+                </w14:gs>
+                <w14:gs w14:pos="100000">
+                  <w14:schemeClr w14:val="accent4">
+                    <w14:shade w14:val="20000"/>
+                    <w14:satMod w14:val="245000"/>
+                  </w14:schemeClr>
+                </w14:gs>
+              </w14:gsLst>
+              <w14:lin w14:ang="5400000" w14:scaled="0"/>
+            </w14:gradFill>
+          </w14:textFill>
+        </w:rPr>
+        <w:t>()</w:t>
+      </w:r>
+    </w:p>
+    <w:p>
+      <w:pPr>
+        <w:spacing w:after="0"/>
+        <w:rPr>
+          <w:b/>
+          <w:color w:val="FF0000"/>
+          <w:lang w:val="es-ES"/>
+        </w:rPr>
+      </w:pPr>
+      <w:r>
+        <w:rPr>
+          <w:b/>
+          <w:noProof/>
+          <w:color w:val="FF0000"/>
+          <w:lang w:eastAsia="es-AR"/>
+        </w:rPr>
+        <w:drawing>
+          <wp:inline distT="0" distB="0" distL="0" distR="0">
+            <wp:extent cx="5399405" cy="2019935"/>
+            <wp:effectExtent l="0" t="0" r="0" b="0"/>
+            <wp:docPr id="124" name="Imagen 124"/>
+            <wp:cNvGraphicFramePr>
+              <a:graphicFrameLocks xmlns:a="http://schemas.openxmlformats.org/drawingml/2006/main" noChangeAspect="1"/>
+            </wp:cNvGraphicFramePr>
+            <a:graphic xmlns:a="http://schemas.openxmlformats.org/drawingml/2006/main">
+              <a:graphicData uri="http://schemas.openxmlformats.org/drawingml/2006/picture">
+                <pic:pic xmlns:pic="http://schemas.openxmlformats.org/drawingml/2006/picture">
+                  <pic:nvPicPr>
+                    <pic:cNvPr id="0" name="Picture 6"/>
+                    <pic:cNvPicPr>
+                      <a:picLocks noChangeAspect="1" noChangeArrowheads="1"/>
+                    </pic:cNvPicPr>
+                  </pic:nvPicPr>
+                  <pic:blipFill>
+                    <a:blip r:embed="rId125">
+                      <a:extLst>
+                        <a:ext uri="{28A0092B-C50C-407E-A947-70E740481C1C}">
+                          <a14:useLocalDpi xmlns:a14="http://schemas.microsoft.com/office/drawing/2010/main" val="0"/>
+                        </a:ext>
+                      </a:extLst>
+                    </a:blip>
+                    <a:srcRect/>
+                    <a:stretch>
+                      <a:fillRect/>
+                    </a:stretch>
+                  </pic:blipFill>
+                  <pic:spPr bwMode="auto">
+                    <a:xfrm>
+                      <a:off x="0" y="0"/>
+                      <a:ext cx="5399405" cy="2019935"/>
+                    </a:xfrm>
+                    <a:prstGeom prst="rect">
+                      <a:avLst/>
+                    </a:prstGeom>
+                    <a:noFill/>
+                    <a:ln>
+                      <a:noFill/>
+                    </a:ln>
+                  </pic:spPr>
+                </pic:pic>
+              </a:graphicData>
+            </a:graphic>
+          </wp:inline>
+        </w:drawing>
+      </w:r>
+    </w:p>
+    <w:p>
+      <w:pPr>
+        <w:rPr>
+          <w:lang w:val="es-ES"/>
+        </w:rPr>
+      </w:pPr>
+      <w:r>
+        <w:rPr>
+          <w:lang w:val="es-ES"/>
+        </w:rPr>
+        <w:lastRenderedPageBreak/>
+        <w:t>DO – WHILE se diferencia en que al menos una vez ejecutará el código.</w:t>
+      </w:r>
+    </w:p>
+    <w:p>
+      <w:pPr>
+        <w:rPr>
+          <w:b/>
+          <w:caps/>
+          <w:sz w:val="28"/>
+          <w:szCs w:val="28"/>
+          <w:lang w:val="es-ES"/>
+          <w14:reflection w14:blurRad="12700" w14:stA="28000" w14:stPos="0" w14:endA="0" w14:endPos="45000" w14:dist="1003" w14:dir="5400000" w14:fadeDir="5400000" w14:sx="100000" w14:sy="-100000" w14:kx="0" w14:ky="0" w14:algn="bl"/>
+          <w14:textOutline w14:w="4495" w14:cap="flat" w14:cmpd="sng" w14:algn="ctr">
+            <w14:solidFill>
+              <w14:schemeClr w14:val="accent4">
+                <w14:shade w14:val="50000"/>
+                <w14:satMod w14:val="120000"/>
+              </w14:schemeClr>
+            </w14:solidFill>
+            <w14:prstDash w14:val="solid"/>
+            <w14:round/>
+          </w14:textOutline>
+          <w14:textFill>
+            <w14:gradFill>
+              <w14:gsLst>
+                <w14:gs w14:pos="0">
+                  <w14:schemeClr w14:val="accent4">
+                    <w14:shade w14:val="20000"/>
+                    <w14:satMod w14:val="245000"/>
+                  </w14:schemeClr>
+                </w14:gs>
+                <w14:gs w14:pos="43000">
+                  <w14:schemeClr w14:val="accent4">
+                    <w14:satMod w14:val="255000"/>
+                  </w14:schemeClr>
+                </w14:gs>
+                <w14:gs w14:pos="48000">
+                  <w14:schemeClr w14:val="accent4">
+                    <w14:shade w14:val="85000"/>
+                    <w14:satMod w14:val="255000"/>
+                  </w14:schemeClr>
+                </w14:gs>
+                <w14:gs w14:pos="100000">
+                  <w14:schemeClr w14:val="accent4">
+                    <w14:shade w14:val="20000"/>
+                    <w14:satMod w14:val="245000"/>
+                  </w14:schemeClr>
+                </w14:gs>
+              </w14:gsLst>
+              <w14:lin w14:ang="5400000" w14:scaled="0"/>
+            </w14:gradFill>
+          </w14:textFill>
+        </w:rPr>
+      </w:pPr>
+      <w:r>
+        <w:rPr>
+          <w:b/>
+          <w:caps/>
+          <w:sz w:val="28"/>
+          <w:szCs w:val="28"/>
+          <w:lang w:val="es-ES"/>
+          <w14:reflection w14:blurRad="12700" w14:stA="28000" w14:stPos="0" w14:endA="0" w14:endPos="45000" w14:dist="1003" w14:dir="5400000" w14:fadeDir="5400000" w14:sx="100000" w14:sy="-100000" w14:kx="0" w14:ky="0" w14:algn="bl"/>
+          <w14:textOutline w14:w="4495" w14:cap="flat" w14:cmpd="sng" w14:algn="ctr">
+            <w14:solidFill>
+              <w14:schemeClr w14:val="accent4">
+                <w14:shade w14:val="50000"/>
+                <w14:satMod w14:val="120000"/>
+              </w14:schemeClr>
+            </w14:solidFill>
+            <w14:prstDash w14:val="solid"/>
+            <w14:round/>
+          </w14:textOutline>
+          <w14:textFill>
+            <w14:gradFill>
+              <w14:gsLst>
+                <w14:gs w14:pos="0">
+                  <w14:schemeClr w14:val="accent4">
+                    <w14:shade w14:val="20000"/>
+                    <w14:satMod w14:val="245000"/>
+                  </w14:schemeClr>
+                </w14:gs>
+                <w14:gs w14:pos="43000">
+                  <w14:schemeClr w14:val="accent4">
+                    <w14:satMod w14:val="255000"/>
+                  </w14:schemeClr>
+                </w14:gs>
+                <w14:gs w14:pos="48000">
+                  <w14:schemeClr w14:val="accent4">
+                    <w14:shade w14:val="85000"/>
+                    <w14:satMod w14:val="255000"/>
+                  </w14:schemeClr>
+                </w14:gs>
+                <w14:gs w14:pos="100000">
+                  <w14:schemeClr w14:val="accent4">
+                    <w14:shade w14:val="20000"/>
+                    <w14:satMod w14:val="245000"/>
+                  </w14:schemeClr>
+                </w14:gs>
+              </w14:gsLst>
+              <w14:lin w14:ang="5400000" w14:scaled="0"/>
+            </w14:gradFill>
+          </w14:textFill>
+        </w:rPr>
+        <w:t>FOR</w:t>
+      </w:r>
+    </w:p>
+    <w:p>
+      <w:pPr>
+        <w:rPr>
+          <w:lang w:val="es-ES"/>
+        </w:rPr>
+      </w:pPr>
+      <w:r>
+        <w:rPr>
+          <w:noProof/>
+          <w:lang w:eastAsia="es-AR"/>
+        </w:rPr>
+        <w:drawing>
+          <wp:inline distT="0" distB="0" distL="0" distR="0">
+            <wp:extent cx="5399405" cy="995680"/>
+            <wp:effectExtent l="0" t="0" r="0" b="0"/>
+            <wp:docPr id="125" name="Imagen 125"/>
+            <wp:cNvGraphicFramePr>
+              <a:graphicFrameLocks xmlns:a="http://schemas.openxmlformats.org/drawingml/2006/main" noChangeAspect="1"/>
+            </wp:cNvGraphicFramePr>
+            <a:graphic xmlns:a="http://schemas.openxmlformats.org/drawingml/2006/main">
+              <a:graphicData uri="http://schemas.openxmlformats.org/drawingml/2006/picture">
+                <pic:pic xmlns:pic="http://schemas.openxmlformats.org/drawingml/2006/picture">
+                  <pic:nvPicPr>
+                    <pic:cNvPr id="0" name="Picture 7"/>
+                    <pic:cNvPicPr>
+                      <a:picLocks noChangeAspect="1" noChangeArrowheads="1"/>
+                    </pic:cNvPicPr>
+                  </pic:nvPicPr>
+                  <pic:blipFill>
+                    <a:blip r:embed="rId126">
+                      <a:extLst>
+                        <a:ext uri="{28A0092B-C50C-407E-A947-70E740481C1C}">
+                          <a14:useLocalDpi xmlns:a14="http://schemas.microsoft.com/office/drawing/2010/main" val="0"/>
+                        </a:ext>
+                      </a:extLst>
+                    </a:blip>
+                    <a:srcRect/>
+                    <a:stretch>
+                      <a:fillRect/>
+                    </a:stretch>
+                  </pic:blipFill>
+                  <pic:spPr bwMode="auto">
+                    <a:xfrm>
+                      <a:off x="0" y="0"/>
+                      <a:ext cx="5399405" cy="995680"/>
+                    </a:xfrm>
+                    <a:prstGeom prst="rect">
+                      <a:avLst/>
+                    </a:prstGeom>
+                    <a:noFill/>
+                    <a:ln>
+                      <a:noFill/>
+                    </a:ln>
+                  </pic:spPr>
+                </pic:pic>
+              </a:graphicData>
+            </a:graphic>
+          </wp:inline>
+        </w:drawing>
+      </w:r>
+    </w:p>
+    <w:p>
+      <w:pPr>
+        <w:rPr>
+          <w:b/>
+          <w:caps/>
+          <w:sz w:val="28"/>
+          <w:szCs w:val="28"/>
+          <w:u w:val="single"/>
+          <w:lang w:val="es-ES"/>
+          <w14:reflection w14:blurRad="12700" w14:stA="28000" w14:stPos="0" w14:endA="0" w14:endPos="45000" w14:dist="1003" w14:dir="5400000" w14:fadeDir="5400000" w14:sx="100000" w14:sy="-100000" w14:kx="0" w14:ky="0" w14:algn="bl"/>
+          <w14:textOutline w14:w="4495" w14:cap="flat" w14:cmpd="sng" w14:algn="ctr">
+            <w14:solidFill>
+              <w14:schemeClr w14:val="accent4">
+                <w14:shade w14:val="50000"/>
+                <w14:satMod w14:val="120000"/>
+              </w14:schemeClr>
+            </w14:solidFill>
+            <w14:prstDash w14:val="solid"/>
+            <w14:round/>
+          </w14:textOutline>
+          <w14:textFill>
+            <w14:gradFill>
+              <w14:gsLst>
+                <w14:gs w14:pos="0">
+                  <w14:schemeClr w14:val="accent4">
+                    <w14:shade w14:val="20000"/>
+                    <w14:satMod w14:val="245000"/>
+                  </w14:schemeClr>
+                </w14:gs>
+                <w14:gs w14:pos="43000">
+                  <w14:schemeClr w14:val="accent4">
+                    <w14:satMod w14:val="255000"/>
+                  </w14:schemeClr>
+                </w14:gs>
+                <w14:gs w14:pos="48000">
+                  <w14:schemeClr w14:val="accent4">
+                    <w14:shade w14:val="85000"/>
+                    <w14:satMod w14:val="255000"/>
+                  </w14:schemeClr>
+                </w14:gs>
+                <w14:gs w14:pos="100000">
+                  <w14:schemeClr w14:val="accent4">
+                    <w14:shade w14:val="20000"/>
+                    <w14:satMod w14:val="245000"/>
+                  </w14:schemeClr>
+                </w14:gs>
+              </w14:gsLst>
+              <w14:lin w14:ang="5400000" w14:scaled="0"/>
+            </w14:gradFill>
+          </w14:textFill>
+        </w:rPr>
+      </w:pPr>
+      <w:r>
+        <w:rPr>
+          <w:b/>
+          <w:caps/>
+          <w:sz w:val="28"/>
+          <w:szCs w:val="28"/>
+          <w:lang w:val="es-ES"/>
+          <w14:reflection w14:blurRad="12700" w14:stA="28000" w14:stPos="0" w14:endA="0" w14:endPos="45000" w14:dist="1003" w14:dir="5400000" w14:fadeDir="5400000" w14:sx="100000" w14:sy="-100000" w14:kx="0" w14:ky="0" w14:algn="bl"/>
+          <w14:textOutline w14:w="4495" w14:cap="flat" w14:cmpd="sng" w14:algn="ctr">
+            <w14:solidFill>
+              <w14:schemeClr w14:val="accent4">
+                <w14:shade w14:val="50000"/>
+                <w14:satMod w14:val="120000"/>
+              </w14:schemeClr>
+            </w14:solidFill>
+            <w14:prstDash w14:val="solid"/>
+            <w14:round/>
+          </w14:textOutline>
+          <w14:textFill>
+            <w14:gradFill>
+              <w14:gsLst>
+                <w14:gs w14:pos="0">
+                  <w14:schemeClr w14:val="accent4">
+                    <w14:shade w14:val="20000"/>
+                    <w14:satMod w14:val="245000"/>
+                  </w14:schemeClr>
+                </w14:gs>
+                <w14:gs w14:pos="43000">
+                  <w14:schemeClr w14:val="accent4">
+                    <w14:satMod w14:val="255000"/>
+                  </w14:schemeClr>
+                </w14:gs>
+                <w14:gs w14:pos="48000">
+                  <w14:schemeClr w14:val="accent4">
+                    <w14:shade w14:val="85000"/>
+                    <w14:satMod w14:val="255000"/>
+                  </w14:schemeClr>
+                </w14:gs>
+                <w14:gs w14:pos="100000">
+                  <w14:schemeClr w14:val="accent4">
+                    <w14:shade w14:val="20000"/>
+                    <w14:satMod w14:val="245000"/>
+                  </w14:schemeClr>
+                </w14:gs>
+              </w14:gsLst>
+              <w14:lin w14:ang="5400000" w14:scaled="0"/>
+            </w14:gradFill>
+          </w14:textFill>
+        </w:rPr>
+        <w:t>For in</w:t>
+      </w:r>
+    </w:p>
+    <w:p>
+      <w:pPr>
+        <w:rPr>
+          <w:b/>
+          <w:caps/>
+          <w:sz w:val="28"/>
+          <w:szCs w:val="28"/>
+          <w:u w:val="single"/>
+          <w:lang w:val="es-ES"/>
+          <w14:reflection w14:blurRad="12700" w14:stA="28000" w14:stPos="0" w14:endA="0" w14:endPos="45000" w14:dist="1003" w14:dir="5400000" w14:fadeDir="5400000" w14:sx="100000" w14:sy="-100000" w14:kx="0" w14:ky="0" w14:algn="bl"/>
+          <w14:textOutline w14:w="4495" w14:cap="flat" w14:cmpd="sng" w14:algn="ctr">
+            <w14:solidFill>
+              <w14:schemeClr w14:val="accent4">
+                <w14:shade w14:val="50000"/>
+                <w14:satMod w14:val="120000"/>
+              </w14:schemeClr>
+            </w14:solidFill>
+            <w14:prstDash w14:val="solid"/>
+            <w14:round/>
+          </w14:textOutline>
+          <w14:textFill>
+            <w14:gradFill>
+              <w14:gsLst>
+                <w14:gs w14:pos="0">
+                  <w14:schemeClr w14:val="accent4">
+                    <w14:shade w14:val="20000"/>
+                    <w14:satMod w14:val="245000"/>
+                  </w14:schemeClr>
+                </w14:gs>
+                <w14:gs w14:pos="43000">
+                  <w14:schemeClr w14:val="accent4">
+                    <w14:satMod w14:val="255000"/>
+                  </w14:schemeClr>
+                </w14:gs>
+                <w14:gs w14:pos="48000">
+                  <w14:schemeClr w14:val="accent4">
+                    <w14:shade w14:val="85000"/>
+                    <w14:satMod w14:val="255000"/>
+                  </w14:schemeClr>
+                </w14:gs>
+                <w14:gs w14:pos="100000">
+                  <w14:schemeClr w14:val="accent4">
+                    <w14:shade w14:val="20000"/>
+                    <w14:satMod w14:val="245000"/>
+                  </w14:schemeClr>
+                </w14:gs>
+              </w14:gsLst>
+              <w14:lin w14:ang="5400000" w14:scaled="0"/>
+            </w14:gradFill>
+          </w14:textFill>
+        </w:rPr>
+      </w:pPr>
+      <w:r>
+        <w:rPr>
+          <w:b/>
+          <w:caps/>
+          <w:noProof/>
+          <w:sz w:val="28"/>
+          <w:szCs w:val="28"/>
+          <w:u w:val="single"/>
+          <w:lang w:eastAsia="es-AR"/>
+        </w:rPr>
+        <w:drawing>
+          <wp:inline distT="0" distB="0" distL="0" distR="0">
+            <wp:extent cx="5393690" cy="937260"/>
+            <wp:effectExtent l="0" t="0" r="0" b="0"/>
+            <wp:docPr id="126" name="Imagen 126"/>
+            <wp:cNvGraphicFramePr>
+              <a:graphicFrameLocks xmlns:a="http://schemas.openxmlformats.org/drawingml/2006/main" noChangeAspect="1"/>
+            </wp:cNvGraphicFramePr>
+            <a:graphic xmlns:a="http://schemas.openxmlformats.org/drawingml/2006/main">
+              <a:graphicData uri="http://schemas.openxmlformats.org/drawingml/2006/picture">
+                <pic:pic xmlns:pic="http://schemas.openxmlformats.org/drawingml/2006/picture">
+                  <pic:nvPicPr>
+                    <pic:cNvPr id="0" name="Picture 8"/>
+                    <pic:cNvPicPr>
+                      <a:picLocks noChangeAspect="1" noChangeArrowheads="1"/>
+                    </pic:cNvPicPr>
+                  </pic:nvPicPr>
+                  <pic:blipFill>
+                    <a:blip r:embed="rId127">
+                      <a:extLst>
+                        <a:ext uri="{28A0092B-C50C-407E-A947-70E740481C1C}">
+                          <a14:useLocalDpi xmlns:a14="http://schemas.microsoft.com/office/drawing/2010/main" val="0"/>
+                        </a:ext>
+                      </a:extLst>
+                    </a:blip>
+                    <a:srcRect/>
+                    <a:stretch>
+                      <a:fillRect/>
+                    </a:stretch>
+                  </pic:blipFill>
+                  <pic:spPr bwMode="auto">
+                    <a:xfrm>
+                      <a:off x="0" y="0"/>
+                      <a:ext cx="5393690" cy="937260"/>
+                    </a:xfrm>
+                    <a:prstGeom prst="rect">
+                      <a:avLst/>
+                    </a:prstGeom>
+                    <a:noFill/>
+                    <a:ln>
+                      <a:noFill/>
+                    </a:ln>
+                  </pic:spPr>
+                </pic:pic>
+              </a:graphicData>
+            </a:graphic>
+          </wp:inline>
+        </w:drawing>
+      </w:r>
+    </w:p>
+    <w:p>
+      <w:pPr>
+        <w:rPr>
+          <w:lang w:val="es-ES"/>
+        </w:rPr>
+      </w:pPr>
+      <w:r>
+        <w:rPr>
+          <w:lang w:val="es-ES"/>
+        </w:rPr>
+        <w:t xml:space="preserve">Para cada valor dentro del </w:t>
+      </w:r>
+      <w:proofErr w:type="spellStart"/>
+      <w:r>
+        <w:rPr>
+          <w:lang w:val="es-ES"/>
+        </w:rPr>
+        <w:t>array</w:t>
+      </w:r>
+      <w:proofErr w:type="spellEnd"/>
+      <w:r>
+        <w:rPr>
+          <w:lang w:val="es-ES"/>
+        </w:rPr>
+        <w:t xml:space="preserve">, le asigna automáticamente sin tener que hacer la asignación de valor, </w:t>
+      </w:r>
+      <w:proofErr w:type="spellStart"/>
+      <w:r>
+        <w:rPr>
+          <w:lang w:val="es-ES"/>
+        </w:rPr>
+        <w:t>funcoina</w:t>
+      </w:r>
+      <w:proofErr w:type="spellEnd"/>
+      <w:r>
+        <w:rPr>
+          <w:lang w:val="es-ES"/>
+        </w:rPr>
+        <w:t xml:space="preserve"> como el </w:t>
+      </w:r>
+      <w:proofErr w:type="spellStart"/>
+      <w:r>
+        <w:rPr>
+          <w:lang w:val="es-ES"/>
+        </w:rPr>
+        <w:t>for</w:t>
+      </w:r>
+      <w:proofErr w:type="spellEnd"/>
+      <w:r>
+        <w:rPr>
+          <w:lang w:val="es-ES"/>
+        </w:rPr>
+        <w:t xml:space="preserve"> de arriba.</w:t>
+      </w:r>
+    </w:p>
+    <w:p>
+      <w:pPr>
+        <w:rPr>
+          <w:b/>
+          <w:caps/>
+          <w:sz w:val="28"/>
+          <w:szCs w:val="28"/>
+          <w:lang w:val="es-ES"/>
+          <w14:reflection w14:blurRad="12700" w14:stA="28000" w14:stPos="0" w14:endA="0" w14:endPos="45000" w14:dist="1003" w14:dir="5400000" w14:fadeDir="5400000" w14:sx="100000" w14:sy="-100000" w14:kx="0" w14:ky="0" w14:algn="bl"/>
+          <w14:textOutline w14:w="4495" w14:cap="flat" w14:cmpd="sng" w14:algn="ctr">
+            <w14:solidFill>
+              <w14:schemeClr w14:val="accent4">
+                <w14:shade w14:val="50000"/>
+                <w14:satMod w14:val="120000"/>
+              </w14:schemeClr>
+            </w14:solidFill>
+            <w14:prstDash w14:val="solid"/>
+            <w14:round/>
+          </w14:textOutline>
+          <w14:textFill>
+            <w14:gradFill>
+              <w14:gsLst>
+                <w14:gs w14:pos="0">
+                  <w14:schemeClr w14:val="accent4">
+                    <w14:shade w14:val="20000"/>
+                    <w14:satMod w14:val="245000"/>
+                  </w14:schemeClr>
+                </w14:gs>
+                <w14:gs w14:pos="43000">
+                  <w14:schemeClr w14:val="accent4">
+                    <w14:satMod w14:val="255000"/>
+                  </w14:schemeClr>
+                </w14:gs>
+                <w14:gs w14:pos="48000">
+                  <w14:schemeClr w14:val="accent4">
+                    <w14:shade w14:val="85000"/>
+                    <w14:satMod w14:val="255000"/>
+                  </w14:schemeClr>
+                </w14:gs>
+                <w14:gs w14:pos="100000">
+                  <w14:schemeClr w14:val="accent4">
+                    <w14:shade w14:val="20000"/>
+                    <w14:satMod w14:val="245000"/>
+                  </w14:schemeClr>
+                </w14:gs>
+              </w14:gsLst>
+              <w14:lin w14:ang="5400000" w14:scaled="0"/>
+            </w14:gradFill>
+          </w14:textFill>
+        </w:rPr>
+      </w:pPr>
+      <w:proofErr w:type="spellStart"/>
+      <w:r>
+        <w:rPr>
+          <w:b/>
+          <w:caps/>
+          <w:sz w:val="28"/>
+          <w:szCs w:val="28"/>
+          <w:lang w:val="es-ES"/>
+          <w14:reflection w14:blurRad="12700" w14:stA="28000" w14:stPos="0" w14:endA="0" w14:endPos="45000" w14:dist="1003" w14:dir="5400000" w14:fadeDir="5400000" w14:sx="100000" w14:sy="-100000" w14:kx="0" w14:ky="0" w14:algn="bl"/>
+          <w14:textOutline w14:w="4495" w14:cap="flat" w14:cmpd="sng" w14:algn="ctr">
+            <w14:solidFill>
+              <w14:schemeClr w14:val="accent4">
+                <w14:shade w14:val="50000"/>
+                <w14:satMod w14:val="120000"/>
+              </w14:schemeClr>
+            </w14:solidFill>
+            <w14:prstDash w14:val="solid"/>
+            <w14:round/>
+          </w14:textOutline>
+          <w14:textFill>
+            <w14:gradFill>
+              <w14:gsLst>
+                <w14:gs w14:pos="0">
+                  <w14:schemeClr w14:val="accent4">
+                    <w14:shade w14:val="20000"/>
+                    <w14:satMod w14:val="245000"/>
+                  </w14:schemeClr>
+                </w14:gs>
+                <w14:gs w14:pos="43000">
+                  <w14:schemeClr w14:val="accent4">
+                    <w14:satMod w14:val="255000"/>
+                  </w14:schemeClr>
+                </w14:gs>
+                <w14:gs w14:pos="48000">
+                  <w14:schemeClr w14:val="accent4">
+                    <w14:shade w14:val="85000"/>
+                    <w14:satMod w14:val="255000"/>
+                  </w14:schemeClr>
+                </w14:gs>
+                <w14:gs w14:pos="100000">
+                  <w14:schemeClr w14:val="accent4">
+                    <w14:shade w14:val="20000"/>
+                    <w14:satMod w14:val="245000"/>
+                  </w14:schemeClr>
+                </w14:gs>
+              </w14:gsLst>
+              <w14:lin w14:ang="5400000" w14:scaled="0"/>
+            </w14:gradFill>
+          </w14:textFill>
+        </w:rPr>
+        <w:t>For</w:t>
+      </w:r>
+      <w:proofErr w:type="spellEnd"/>
+      <w:r>
+        <w:rPr>
+          <w:b/>
+          <w:caps/>
+          <w:sz w:val="28"/>
+          <w:szCs w:val="28"/>
+          <w:lang w:val="es-ES"/>
+          <w14:reflection w14:blurRad="12700" w14:stA="28000" w14:stPos="0" w14:endA="0" w14:endPos="45000" w14:dist="1003" w14:dir="5400000" w14:fadeDir="5400000" w14:sx="100000" w14:sy="-100000" w14:kx="0" w14:ky="0" w14:algn="bl"/>
+          <w14:textOutline w14:w="4495" w14:cap="flat" w14:cmpd="sng" w14:algn="ctr">
+            <w14:solidFill>
+              <w14:schemeClr w14:val="accent4">
+                <w14:shade w14:val="50000"/>
+                <w14:satMod w14:val="120000"/>
+              </w14:schemeClr>
+            </w14:solidFill>
+            <w14:prstDash w14:val="solid"/>
+            <w14:round/>
+          </w14:textOutline>
+          <w14:textFill>
+            <w14:gradFill>
+              <w14:gsLst>
+                <w14:gs w14:pos="0">
+                  <w14:schemeClr w14:val="accent4">
+                    <w14:shade w14:val="20000"/>
+                    <w14:satMod w14:val="245000"/>
+                  </w14:schemeClr>
+                </w14:gs>
+                <w14:gs w14:pos="43000">
+                  <w14:schemeClr w14:val="accent4">
+                    <w14:satMod w14:val="255000"/>
+                  </w14:schemeClr>
+                </w14:gs>
+                <w14:gs w14:pos="48000">
+                  <w14:schemeClr w14:val="accent4">
+                    <w14:shade w14:val="85000"/>
+                    <w14:satMod w14:val="255000"/>
+                  </w14:schemeClr>
+                </w14:gs>
+                <w14:gs w14:pos="100000">
+                  <w14:schemeClr w14:val="accent4">
+                    <w14:shade w14:val="20000"/>
+                    <w14:satMod w14:val="245000"/>
+                  </w14:schemeClr>
+                </w14:gs>
+              </w14:gsLst>
+              <w14:lin w14:ang="5400000" w14:scaled="0"/>
+            </w14:gradFill>
+          </w14:textFill>
+        </w:rPr>
+        <w:t xml:space="preserve"> of</w:t>
+      </w:r>
+    </w:p>
+    <w:p>
+      <w:pPr>
+        <w:rPr>
+          <w:lang w:val="es-ES"/>
+        </w:rPr>
+      </w:pPr>
+      <w:r>
+        <w:rPr>
+          <w:noProof/>
+          <w:lang w:eastAsia="es-AR"/>
+        </w:rPr>
+        <w:drawing>
+          <wp:inline distT="0" distB="0" distL="0" distR="0">
+            <wp:extent cx="5393690" cy="659765"/>
+            <wp:effectExtent l="0" t="0" r="0" b="6985"/>
+            <wp:docPr id="127" name="Imagen 127"/>
+            <wp:cNvGraphicFramePr>
+              <a:graphicFrameLocks xmlns:a="http://schemas.openxmlformats.org/drawingml/2006/main" noChangeAspect="1"/>
+            </wp:cNvGraphicFramePr>
+            <a:graphic xmlns:a="http://schemas.openxmlformats.org/drawingml/2006/main">
+              <a:graphicData uri="http://schemas.openxmlformats.org/drawingml/2006/picture">
+                <pic:pic xmlns:pic="http://schemas.openxmlformats.org/drawingml/2006/picture">
+                  <pic:nvPicPr>
+                    <pic:cNvPr id="0" name="Picture 9"/>
+                    <pic:cNvPicPr>
+                      <a:picLocks noChangeAspect="1" noChangeArrowheads="1"/>
+                    </pic:cNvPicPr>
+                  </pic:nvPicPr>
+                  <pic:blipFill>
+                    <a:blip r:embed="rId128">
+                      <a:extLst>
+                        <a:ext uri="{28A0092B-C50C-407E-A947-70E740481C1C}">
+                          <a14:useLocalDpi xmlns:a14="http://schemas.microsoft.com/office/drawing/2010/main" val="0"/>
+                        </a:ext>
+                      </a:extLst>
+                    </a:blip>
+                    <a:srcRect/>
+                    <a:stretch>
+                      <a:fillRect/>
+                    </a:stretch>
+                  </pic:blipFill>
+                  <pic:spPr bwMode="auto">
+                    <a:xfrm>
+                      <a:off x="0" y="0"/>
+                      <a:ext cx="5393690" cy="659765"/>
+                    </a:xfrm>
+                    <a:prstGeom prst="rect">
+                      <a:avLst/>
+                    </a:prstGeom>
+                    <a:noFill/>
+                    <a:ln>
+                      <a:noFill/>
+                    </a:ln>
+                  </pic:spPr>
+                </pic:pic>
+              </a:graphicData>
+            </a:graphic>
+          </wp:inline>
+        </w:drawing>
+      </w:r>
+    </w:p>
+    <w:p>
+      <w:pPr>
+        <w:rPr>
+          <w:lang w:val="es-ES"/>
+        </w:rPr>
+      </w:pPr>
+      <w:bookmarkStart w:id="0" w:name="_GoBack"/>
+      <w:bookmarkEnd w:id="0"/>
+    </w:p>
+    <w:p>
+      <w:pPr>
+        <w:rPr>
+          <w:lang w:val="es-ES"/>
+        </w:rPr>
+      </w:pPr>
+    </w:p>
+    <w:p>
+      <w:pPr>
+        <w:rPr>
+          <w:lang w:val="es-ES"/>
+        </w:rPr>
+      </w:pPr>
+    </w:p>
+    <w:p>
+      <w:pPr>
+        <w:spacing w:after="0"/>
+        <w:rPr>
+          <w:b/>
+          <w:color w:val="FF0000"/>
+          <w:lang w:val="es-ES"/>
+        </w:rPr>
+      </w:pPr>
+    </w:p>
+    <w:p>
+      <w:pPr>
+        <w:spacing w:after="0"/>
+        <w:rPr>
+          <w:b/>
+          <w:color w:val="FF0000"/>
+          <w:lang w:val="es-ES"/>
+        </w:rPr>
+      </w:pPr>
+    </w:p>
+    <w:p>
+      <w:pPr>
+        <w:spacing w:after="0"/>
+        <w:rPr>
+          <w:b/>
+          <w:color w:val="FF0000"/>
+          <w:lang w:val="es-ES"/>
+        </w:rPr>
+      </w:pPr>
+    </w:p>
+    <w:p>
+      <w:pPr>
+        <w:spacing w:after="0"/>
+        <w:rPr>
+          <w:b/>
+          <w:color w:val="FF0000"/>
+          <w:lang w:val="es-ES"/>
+        </w:rPr>
+      </w:pPr>
+    </w:p>
+    <w:p>
+      <w:pPr>
+        <w:spacing w:after="0"/>
+        <w:rPr>
+          <w:b/>
+          <w:color w:val="FF0000"/>
+          <w:lang w:val="es-ES"/>
+        </w:rPr>
+      </w:pPr>
+    </w:p>
+    <w:p>
+      <w:pPr>
+        <w:spacing w:after="0"/>
+        <w:rPr>
+          <w:b/>
+          <w:color w:val="FF0000"/>
+          <w:lang w:val="es-ES"/>
+        </w:rPr>
+      </w:pPr>
+    </w:p>
+    <w:p>
+      <w:pPr>
+        <w:spacing w:after="0"/>
+        <w:rPr>
+          <w:b/>
+          <w:color w:val="FF0000"/>
+          <w:lang w:val="es-ES"/>
+        </w:rPr>
+      </w:pPr>
+    </w:p>
+    <w:p>
+      <w:pPr>
+        <w:spacing w:after="0"/>
+        <w:rPr>
+          <w:b/>
+          <w:color w:val="FF0000"/>
           <w:lang w:val="es-ES"/>
         </w:rPr>
       </w:pPr>
@@ -21244,7 +23081,7 @@
 </file>
 
 <file path=customXml/itemProps1.xml><?xml version="1.0" encoding="utf-8"?>
-<ds:datastoreItem xmlns:ds="http://schemas.openxmlformats.org/officeDocument/2006/customXml" ds:itemID="{B84DE928-1186-41E8-B588-18A2776E164C}">
+<ds:datastoreItem xmlns:ds="http://schemas.openxmlformats.org/officeDocument/2006/customXml" ds:itemID="{2FFCAE78-398F-4A3A-ACB0-191F8E5B2204}">
   <ds:schemaRefs>
     <ds:schemaRef ds:uri="http://schemas.openxmlformats.org/officeDocument/2006/bibliography"/>
   </ds:schemaRefs>

</xml_diff>

<commit_message>
Se agrega el Doc Mapa Mental
</commit_message>
<xml_diff>
--- a/Guia Javascript.docx
+++ b/Guia Javascript.docx
@@ -5,6 +5,7 @@
     <w:p>
       <w:pPr>
         <w:spacing w:after="0"/>
+        <w:ind w:left="708" w:hanging="708"/>
         <w:jc w:val="center"/>
         <w:rPr>
           <w:b/>
@@ -2663,6 +2664,7 @@
         </w:rPr>
         <w:t xml:space="preserve">Maneras de mostrar los </w:t>
       </w:r>
+      <w:bookmarkStart w:id="0" w:name="CONSOLE"/>
       <w:r>
         <w:rPr>
           <w:b/>
@@ -2710,7 +2712,57 @@
             </w14:gradFill>
           </w14:textFill>
         </w:rPr>
-        <w:t xml:space="preserve">console. </w:t>
+        <w:t>console</w:t>
+      </w:r>
+      <w:bookmarkEnd w:id="0"/>
+      <w:r>
+        <w:rPr>
+          <w:b/>
+          <w:caps/>
+          <w:lang w:val="es-ES"/>
+          <w14:reflection w14:blurRad="12700" w14:stA="28000" w14:stPos="0" w14:endA="0" w14:endPos="45000" w14:dist="1003" w14:dir="5400000" w14:fadeDir="5400000" w14:sx="100000" w14:sy="-100000" w14:kx="0" w14:ky="0" w14:algn="bl"/>
+          <w14:textOutline w14:w="4495" w14:cap="flat" w14:cmpd="sng" w14:algn="ctr">
+            <w14:solidFill>
+              <w14:schemeClr w14:val="accent4">
+                <w14:shade w14:val="50000"/>
+                <w14:satMod w14:val="120000"/>
+              </w14:schemeClr>
+            </w14:solidFill>
+            <w14:prstDash w14:val="solid"/>
+            <w14:round/>
+          </w14:textOutline>
+          <w14:textFill>
+            <w14:gradFill>
+              <w14:gsLst>
+                <w14:gs w14:pos="0">
+                  <w14:schemeClr w14:val="accent4">
+                    <w14:shade w14:val="20000"/>
+                    <w14:satMod w14:val="245000"/>
+                  </w14:schemeClr>
+                </w14:gs>
+                <w14:gs w14:pos="43000">
+                  <w14:schemeClr w14:val="accent4">
+                    <w14:satMod w14:val="255000"/>
+                  </w14:schemeClr>
+                </w14:gs>
+                <w14:gs w14:pos="48000">
+                  <w14:schemeClr w14:val="accent4">
+                    <w14:shade w14:val="85000"/>
+                    <w14:satMod w14:val="255000"/>
+                  </w14:schemeClr>
+                </w14:gs>
+                <w14:gs w14:pos="100000">
+                  <w14:schemeClr w14:val="accent4">
+                    <w14:shade w14:val="20000"/>
+                    <w14:satMod w14:val="245000"/>
+                  </w14:schemeClr>
+                </w14:gs>
+              </w14:gsLst>
+              <w14:lin w14:ang="5400000" w14:scaled="0"/>
+            </w14:gradFill>
+          </w14:textFill>
+        </w:rPr>
+        <w:t xml:space="preserve">. </w:t>
       </w:r>
     </w:p>
     <w:p>
@@ -5543,6 +5595,7 @@
           <w:lang w:val="es-ES"/>
         </w:rPr>
       </w:pPr>
+      <w:bookmarkStart w:id="1" w:name="ALERT"/>
       <w:proofErr w:type="gramStart"/>
       <w:r>
         <w:rPr>
@@ -5692,6 +5745,7 @@
         </w:rPr>
         <w:t xml:space="preserve"> </w:t>
       </w:r>
+      <w:bookmarkEnd w:id="1"/>
       <w:r>
         <w:rPr>
           <w:b/>
@@ -5923,6 +5977,7 @@
           </w14:textFill>
         </w:rPr>
       </w:pPr>
+      <w:bookmarkStart w:id="2" w:name="PROMPT"/>
       <w:proofErr w:type="gramStart"/>
       <w:r>
         <w:rPr>
@@ -6072,6 +6127,7 @@
         </w:rPr>
         <w:t xml:space="preserve"> </w:t>
       </w:r>
+      <w:bookmarkEnd w:id="2"/>
       <w:r>
         <w:rPr>
           <w:b/>
@@ -6549,6 +6605,7 @@
           </w14:textFill>
         </w:rPr>
       </w:pPr>
+      <w:bookmarkStart w:id="3" w:name="CONFIRM"/>
       <w:proofErr w:type="gramStart"/>
       <w:r>
         <w:rPr>
@@ -6698,6 +6755,7 @@
         </w:rPr>
         <w:t xml:space="preserve"> </w:t>
       </w:r>
+      <w:bookmarkEnd w:id="3"/>
       <w:r>
         <w:rPr>
           <w:b/>
@@ -7427,6 +7485,7 @@
           </w14:textFill>
         </w:rPr>
       </w:pPr>
+      <w:bookmarkStart w:id="4" w:name="WINDOW"/>
       <w:proofErr w:type="spellStart"/>
       <w:r>
         <w:rPr>
@@ -7542,6 +7601,7 @@
       </w:r>
       <w:proofErr w:type="spellEnd"/>
     </w:p>
+    <w:bookmarkEnd w:id="4"/>
     <w:p>
       <w:pPr>
         <w:spacing w:after="0"/>
@@ -8798,6 +8858,7 @@
           </w14:textFill>
         </w:rPr>
       </w:pPr>
+      <w:bookmarkStart w:id="5" w:name="ARRAY"/>
       <w:r>
         <w:rPr>
           <w:b/>
@@ -8854,6 +8915,7 @@
         <w:t>ARRAY</w:t>
       </w:r>
     </w:p>
+    <w:bookmarkEnd w:id="5"/>
     <w:p>
       <w:pPr>
         <w:spacing w:after="0"/>
@@ -9637,6 +9699,7 @@
           </w14:textFill>
         </w:rPr>
       </w:pPr>
+      <w:bookmarkStart w:id="6" w:name="FOREACH"/>
       <w:r>
         <w:rPr>
           <w:b/>
@@ -9688,6 +9751,7 @@
         <w:t>ForEACH</w:t>
       </w:r>
     </w:p>
+    <w:bookmarkEnd w:id="6"/>
     <w:p>
       <w:pPr>
         <w:spacing w:after="0"/>
@@ -9970,9 +10034,9 @@
           </w14:textFill>
         </w:rPr>
       </w:pPr>
-      <w:r>
-        <w:rPr>
-          <w:b/>
+      <w:bookmarkStart w:id="7" w:name="PUSH"/>
+      <w:r>
+        <w:rPr>
           <w:caps/>
           <w:noProof/>
           <w:lang w:eastAsia="es-AR"/>
@@ -10021,6 +10085,7 @@
         <w:t>push</w:t>
       </w:r>
     </w:p>
+    <w:bookmarkEnd w:id="7"/>
     <w:p>
       <w:pPr>
         <w:spacing w:after="0"/>
@@ -10257,6 +10322,7 @@
           </w14:textFill>
         </w:rPr>
       </w:pPr>
+      <w:bookmarkStart w:id="8" w:name="UNSHIFT"/>
       <w:r>
         <w:rPr>
           <w:b/>
@@ -10307,6 +10373,7 @@
         <w:t>unshift</w:t>
       </w:r>
     </w:p>
+    <w:bookmarkEnd w:id="8"/>
     <w:p>
       <w:pPr>
         <w:spacing w:after="0"/>
@@ -10544,6 +10611,7 @@
           </w14:textFill>
         </w:rPr>
       </w:pPr>
+      <w:bookmarkStart w:id="9" w:name="POP"/>
       <w:r>
         <w:rPr>
           <w:b/>
@@ -10594,6 +10662,7 @@
         <w:t>pop</w:t>
       </w:r>
     </w:p>
+    <w:bookmarkEnd w:id="9"/>
     <w:p>
       <w:pPr>
         <w:spacing w:after="0"/>
@@ -11026,6 +11095,8 @@
           </w14:textFill>
         </w:rPr>
       </w:pPr>
+      <w:bookmarkStart w:id="10" w:name="SPLICE"/>
+      <w:bookmarkStart w:id="11" w:name="_GoBack"/>
       <w:r>
         <w:rPr>
           <w:b/>
@@ -11076,6 +11147,8 @@
         <w:t>SPLICE</w:t>
       </w:r>
     </w:p>
+    <w:bookmarkEnd w:id="10"/>
+    <w:bookmarkEnd w:id="11"/>
     <w:p>
       <w:pPr>
         <w:spacing w:after="0"/>
@@ -11869,6 +11942,7 @@
     <w:p>
       <w:pPr>
         <w:spacing w:after="0"/>
+        <w:ind w:left="708" w:hanging="708"/>
         <w:rPr>
           <w:lang w:val="es-ES"/>
         </w:rPr>
@@ -19276,7 +19350,6 @@
           </w14:textFill>
         </w:rPr>
       </w:pPr>
-      <w:proofErr w:type="spellStart"/>
       <w:proofErr w:type="gramStart"/>
       <w:r>
         <w:rPr>
@@ -19328,59 +19401,7 @@
           </w14:textFill>
         </w:rPr>
         <w:lastRenderedPageBreak/>
-        <w:t>While</w:t>
-      </w:r>
-      <w:proofErr w:type="spellEnd"/>
-      <w:r>
-        <w:rPr>
-          <w:b/>
-          <w:caps/>
-          <w:sz w:val="28"/>
-          <w:szCs w:val="28"/>
-          <w:lang w:val="es-ES"/>
-          <w14:reflection w14:blurRad="12700" w14:stA="28000" w14:stPos="0" w14:endA="0" w14:endPos="45000" w14:dist="1003" w14:dir="5400000" w14:fadeDir="5400000" w14:sx="100000" w14:sy="-100000" w14:kx="0" w14:ky="0" w14:algn="bl"/>
-          <w14:textOutline w14:w="4495" w14:cap="flat" w14:cmpd="sng" w14:algn="ctr">
-            <w14:solidFill>
-              <w14:schemeClr w14:val="accent4">
-                <w14:shade w14:val="50000"/>
-                <w14:satMod w14:val="120000"/>
-              </w14:schemeClr>
-            </w14:solidFill>
-            <w14:prstDash w14:val="solid"/>
-            <w14:round/>
-          </w14:textOutline>
-          <w14:textFill>
-            <w14:gradFill>
-              <w14:gsLst>
-                <w14:gs w14:pos="0">
-                  <w14:schemeClr w14:val="accent4">
-                    <w14:shade w14:val="20000"/>
-                    <w14:satMod w14:val="245000"/>
-                  </w14:schemeClr>
-                </w14:gs>
-                <w14:gs w14:pos="43000">
-                  <w14:schemeClr w14:val="accent4">
-                    <w14:satMod w14:val="255000"/>
-                  </w14:schemeClr>
-                </w14:gs>
-                <w14:gs w14:pos="48000">
-                  <w14:schemeClr w14:val="accent4">
-                    <w14:shade w14:val="85000"/>
-                    <w14:satMod w14:val="255000"/>
-                  </w14:schemeClr>
-                </w14:gs>
-                <w14:gs w14:pos="100000">
-                  <w14:schemeClr w14:val="accent4">
-                    <w14:shade w14:val="20000"/>
-                    <w14:satMod w14:val="245000"/>
-                  </w14:schemeClr>
-                </w14:gs>
-              </w14:gsLst>
-              <w14:lin w14:ang="5400000" w14:scaled="0"/>
-            </w14:gradFill>
-          </w14:textFill>
-        </w:rPr>
-        <w:t>(</w:t>
+        <w:t>While(</w:t>
       </w:r>
       <w:proofErr w:type="gramEnd"/>
       <w:r>
@@ -20143,111 +20164,7 @@
             </w14:gradFill>
           </w14:textFill>
         </w:rPr>
-        <w:t xml:space="preserve">} </w:t>
-      </w:r>
-      <w:proofErr w:type="spellStart"/>
-      <w:r>
-        <w:rPr>
-          <w:b/>
-          <w:caps/>
-          <w:sz w:val="28"/>
-          <w:szCs w:val="28"/>
-          <w:lang w:val="es-ES"/>
-          <w14:reflection w14:blurRad="12700" w14:stA="28000" w14:stPos="0" w14:endA="0" w14:endPos="45000" w14:dist="1003" w14:dir="5400000" w14:fadeDir="5400000" w14:sx="100000" w14:sy="-100000" w14:kx="0" w14:ky="0" w14:algn="bl"/>
-          <w14:textOutline w14:w="4495" w14:cap="flat" w14:cmpd="sng" w14:algn="ctr">
-            <w14:solidFill>
-              <w14:schemeClr w14:val="accent4">
-                <w14:shade w14:val="50000"/>
-                <w14:satMod w14:val="120000"/>
-              </w14:schemeClr>
-            </w14:solidFill>
-            <w14:prstDash w14:val="solid"/>
-            <w14:round/>
-          </w14:textOutline>
-          <w14:textFill>
-            <w14:gradFill>
-              <w14:gsLst>
-                <w14:gs w14:pos="0">
-                  <w14:schemeClr w14:val="accent4">
-                    <w14:shade w14:val="20000"/>
-                    <w14:satMod w14:val="245000"/>
-                  </w14:schemeClr>
-                </w14:gs>
-                <w14:gs w14:pos="43000">
-                  <w14:schemeClr w14:val="accent4">
-                    <w14:satMod w14:val="255000"/>
-                  </w14:schemeClr>
-                </w14:gs>
-                <w14:gs w14:pos="48000">
-                  <w14:schemeClr w14:val="accent4">
-                    <w14:shade w14:val="85000"/>
-                    <w14:satMod w14:val="255000"/>
-                  </w14:schemeClr>
-                </w14:gs>
-                <w14:gs w14:pos="100000">
-                  <w14:schemeClr w14:val="accent4">
-                    <w14:shade w14:val="20000"/>
-                    <w14:satMod w14:val="245000"/>
-                  </w14:schemeClr>
-                </w14:gs>
-              </w14:gsLst>
-              <w14:lin w14:ang="5400000" w14:scaled="0"/>
-            </w14:gradFill>
-          </w14:textFill>
-        </w:rPr>
-        <w:t>While</w:t>
-      </w:r>
-      <w:proofErr w:type="spellEnd"/>
-      <w:r>
-        <w:rPr>
-          <w:b/>
-          <w:caps/>
-          <w:sz w:val="28"/>
-          <w:szCs w:val="28"/>
-          <w:lang w:val="es-ES"/>
-          <w14:reflection w14:blurRad="12700" w14:stA="28000" w14:stPos="0" w14:endA="0" w14:endPos="45000" w14:dist="1003" w14:dir="5400000" w14:fadeDir="5400000" w14:sx="100000" w14:sy="-100000" w14:kx="0" w14:ky="0" w14:algn="bl"/>
-          <w14:textOutline w14:w="4495" w14:cap="flat" w14:cmpd="sng" w14:algn="ctr">
-            <w14:solidFill>
-              <w14:schemeClr w14:val="accent4">
-                <w14:shade w14:val="50000"/>
-                <w14:satMod w14:val="120000"/>
-              </w14:schemeClr>
-            </w14:solidFill>
-            <w14:prstDash w14:val="solid"/>
-            <w14:round/>
-          </w14:textOutline>
-          <w14:textFill>
-            <w14:gradFill>
-              <w14:gsLst>
-                <w14:gs w14:pos="0">
-                  <w14:schemeClr w14:val="accent4">
-                    <w14:shade w14:val="20000"/>
-                    <w14:satMod w14:val="245000"/>
-                  </w14:schemeClr>
-                </w14:gs>
-                <w14:gs w14:pos="43000">
-                  <w14:schemeClr w14:val="accent4">
-                    <w14:satMod w14:val="255000"/>
-                  </w14:schemeClr>
-                </w14:gs>
-                <w14:gs w14:pos="48000">
-                  <w14:schemeClr w14:val="accent4">
-                    <w14:shade w14:val="85000"/>
-                    <w14:satMod w14:val="255000"/>
-                  </w14:schemeClr>
-                </w14:gs>
-                <w14:gs w14:pos="100000">
-                  <w14:schemeClr w14:val="accent4">
-                    <w14:shade w14:val="20000"/>
-                    <w14:satMod w14:val="245000"/>
-                  </w14:schemeClr>
-                </w14:gs>
-              </w14:gsLst>
-              <w14:lin w14:ang="5400000" w14:scaled="0"/>
-            </w14:gradFill>
-          </w14:textFill>
-        </w:rPr>
-        <w:t>()</w:t>
+        <w:t>} While()</w:t>
       </w:r>
     </w:p>
     <w:p>
@@ -20497,6 +20414,33 @@
     <w:p>
       <w:pPr>
         <w:rPr>
+          <w:lang w:val="es-ES"/>
+        </w:rPr>
+      </w:pPr>
+      <w:r>
+        <w:rPr>
+          <w:lang w:val="es-ES"/>
+        </w:rPr>
+        <w:t xml:space="preserve">Para recorrer </w:t>
+      </w:r>
+      <w:proofErr w:type="spellStart"/>
+      <w:r>
+        <w:rPr>
+          <w:lang w:val="es-ES"/>
+        </w:rPr>
+        <w:t>arrays</w:t>
+      </w:r>
+      <w:proofErr w:type="spellEnd"/>
+      <w:r>
+        <w:rPr>
+          <w:lang w:val="es-ES"/>
+        </w:rPr>
+        <w:t xml:space="preserve"> y necesito saber el índice o el lugar del valor.</w:t>
+      </w:r>
+    </w:p>
+    <w:p>
+      <w:pPr>
+        <w:rPr>
           <w:b/>
           <w:caps/>
           <w:sz w:val="28"/>
@@ -20764,6 +20708,62 @@
         </w:rPr>
         <w:t xml:space="preserve"> de arriba.</w:t>
       </w:r>
+      <w:r>
+        <w:rPr>
+          <w:lang w:val="es-ES"/>
+        </w:rPr>
+        <w:t xml:space="preserve"> También si quiero buscar valores pero no es recomendable mejor utilizar la función </w:t>
+      </w:r>
+      <w:proofErr w:type="spellStart"/>
+      <w:r>
+        <w:rPr>
+          <w:b/>
+          <w:lang w:val="es-ES"/>
+        </w:rPr>
+        <w:t>includes</w:t>
+      </w:r>
+      <w:proofErr w:type="spellEnd"/>
+      <w:r>
+        <w:rPr>
+          <w:b/>
+          <w:lang w:val="es-ES"/>
+        </w:rPr>
+        <w:t>.</w:t>
+      </w:r>
+    </w:p>
+    <w:p>
+      <w:pPr>
+        <w:rPr>
+          <w:b/>
+          <w:lang w:val="es-ES"/>
+        </w:rPr>
+      </w:pPr>
+      <w:r>
+        <w:rPr>
+          <w:b/>
+          <w:highlight w:val="yellow"/>
+          <w:lang w:val="es-ES"/>
+        </w:rPr>
+        <w:t xml:space="preserve">Sirve para cuando tengo que recorrer propiedades en un Objeto </w:t>
+      </w:r>
+      <w:proofErr w:type="spellStart"/>
+      <w:r>
+        <w:rPr>
+          <w:b/>
+          <w:highlight w:val="yellow"/>
+          <w:lang w:val="es-ES"/>
+        </w:rPr>
+        <w:t>mas</w:t>
+      </w:r>
+      <w:proofErr w:type="spellEnd"/>
+      <w:r>
+        <w:rPr>
+          <w:b/>
+          <w:highlight w:val="yellow"/>
+          <w:lang w:val="es-ES"/>
+        </w:rPr>
+        <w:t xml:space="preserve"> que nada.</w:t>
+      </w:r>
     </w:p>
     <w:p>
       <w:pPr>
@@ -20816,7 +20816,6 @@
           </w14:textFill>
         </w:rPr>
       </w:pPr>
-      <w:proofErr w:type="spellStart"/>
       <w:r>
         <w:rPr>
           <w:b/>
@@ -20866,59 +20865,7 @@
             </w14:gradFill>
           </w14:textFill>
         </w:rPr>
-        <w:t>For</w:t>
-      </w:r>
-      <w:proofErr w:type="spellEnd"/>
-      <w:r>
-        <w:rPr>
-          <w:b/>
-          <w:caps/>
-          <w:sz w:val="28"/>
-          <w:szCs w:val="28"/>
-          <w:lang w:val="es-ES"/>
-          <w14:reflection w14:blurRad="12700" w14:stA="28000" w14:stPos="0" w14:endA="0" w14:endPos="45000" w14:dist="1003" w14:dir="5400000" w14:fadeDir="5400000" w14:sx="100000" w14:sy="-100000" w14:kx="0" w14:ky="0" w14:algn="bl"/>
-          <w14:textOutline w14:w="4495" w14:cap="flat" w14:cmpd="sng" w14:algn="ctr">
-            <w14:solidFill>
-              <w14:schemeClr w14:val="accent4">
-                <w14:shade w14:val="50000"/>
-                <w14:satMod w14:val="120000"/>
-              </w14:schemeClr>
-            </w14:solidFill>
-            <w14:prstDash w14:val="solid"/>
-            <w14:round/>
-          </w14:textOutline>
-          <w14:textFill>
-            <w14:gradFill>
-              <w14:gsLst>
-                <w14:gs w14:pos="0">
-                  <w14:schemeClr w14:val="accent4">
-                    <w14:shade w14:val="20000"/>
-                    <w14:satMod w14:val="245000"/>
-                  </w14:schemeClr>
-                </w14:gs>
-                <w14:gs w14:pos="43000">
-                  <w14:schemeClr w14:val="accent4">
-                    <w14:satMod w14:val="255000"/>
-                  </w14:schemeClr>
-                </w14:gs>
-                <w14:gs w14:pos="48000">
-                  <w14:schemeClr w14:val="accent4">
-                    <w14:shade w14:val="85000"/>
-                    <w14:satMod w14:val="255000"/>
-                  </w14:schemeClr>
-                </w14:gs>
-                <w14:gs w14:pos="100000">
-                  <w14:schemeClr w14:val="accent4">
-                    <w14:shade w14:val="20000"/>
-                    <w14:satMod w14:val="245000"/>
-                  </w14:schemeClr>
-                </w14:gs>
-              </w14:gsLst>
-              <w14:lin w14:ang="5400000" w14:scaled="0"/>
-            </w14:gradFill>
-          </w14:textFill>
-        </w:rPr>
-        <w:t xml:space="preserve"> of</w:t>
+        <w:t>For of</w:t>
       </w:r>
     </w:p>
     <w:p>
@@ -20985,42 +20932,665 @@
     <w:p>
       <w:pPr>
         <w:rPr>
-          <w:lang w:val="es-ES"/>
-        </w:rPr>
-      </w:pPr>
-      <w:bookmarkStart w:id="0" w:name="_GoBack"/>
-      <w:bookmarkEnd w:id="0"/>
-    </w:p>
-    <w:p>
-      <w:pPr>
-        <w:rPr>
-          <w:lang w:val="es-ES"/>
-        </w:rPr>
-      </w:pPr>
-    </w:p>
-    <w:p>
-      <w:pPr>
-        <w:rPr>
-          <w:lang w:val="es-ES"/>
-        </w:rPr>
-      </w:pPr>
-    </w:p>
-    <w:p>
-      <w:pPr>
-        <w:spacing w:after="0"/>
-        <w:rPr>
-          <w:b/>
-          <w:color w:val="FF0000"/>
-          <w:lang w:val="es-ES"/>
-        </w:rPr>
-      </w:pPr>
-    </w:p>
-    <w:p>
-      <w:pPr>
-        <w:spacing w:after="0"/>
-        <w:rPr>
-          <w:b/>
-          <w:color w:val="FF0000"/>
+          <w:b/>
+          <w:lang w:val="es-ES"/>
+        </w:rPr>
+      </w:pPr>
+      <w:r>
+        <w:rPr>
+          <w:b/>
+          <w:highlight w:val="yellow"/>
+          <w:lang w:val="es-ES"/>
+        </w:rPr>
+        <w:t xml:space="preserve">Para obtener el valor del </w:t>
+      </w:r>
+      <w:proofErr w:type="spellStart"/>
+      <w:r>
+        <w:rPr>
+          <w:b/>
+          <w:highlight w:val="yellow"/>
+          <w:lang w:val="es-ES"/>
+        </w:rPr>
+        <w:t>array</w:t>
+      </w:r>
+      <w:proofErr w:type="spellEnd"/>
+      <w:r>
+        <w:rPr>
+          <w:b/>
+          <w:highlight w:val="yellow"/>
+          <w:lang w:val="es-ES"/>
+        </w:rPr>
+        <w:t xml:space="preserve"> sin interesarme el índice es el más efectivo y el </w:t>
+      </w:r>
+      <w:proofErr w:type="gramStart"/>
+      <w:r>
+        <w:rPr>
+          <w:b/>
+          <w:highlight w:val="yellow"/>
+          <w:lang w:val="es-ES"/>
+        </w:rPr>
+        <w:t>mas</w:t>
+      </w:r>
+      <w:proofErr w:type="gramEnd"/>
+      <w:r>
+        <w:rPr>
+          <w:b/>
+          <w:highlight w:val="yellow"/>
+          <w:lang w:val="es-ES"/>
+        </w:rPr>
+        <w:t xml:space="preserve"> </w:t>
+      </w:r>
+      <w:proofErr w:type="spellStart"/>
+      <w:r>
+        <w:rPr>
+          <w:b/>
+          <w:highlight w:val="yellow"/>
+          <w:lang w:val="es-ES"/>
+        </w:rPr>
+        <w:t>útilizado</w:t>
+      </w:r>
+      <w:proofErr w:type="spellEnd"/>
+      <w:r>
+        <w:rPr>
+          <w:b/>
+          <w:highlight w:val="yellow"/>
+          <w:lang w:val="es-ES"/>
+        </w:rPr>
+        <w:t>.</w:t>
+      </w:r>
+    </w:p>
+    <w:p>
+      <w:pPr>
+        <w:rPr>
+          <w:lang w:val="es-ES"/>
+        </w:rPr>
+      </w:pPr>
+    </w:p>
+    <w:p>
+      <w:pPr>
+        <w:rPr>
+          <w:b/>
+          <w:caps/>
+          <w:sz w:val="28"/>
+          <w:szCs w:val="28"/>
+          <w:lang w:val="es-ES"/>
+          <w14:reflection w14:blurRad="12700" w14:stA="28000" w14:stPos="0" w14:endA="0" w14:endPos="45000" w14:dist="1003" w14:dir="5400000" w14:fadeDir="5400000" w14:sx="100000" w14:sy="-100000" w14:kx="0" w14:ky="0" w14:algn="bl"/>
+          <w14:textOutline w14:w="4495" w14:cap="flat" w14:cmpd="sng" w14:algn="ctr">
+            <w14:solidFill>
+              <w14:schemeClr w14:val="accent4">
+                <w14:shade w14:val="50000"/>
+                <w14:satMod w14:val="120000"/>
+              </w14:schemeClr>
+            </w14:solidFill>
+            <w14:prstDash w14:val="solid"/>
+            <w14:round/>
+          </w14:textOutline>
+          <w14:textFill>
+            <w14:gradFill>
+              <w14:gsLst>
+                <w14:gs w14:pos="0">
+                  <w14:schemeClr w14:val="accent4">
+                    <w14:shade w14:val="20000"/>
+                    <w14:satMod w14:val="245000"/>
+                  </w14:schemeClr>
+                </w14:gs>
+                <w14:gs w14:pos="43000">
+                  <w14:schemeClr w14:val="accent4">
+                    <w14:satMod w14:val="255000"/>
+                  </w14:schemeClr>
+                </w14:gs>
+                <w14:gs w14:pos="48000">
+                  <w14:schemeClr w14:val="accent4">
+                    <w14:shade w14:val="85000"/>
+                    <w14:satMod w14:val="255000"/>
+                  </w14:schemeClr>
+                </w14:gs>
+                <w14:gs w14:pos="100000">
+                  <w14:schemeClr w14:val="accent4">
+                    <w14:shade w14:val="20000"/>
+                    <w14:satMod w14:val="245000"/>
+                  </w14:schemeClr>
+                </w14:gs>
+              </w14:gsLst>
+              <w14:lin w14:ang="5400000" w14:scaled="0"/>
+            </w14:gradFill>
+          </w14:textFill>
+        </w:rPr>
+      </w:pPr>
+      <w:r>
+        <w:rPr>
+          <w:b/>
+          <w:caps/>
+          <w:sz w:val="28"/>
+          <w:szCs w:val="28"/>
+          <w:lang w:val="es-ES"/>
+          <w14:reflection w14:blurRad="12700" w14:stA="28000" w14:stPos="0" w14:endA="0" w14:endPos="45000" w14:dist="1003" w14:dir="5400000" w14:fadeDir="5400000" w14:sx="100000" w14:sy="-100000" w14:kx="0" w14:ky="0" w14:algn="bl"/>
+          <w14:textOutline w14:w="4495" w14:cap="flat" w14:cmpd="sng" w14:algn="ctr">
+            <w14:solidFill>
+              <w14:schemeClr w14:val="accent4">
+                <w14:shade w14:val="50000"/>
+                <w14:satMod w14:val="120000"/>
+              </w14:schemeClr>
+            </w14:solidFill>
+            <w14:prstDash w14:val="solid"/>
+            <w14:round/>
+          </w14:textOutline>
+          <w14:textFill>
+            <w14:gradFill>
+              <w14:gsLst>
+                <w14:gs w14:pos="0">
+                  <w14:schemeClr w14:val="accent4">
+                    <w14:shade w14:val="20000"/>
+                    <w14:satMod w14:val="245000"/>
+                  </w14:schemeClr>
+                </w14:gs>
+                <w14:gs w14:pos="43000">
+                  <w14:schemeClr w14:val="accent4">
+                    <w14:satMod w14:val="255000"/>
+                  </w14:schemeClr>
+                </w14:gs>
+                <w14:gs w14:pos="48000">
+                  <w14:schemeClr w14:val="accent4">
+                    <w14:shade w14:val="85000"/>
+                    <w14:satMod w14:val="255000"/>
+                  </w14:schemeClr>
+                </w14:gs>
+                <w14:gs w14:pos="100000">
+                  <w14:schemeClr w14:val="accent4">
+                    <w14:shade w14:val="20000"/>
+                    <w14:satMod w14:val="245000"/>
+                  </w14:schemeClr>
+                </w14:gs>
+              </w14:gsLst>
+              <w14:lin w14:ang="5400000" w14:scaled="0"/>
+            </w14:gradFill>
+          </w14:textFill>
+        </w:rPr>
+        <w:t xml:space="preserve">Librería JavaScripts </w:t>
+      </w:r>
+      <w:r>
+        <w:rPr>
+          <w:b/>
+          <w:caps/>
+          <w:sz w:val="28"/>
+          <w:szCs w:val="28"/>
+          <w:highlight w:val="yellow"/>
+          <w:lang w:val="es-ES"/>
+          <w14:reflection w14:blurRad="12700" w14:stA="28000" w14:stPos="0" w14:endA="0" w14:endPos="45000" w14:dist="1003" w14:dir="5400000" w14:fadeDir="5400000" w14:sx="100000" w14:sy="-100000" w14:kx="0" w14:ky="0" w14:algn="bl"/>
+          <w14:textOutline w14:w="4495" w14:cap="flat" w14:cmpd="sng" w14:algn="ctr">
+            <w14:solidFill>
+              <w14:schemeClr w14:val="accent4">
+                <w14:shade w14:val="50000"/>
+                <w14:satMod w14:val="120000"/>
+              </w14:schemeClr>
+            </w14:solidFill>
+            <w14:prstDash w14:val="solid"/>
+            <w14:round/>
+          </w14:textOutline>
+          <w14:textFill>
+            <w14:gradFill>
+              <w14:gsLst>
+                <w14:gs w14:pos="0">
+                  <w14:schemeClr w14:val="accent4">
+                    <w14:shade w14:val="20000"/>
+                    <w14:satMod w14:val="245000"/>
+                  </w14:schemeClr>
+                </w14:gs>
+                <w14:gs w14:pos="43000">
+                  <w14:schemeClr w14:val="accent4">
+                    <w14:satMod w14:val="255000"/>
+                  </w14:schemeClr>
+                </w14:gs>
+                <w14:gs w14:pos="48000">
+                  <w14:schemeClr w14:val="accent4">
+                    <w14:shade w14:val="85000"/>
+                    <w14:satMod w14:val="255000"/>
+                  </w14:schemeClr>
+                </w14:gs>
+                <w14:gs w14:pos="100000">
+                  <w14:schemeClr w14:val="accent4">
+                    <w14:shade w14:val="20000"/>
+                    <w14:satMod w14:val="245000"/>
+                  </w14:schemeClr>
+                </w14:gs>
+              </w14:gsLst>
+              <w14:lin w14:ang="5400000" w14:scaled="0"/>
+            </w14:gradFill>
+          </w14:textFill>
+        </w:rPr>
+        <w:t>Underscore</w:t>
+      </w:r>
+    </w:p>
+    <w:p>
+      <w:pPr>
+        <w:rPr>
+          <w:lang w:val="es-ES"/>
+        </w:rPr>
+      </w:pPr>
+      <w:r>
+        <w:rPr>
+          <w:lang w:val="es-ES"/>
+        </w:rPr>
+        <w:t xml:space="preserve">Se puede usar mediante un </w:t>
+      </w:r>
+    </w:p>
+    <w:p>
+      <w:pPr>
+        <w:rPr>
+          <w:b/>
+          <w:sz w:val="28"/>
+          <w:szCs w:val="28"/>
+          <w:lang w:val="es-ES"/>
+          <w14:textOutline w14:w="5270" w14:cap="flat" w14:cmpd="sng" w14:algn="ctr">
+            <w14:solidFill>
+              <w14:schemeClr w14:val="accent1">
+                <w14:shade w14:val="88000"/>
+                <w14:satMod w14:val="110000"/>
+              </w14:schemeClr>
+            </w14:solidFill>
+            <w14:prstDash w14:val="solid"/>
+            <w14:round/>
+          </w14:textOutline>
+          <w14:textFill>
+            <w14:gradFill>
+              <w14:gsLst>
+                <w14:gs w14:pos="0">
+                  <w14:schemeClr w14:val="accent1">
+                    <w14:tint w14:val="40000"/>
+                    <w14:satMod w14:val="250000"/>
+                  </w14:schemeClr>
+                </w14:gs>
+                <w14:gs w14:pos="9000">
+                  <w14:schemeClr w14:val="accent1">
+                    <w14:tint w14:val="52000"/>
+                    <w14:satMod w14:val="300000"/>
+                  </w14:schemeClr>
+                </w14:gs>
+                <w14:gs w14:pos="50000">
+                  <w14:schemeClr w14:val="accent1">
+                    <w14:shade w14:val="20000"/>
+                    <w14:satMod w14:val="300000"/>
+                  </w14:schemeClr>
+                </w14:gs>
+                <w14:gs w14:pos="79000">
+                  <w14:schemeClr w14:val="accent1">
+                    <w14:tint w14:val="52000"/>
+                    <w14:satMod w14:val="300000"/>
+                  </w14:schemeClr>
+                </w14:gs>
+                <w14:gs w14:pos="100000">
+                  <w14:schemeClr w14:val="accent1">
+                    <w14:tint w14:val="40000"/>
+                    <w14:satMod w14:val="250000"/>
+                  </w14:schemeClr>
+                </w14:gs>
+              </w14:gsLst>
+              <w14:lin w14:ang="5400000" w14:scaled="0"/>
+            </w14:gradFill>
+          </w14:textFill>
+        </w:rPr>
+      </w:pPr>
+      <w:r>
+        <w:rPr>
+          <w:b/>
+          <w:sz w:val="28"/>
+          <w:szCs w:val="28"/>
+          <w:lang w:val="es-ES"/>
+          <w14:textOutline w14:w="5270" w14:cap="flat" w14:cmpd="sng" w14:algn="ctr">
+            <w14:solidFill>
+              <w14:schemeClr w14:val="accent1">
+                <w14:shade w14:val="88000"/>
+                <w14:satMod w14:val="110000"/>
+              </w14:schemeClr>
+            </w14:solidFill>
+            <w14:prstDash w14:val="solid"/>
+            <w14:round/>
+          </w14:textOutline>
+          <w14:textFill>
+            <w14:gradFill>
+              <w14:gsLst>
+                <w14:gs w14:pos="0">
+                  <w14:schemeClr w14:val="accent1">
+                    <w14:tint w14:val="40000"/>
+                    <w14:satMod w14:val="250000"/>
+                  </w14:schemeClr>
+                </w14:gs>
+                <w14:gs w14:pos="9000">
+                  <w14:schemeClr w14:val="accent1">
+                    <w14:tint w14:val="52000"/>
+                    <w14:satMod w14:val="300000"/>
+                  </w14:schemeClr>
+                </w14:gs>
+                <w14:gs w14:pos="50000">
+                  <w14:schemeClr w14:val="accent1">
+                    <w14:shade w14:val="20000"/>
+                    <w14:satMod w14:val="300000"/>
+                  </w14:schemeClr>
+                </w14:gs>
+                <w14:gs w14:pos="79000">
+                  <w14:schemeClr w14:val="accent1">
+                    <w14:tint w14:val="52000"/>
+                    <w14:satMod w14:val="300000"/>
+                  </w14:schemeClr>
+                </w14:gs>
+                <w14:gs w14:pos="100000">
+                  <w14:schemeClr w14:val="accent1">
+                    <w14:tint w14:val="40000"/>
+                    <w14:satMod w14:val="250000"/>
+                  </w14:schemeClr>
+                </w14:gs>
+              </w14:gsLst>
+              <w14:lin w14:ang="5400000" w14:scaled="0"/>
+            </w14:gradFill>
+          </w14:textFill>
+        </w:rPr>
+        <w:t>CDN</w:t>
+      </w:r>
+    </w:p>
+    <w:p>
+      <w:pPr>
+        <w:rPr>
+          <w:b/>
+          <w:sz w:val="28"/>
+          <w:szCs w:val="28"/>
+          <w:lang w:val="es-ES"/>
+          <w14:textOutline w14:w="5270" w14:cap="flat" w14:cmpd="sng" w14:algn="ctr">
+            <w14:solidFill>
+              <w14:schemeClr w14:val="accent1">
+                <w14:shade w14:val="88000"/>
+                <w14:satMod w14:val="110000"/>
+              </w14:schemeClr>
+            </w14:solidFill>
+            <w14:prstDash w14:val="solid"/>
+            <w14:round/>
+          </w14:textOutline>
+          <w14:textFill>
+            <w14:gradFill>
+              <w14:gsLst>
+                <w14:gs w14:pos="0">
+                  <w14:schemeClr w14:val="accent1">
+                    <w14:tint w14:val="40000"/>
+                    <w14:satMod w14:val="250000"/>
+                  </w14:schemeClr>
+                </w14:gs>
+                <w14:gs w14:pos="9000">
+                  <w14:schemeClr w14:val="accent1">
+                    <w14:tint w14:val="52000"/>
+                    <w14:satMod w14:val="300000"/>
+                  </w14:schemeClr>
+                </w14:gs>
+                <w14:gs w14:pos="50000">
+                  <w14:schemeClr w14:val="accent1">
+                    <w14:shade w14:val="20000"/>
+                    <w14:satMod w14:val="300000"/>
+                  </w14:schemeClr>
+                </w14:gs>
+                <w14:gs w14:pos="79000">
+                  <w14:schemeClr w14:val="accent1">
+                    <w14:tint w14:val="52000"/>
+                    <w14:satMod w14:val="300000"/>
+                  </w14:schemeClr>
+                </w14:gs>
+                <w14:gs w14:pos="100000">
+                  <w14:schemeClr w14:val="accent1">
+                    <w14:tint w14:val="40000"/>
+                    <w14:satMod w14:val="250000"/>
+                  </w14:schemeClr>
+                </w14:gs>
+              </w14:gsLst>
+              <w14:lin w14:ang="5400000" w14:scaled="0"/>
+            </w14:gradFill>
+          </w14:textFill>
+        </w:rPr>
+      </w:pPr>
+      <w:r>
+        <w:rPr>
+          <w:b/>
+          <w:noProof/>
+          <w:sz w:val="28"/>
+          <w:szCs w:val="28"/>
+          <w:lang w:eastAsia="es-AR"/>
+        </w:rPr>
+        <w:drawing>
+          <wp:inline distT="0" distB="0" distL="0" distR="0">
+            <wp:extent cx="5208905" cy="341630"/>
+            <wp:effectExtent l="0" t="0" r="0" b="1270"/>
+            <wp:docPr id="128" name="Imagen 128"/>
+            <wp:cNvGraphicFramePr>
+              <a:graphicFrameLocks xmlns:a="http://schemas.openxmlformats.org/drawingml/2006/main" noChangeAspect="1"/>
+            </wp:cNvGraphicFramePr>
+            <a:graphic xmlns:a="http://schemas.openxmlformats.org/drawingml/2006/main">
+              <a:graphicData uri="http://schemas.openxmlformats.org/drawingml/2006/picture">
+                <pic:pic xmlns:pic="http://schemas.openxmlformats.org/drawingml/2006/picture">
+                  <pic:nvPicPr>
+                    <pic:cNvPr id="0" name="Picture 1"/>
+                    <pic:cNvPicPr>
+                      <a:picLocks noChangeAspect="1" noChangeArrowheads="1"/>
+                    </pic:cNvPicPr>
+                  </pic:nvPicPr>
+                  <pic:blipFill>
+                    <a:blip r:embed="rId129">
+                      <a:extLst>
+                        <a:ext uri="{28A0092B-C50C-407E-A947-70E740481C1C}">
+                          <a14:useLocalDpi xmlns:a14="http://schemas.microsoft.com/office/drawing/2010/main" val="0"/>
+                        </a:ext>
+                      </a:extLst>
+                    </a:blip>
+                    <a:srcRect/>
+                    <a:stretch>
+                      <a:fillRect/>
+                    </a:stretch>
+                  </pic:blipFill>
+                  <pic:spPr bwMode="auto">
+                    <a:xfrm>
+                      <a:off x="0" y="0"/>
+                      <a:ext cx="5208905" cy="341630"/>
+                    </a:xfrm>
+                    <a:prstGeom prst="rect">
+                      <a:avLst/>
+                    </a:prstGeom>
+                    <a:noFill/>
+                    <a:ln>
+                      <a:noFill/>
+                    </a:ln>
+                  </pic:spPr>
+                </pic:pic>
+              </a:graphicData>
+            </a:graphic>
+          </wp:inline>
+        </w:drawing>
+      </w:r>
+    </w:p>
+    <w:p>
+      <w:pPr>
+        <w:rPr>
+          <w:lang w:val="es-ES"/>
+        </w:rPr>
+      </w:pPr>
+      <w:r>
+        <w:rPr>
+          <w:lang w:val="es-ES"/>
+        </w:rPr>
+        <w:t>Apuntando al host</w:t>
+      </w:r>
+    </w:p>
+    <w:p>
+      <w:pPr>
+        <w:rPr>
+          <w:lang w:val="es-ES"/>
+        </w:rPr>
+      </w:pPr>
+      <w:r>
+        <w:rPr>
+          <w:lang w:val="es-ES"/>
+        </w:rPr>
+        <w:t>O descargando y corriéndolo localmente.</w:t>
+      </w:r>
+    </w:p>
+    <w:p>
+      <w:pPr>
+        <w:rPr>
+          <w:lang w:val="es-ES"/>
+        </w:rPr>
+      </w:pPr>
+      <w:r>
+        <w:rPr>
+          <w:noProof/>
+          <w:lang w:eastAsia="es-AR"/>
+        </w:rPr>
+        <w:lastRenderedPageBreak/>
+        <w:drawing>
+          <wp:inline distT="0" distB="0" distL="0" distR="0">
+            <wp:extent cx="5399405" cy="5891530"/>
+            <wp:effectExtent l="0" t="0" r="0" b="0"/>
+            <wp:docPr id="129" name="Imagen 129"/>
+            <wp:cNvGraphicFramePr>
+              <a:graphicFrameLocks xmlns:a="http://schemas.openxmlformats.org/drawingml/2006/main" noChangeAspect="1"/>
+            </wp:cNvGraphicFramePr>
+            <a:graphic xmlns:a="http://schemas.openxmlformats.org/drawingml/2006/main">
+              <a:graphicData uri="http://schemas.openxmlformats.org/drawingml/2006/picture">
+                <pic:pic xmlns:pic="http://schemas.openxmlformats.org/drawingml/2006/picture">
+                  <pic:nvPicPr>
+                    <pic:cNvPr id="0" name="Picture 2"/>
+                    <pic:cNvPicPr>
+                      <a:picLocks noChangeAspect="1" noChangeArrowheads="1"/>
+                    </pic:cNvPicPr>
+                  </pic:nvPicPr>
+                  <pic:blipFill>
+                    <a:blip r:embed="rId130">
+                      <a:extLst>
+                        <a:ext uri="{28A0092B-C50C-407E-A947-70E740481C1C}">
+                          <a14:useLocalDpi xmlns:a14="http://schemas.microsoft.com/office/drawing/2010/main" val="0"/>
+                        </a:ext>
+                      </a:extLst>
+                    </a:blip>
+                    <a:srcRect/>
+                    <a:stretch>
+                      <a:fillRect/>
+                    </a:stretch>
+                  </pic:blipFill>
+                  <pic:spPr bwMode="auto">
+                    <a:xfrm>
+                      <a:off x="0" y="0"/>
+                      <a:ext cx="5399405" cy="5891530"/>
+                    </a:xfrm>
+                    <a:prstGeom prst="rect">
+                      <a:avLst/>
+                    </a:prstGeom>
+                    <a:noFill/>
+                    <a:ln>
+                      <a:noFill/>
+                    </a:ln>
+                  </pic:spPr>
+                </pic:pic>
+              </a:graphicData>
+            </a:graphic>
+          </wp:inline>
+        </w:drawing>
+      </w:r>
+    </w:p>
+    <w:p>
+      <w:pPr>
+        <w:spacing w:after="0"/>
+        <w:rPr>
+          <w:lang w:val="es-ES"/>
+        </w:rPr>
+      </w:pPr>
+      <w:r>
+        <w:rPr>
+          <w:lang w:val="es-ES"/>
+        </w:rPr>
+        <w:t xml:space="preserve">Copiamos todos de la versión UMD es la </w:t>
+      </w:r>
+      <w:proofErr w:type="spellStart"/>
+      <w:r>
+        <w:rPr>
+          <w:lang w:val="es-ES"/>
+        </w:rPr>
+        <w:t>mas</w:t>
+      </w:r>
+      <w:proofErr w:type="spellEnd"/>
+      <w:r>
+        <w:rPr>
+          <w:lang w:val="es-ES"/>
+        </w:rPr>
+        <w:t xml:space="preserve"> compatible. Y Luego importamos la librería.</w:t>
+      </w:r>
+    </w:p>
+    <w:p>
+      <w:pPr>
+        <w:spacing w:after="0"/>
+        <w:rPr>
+          <w:lang w:val="es-ES"/>
+        </w:rPr>
+      </w:pPr>
+      <w:r>
+        <w:rPr>
+          <w:noProof/>
+          <w:lang w:eastAsia="es-AR"/>
+        </w:rPr>
+        <w:drawing>
+          <wp:inline distT="0" distB="0" distL="0" distR="0">
+            <wp:extent cx="3993515" cy="578485"/>
+            <wp:effectExtent l="0" t="0" r="6985" b="0"/>
+            <wp:docPr id="130" name="Imagen 130"/>
+            <wp:cNvGraphicFramePr>
+              <a:graphicFrameLocks xmlns:a="http://schemas.openxmlformats.org/drawingml/2006/main" noChangeAspect="1"/>
+            </wp:cNvGraphicFramePr>
+            <a:graphic xmlns:a="http://schemas.openxmlformats.org/drawingml/2006/main">
+              <a:graphicData uri="http://schemas.openxmlformats.org/drawingml/2006/picture">
+                <pic:pic xmlns:pic="http://schemas.openxmlformats.org/drawingml/2006/picture">
+                  <pic:nvPicPr>
+                    <pic:cNvPr id="0" name="Picture 3"/>
+                    <pic:cNvPicPr>
+                      <a:picLocks noChangeAspect="1" noChangeArrowheads="1"/>
+                    </pic:cNvPicPr>
+                  </pic:nvPicPr>
+                  <pic:blipFill>
+                    <a:blip r:embed="rId131">
+                      <a:extLst>
+                        <a:ext uri="{28A0092B-C50C-407E-A947-70E740481C1C}">
+                          <a14:useLocalDpi xmlns:a14="http://schemas.microsoft.com/office/drawing/2010/main" val="0"/>
+                        </a:ext>
+                      </a:extLst>
+                    </a:blip>
+                    <a:srcRect/>
+                    <a:stretch>
+                      <a:fillRect/>
+                    </a:stretch>
+                  </pic:blipFill>
+                  <pic:spPr bwMode="auto">
+                    <a:xfrm>
+                      <a:off x="0" y="0"/>
+                      <a:ext cx="3993515" cy="578485"/>
+                    </a:xfrm>
+                    <a:prstGeom prst="rect">
+                      <a:avLst/>
+                    </a:prstGeom>
+                    <a:noFill/>
+                    <a:ln>
+                      <a:noFill/>
+                    </a:ln>
+                  </pic:spPr>
+                </pic:pic>
+              </a:graphicData>
+            </a:graphic>
+          </wp:inline>
+        </w:drawing>
+      </w:r>
+    </w:p>
+    <w:p>
+      <w:pPr>
+        <w:spacing w:after="0"/>
+        <w:rPr>
+          <w:lang w:val="es-ES"/>
+        </w:rPr>
+      </w:pPr>
+    </w:p>
+    <w:p>
+      <w:pPr>
+        <w:spacing w:after="0"/>
+        <w:rPr>
           <w:lang w:val="es-ES"/>
         </w:rPr>
       </w:pPr>
@@ -23081,7 +23651,7 @@
 </file>
 
 <file path=customXml/itemProps1.xml><?xml version="1.0" encoding="utf-8"?>
-<ds:datastoreItem xmlns:ds="http://schemas.openxmlformats.org/officeDocument/2006/customXml" ds:itemID="{2FFCAE78-398F-4A3A-ACB0-191F8E5B2204}">
+<ds:datastoreItem xmlns:ds="http://schemas.openxmlformats.org/officeDocument/2006/customXml" ds:itemID="{458EA4CC-838A-4A38-AD6D-07818493ECDE}">
   <ds:schemaRefs>
     <ds:schemaRef ds:uri="http://schemas.openxmlformats.org/officeDocument/2006/bibliography"/>
   </ds:schemaRefs>

</xml_diff>

<commit_message>
Actualizacion al 28.06.2024, add Resumen.js
</commit_message>
<xml_diff>
--- a/Guia Javascript.docx
+++ b/Guia Javascript.docx
@@ -11096,7 +11096,6 @@
         </w:rPr>
       </w:pPr>
       <w:bookmarkStart w:id="10" w:name="SPLICE"/>
-      <w:bookmarkStart w:id="11" w:name="_GoBack"/>
       <w:r>
         <w:rPr>
           <w:b/>
@@ -11148,7 +11147,6 @@
       </w:r>
     </w:p>
     <w:bookmarkEnd w:id="10"/>
-    <w:bookmarkEnd w:id="11"/>
     <w:p>
       <w:pPr>
         <w:spacing w:after="0"/>
@@ -12708,6 +12706,106 @@
       <w:pPr>
         <w:spacing w:after="0"/>
         <w:rPr>
+          <w:b/>
+          <w:caps/>
+          <w:lang w:val="es-ES"/>
+          <w14:reflection w14:blurRad="12700" w14:stA="28000" w14:stPos="0" w14:endA="0" w14:endPos="45000" w14:dist="1003" w14:dir="5400000" w14:fadeDir="5400000" w14:sx="100000" w14:sy="-100000" w14:kx="0" w14:ky="0" w14:algn="bl"/>
+          <w14:textOutline w14:w="4495" w14:cap="flat" w14:cmpd="sng" w14:algn="ctr">
+            <w14:solidFill>
+              <w14:schemeClr w14:val="accent4">
+                <w14:shade w14:val="50000"/>
+                <w14:satMod w14:val="120000"/>
+              </w14:schemeClr>
+            </w14:solidFill>
+            <w14:prstDash w14:val="solid"/>
+            <w14:round/>
+          </w14:textOutline>
+          <w14:textFill>
+            <w14:gradFill>
+              <w14:gsLst>
+                <w14:gs w14:pos="0">
+                  <w14:schemeClr w14:val="accent4">
+                    <w14:shade w14:val="20000"/>
+                    <w14:satMod w14:val="245000"/>
+                  </w14:schemeClr>
+                </w14:gs>
+                <w14:gs w14:pos="43000">
+                  <w14:schemeClr w14:val="accent4">
+                    <w14:satMod w14:val="255000"/>
+                  </w14:schemeClr>
+                </w14:gs>
+                <w14:gs w14:pos="48000">
+                  <w14:schemeClr w14:val="accent4">
+                    <w14:shade w14:val="85000"/>
+                    <w14:satMod w14:val="255000"/>
+                  </w14:schemeClr>
+                </w14:gs>
+                <w14:gs w14:pos="100000">
+                  <w14:schemeClr w14:val="accent4">
+                    <w14:shade w14:val="20000"/>
+                    <w14:satMod w14:val="245000"/>
+                  </w14:schemeClr>
+                </w14:gs>
+              </w14:gsLst>
+              <w14:lin w14:ang="5400000" w14:scaled="0"/>
+            </w14:gradFill>
+          </w14:textFill>
+        </w:rPr>
+      </w:pPr>
+      <w:r>
+        <w:rPr>
+          <w:b/>
+          <w:caps/>
+          <w:lang w:val="es-ES"/>
+          <w14:reflection w14:blurRad="12700" w14:stA="28000" w14:stPos="0" w14:endA="0" w14:endPos="45000" w14:dist="1003" w14:dir="5400000" w14:fadeDir="5400000" w14:sx="100000" w14:sy="-100000" w14:kx="0" w14:ky="0" w14:algn="bl"/>
+          <w14:textOutline w14:w="4495" w14:cap="flat" w14:cmpd="sng" w14:algn="ctr">
+            <w14:solidFill>
+              <w14:schemeClr w14:val="accent4">
+                <w14:shade w14:val="50000"/>
+                <w14:satMod w14:val="120000"/>
+              </w14:schemeClr>
+            </w14:solidFill>
+            <w14:prstDash w14:val="solid"/>
+            <w14:round/>
+          </w14:textOutline>
+          <w14:textFill>
+            <w14:gradFill>
+              <w14:gsLst>
+                <w14:gs w14:pos="0">
+                  <w14:schemeClr w14:val="accent4">
+                    <w14:shade w14:val="20000"/>
+                    <w14:satMod w14:val="245000"/>
+                  </w14:schemeClr>
+                </w14:gs>
+                <w14:gs w14:pos="43000">
+                  <w14:schemeClr w14:val="accent4">
+                    <w14:satMod w14:val="255000"/>
+                  </w14:schemeClr>
+                </w14:gs>
+                <w14:gs w14:pos="48000">
+                  <w14:schemeClr w14:val="accent4">
+                    <w14:shade w14:val="85000"/>
+                    <w14:satMod w14:val="255000"/>
+                  </w14:schemeClr>
+                </w14:gs>
+                <w14:gs w14:pos="100000">
+                  <w14:schemeClr w14:val="accent4">
+                    <w14:shade w14:val="20000"/>
+                    <w14:satMod w14:val="245000"/>
+                  </w14:schemeClr>
+                </w14:gs>
+              </w14:gsLst>
+              <w14:lin w14:ang="5400000" w14:scaled="0"/>
+            </w14:gradFill>
+          </w14:textFill>
+        </w:rPr>
+        <w:t>SPLIT</w:t>
+      </w:r>
+    </w:p>
+    <w:p>
+      <w:pPr>
+        <w:spacing w:after="0"/>
+        <w:rPr>
           <w:lang w:val="es-ES"/>
         </w:rPr>
       </w:pPr>
@@ -12801,6 +12899,68 @@
           <w:lang w:val="es-ES"/>
         </w:rPr>
       </w:pPr>
+      <w:r>
+        <w:rPr>
+          <w:noProof/>
+          <w:lang w:eastAsia="es-AR"/>
+        </w:rPr>
+        <w:drawing>
+          <wp:inline distT="0" distB="0" distL="0" distR="0">
+            <wp:extent cx="4230370" cy="410845"/>
+            <wp:effectExtent l="0" t="0" r="0" b="8255"/>
+            <wp:docPr id="132" name="Imagen 132"/>
+            <wp:cNvGraphicFramePr>
+              <a:graphicFrameLocks xmlns:a="http://schemas.openxmlformats.org/drawingml/2006/main" noChangeAspect="1"/>
+            </wp:cNvGraphicFramePr>
+            <a:graphic xmlns:a="http://schemas.openxmlformats.org/drawingml/2006/main">
+              <a:graphicData uri="http://schemas.openxmlformats.org/drawingml/2006/picture">
+                <pic:pic xmlns:pic="http://schemas.openxmlformats.org/drawingml/2006/picture">
+                  <pic:nvPicPr>
+                    <pic:cNvPr id="0" name="Picture 1"/>
+                    <pic:cNvPicPr>
+                      <a:picLocks noChangeAspect="1" noChangeArrowheads="1"/>
+                    </pic:cNvPicPr>
+                  </pic:nvPicPr>
+                  <pic:blipFill>
+                    <a:blip r:embed="rId76">
+                      <a:extLst>
+                        <a:ext uri="{28A0092B-C50C-407E-A947-70E740481C1C}">
+                          <a14:useLocalDpi xmlns:a14="http://schemas.microsoft.com/office/drawing/2010/main" val="0"/>
+                        </a:ext>
+                      </a:extLst>
+                    </a:blip>
+                    <a:srcRect/>
+                    <a:stretch>
+                      <a:fillRect/>
+                    </a:stretch>
+                  </pic:blipFill>
+                  <pic:spPr bwMode="auto">
+                    <a:xfrm>
+                      <a:off x="0" y="0"/>
+                      <a:ext cx="4230370" cy="410845"/>
+                    </a:xfrm>
+                    <a:prstGeom prst="rect">
+                      <a:avLst/>
+                    </a:prstGeom>
+                    <a:noFill/>
+                    <a:ln>
+                      <a:noFill/>
+                    </a:ln>
+                  </pic:spPr>
+                </pic:pic>
+              </a:graphicData>
+            </a:graphic>
+          </wp:inline>
+        </w:drawing>
+      </w:r>
+    </w:p>
+    <w:p>
+      <w:pPr>
+        <w:spacing w:after="0"/>
+        <w:rPr>
+          <w:lang w:val="es-ES"/>
+        </w:rPr>
+      </w:pPr>
     </w:p>
     <w:p>
       <w:pPr>
@@ -12846,7 +13006,7 @@
                     </pic:cNvPicPr>
                   </pic:nvPicPr>
                   <pic:blipFill>
-                    <a:blip r:embed="rId76">
+                    <a:blip r:embed="rId77">
                       <a:extLst>
                         <a:ext uri="{28A0092B-C50C-407E-A947-70E740481C1C}">
                           <a14:useLocalDpi xmlns:a14="http://schemas.microsoft.com/office/drawing/2010/main" val="0"/>
@@ -13152,7 +13312,7 @@
                     </pic:cNvPicPr>
                   </pic:nvPicPr>
                   <pic:blipFill>
-                    <a:blip r:embed="rId77">
+                    <a:blip r:embed="rId78">
                       <a:extLst>
                         <a:ext uri="{28A0092B-C50C-407E-A947-70E740481C1C}">
                           <a14:useLocalDpi xmlns:a14="http://schemas.microsoft.com/office/drawing/2010/main" val="0"/>
@@ -13236,7 +13396,6 @@
           <w:noProof/>
           <w:lang w:eastAsia="es-AR"/>
         </w:rPr>
-        <w:lastRenderedPageBreak/>
         <w:drawing>
           <wp:inline distT="0" distB="0" distL="0" distR="0">
             <wp:extent cx="4398380" cy="2260811"/>
@@ -13255,7 +13414,7 @@
                     </pic:cNvPicPr>
                   </pic:nvPicPr>
                   <pic:blipFill>
-                    <a:blip r:embed="rId78">
+                    <a:blip r:embed="rId79">
                       <a:extLst>
                         <a:ext uri="{28A0092B-C50C-407E-A947-70E740481C1C}">
                           <a14:useLocalDpi xmlns:a14="http://schemas.microsoft.com/office/drawing/2010/main" val="0"/>
@@ -13843,7 +14002,7 @@
                     </pic:cNvPicPr>
                   </pic:nvPicPr>
                   <pic:blipFill>
-                    <a:blip r:embed="rId79">
+                    <a:blip r:embed="rId80">
                       <a:extLst>
                         <a:ext uri="{28A0092B-C50C-407E-A947-70E740481C1C}">
                           <a14:useLocalDpi xmlns:a14="http://schemas.microsoft.com/office/drawing/2010/main" val="0"/>
@@ -13948,7 +14107,7 @@
                     </pic:cNvPicPr>
                   </pic:nvPicPr>
                   <pic:blipFill>
-                    <a:blip r:embed="rId80">
+                    <a:blip r:embed="rId81">
                       <a:extLst>
                         <a:ext uri="{28A0092B-C50C-407E-A947-70E740481C1C}">
                           <a14:useLocalDpi xmlns:a14="http://schemas.microsoft.com/office/drawing/2010/main" val="0"/>
@@ -14166,7 +14325,7 @@
                     </pic:cNvPicPr>
                   </pic:nvPicPr>
                   <pic:blipFill>
-                    <a:blip r:embed="rId81">
+                    <a:blip r:embed="rId82">
                       <a:extLst>
                         <a:ext uri="{28A0092B-C50C-407E-A947-70E740481C1C}">
                           <a14:useLocalDpi xmlns:a14="http://schemas.microsoft.com/office/drawing/2010/main" val="0"/>
@@ -14227,7 +14386,7 @@
                     </pic:cNvPicPr>
                   </pic:nvPicPr>
                   <pic:blipFill>
-                    <a:blip r:embed="rId82">
+                    <a:blip r:embed="rId83">
                       <a:extLst>
                         <a:ext uri="{28A0092B-C50C-407E-A947-70E740481C1C}">
                           <a14:useLocalDpi xmlns:a14="http://schemas.microsoft.com/office/drawing/2010/main" val="0"/>
@@ -14308,7 +14467,7 @@
                     </pic:cNvPicPr>
                   </pic:nvPicPr>
                   <pic:blipFill>
-                    <a:blip r:embed="rId83">
+                    <a:blip r:embed="rId84">
                       <a:extLst>
                         <a:ext uri="{28A0092B-C50C-407E-A947-70E740481C1C}">
                           <a14:useLocalDpi xmlns:a14="http://schemas.microsoft.com/office/drawing/2010/main" val="0"/>
@@ -14413,7 +14572,7 @@
                     </pic:cNvPicPr>
                   </pic:nvPicPr>
                   <pic:blipFill>
-                    <a:blip r:embed="rId84">
+                    <a:blip r:embed="rId85">
                       <a:extLst>
                         <a:ext uri="{28A0092B-C50C-407E-A947-70E740481C1C}">
                           <a14:useLocalDpi xmlns:a14="http://schemas.microsoft.com/office/drawing/2010/main" val="0"/>
@@ -14467,7 +14626,7 @@
                     </pic:cNvPicPr>
                   </pic:nvPicPr>
                   <pic:blipFill>
-                    <a:blip r:embed="rId85">
+                    <a:blip r:embed="rId86">
                       <a:extLst>
                         <a:ext uri="{28A0092B-C50C-407E-A947-70E740481C1C}">
                           <a14:useLocalDpi xmlns:a14="http://schemas.microsoft.com/office/drawing/2010/main" val="0"/>
@@ -14570,7 +14729,7 @@
                     </pic:cNvPicPr>
                   </pic:nvPicPr>
                   <pic:blipFill>
-                    <a:blip r:embed="rId86">
+                    <a:blip r:embed="rId87">
                       <a:extLst>
                         <a:ext uri="{28A0092B-C50C-407E-A947-70E740481C1C}">
                           <a14:useLocalDpi xmlns:a14="http://schemas.microsoft.com/office/drawing/2010/main" val="0"/>
@@ -14631,7 +14790,7 @@
                     </pic:cNvPicPr>
                   </pic:nvPicPr>
                   <pic:blipFill>
-                    <a:blip r:embed="rId87">
+                    <a:blip r:embed="rId88">
                       <a:extLst>
                         <a:ext uri="{28A0092B-C50C-407E-A947-70E740481C1C}">
                           <a14:useLocalDpi xmlns:a14="http://schemas.microsoft.com/office/drawing/2010/main" val="0"/>
@@ -14712,7 +14871,7 @@
                     </pic:cNvPicPr>
                   </pic:nvPicPr>
                   <pic:blipFill>
-                    <a:blip r:embed="rId88">
+                    <a:blip r:embed="rId89">
                       <a:extLst>
                         <a:ext uri="{28A0092B-C50C-407E-A947-70E740481C1C}">
                           <a14:useLocalDpi xmlns:a14="http://schemas.microsoft.com/office/drawing/2010/main" val="0"/>
@@ -14846,7 +15005,7 @@
                     </pic:cNvPicPr>
                   </pic:nvPicPr>
                   <pic:blipFill>
-                    <a:blip r:embed="rId89">
+                    <a:blip r:embed="rId90">
                       <a:extLst>
                         <a:ext uri="{28A0092B-C50C-407E-A947-70E740481C1C}">
                           <a14:useLocalDpi xmlns:a14="http://schemas.microsoft.com/office/drawing/2010/main" val="0"/>
@@ -14907,7 +15066,7 @@
                     </pic:cNvPicPr>
                   </pic:nvPicPr>
                   <pic:blipFill>
-                    <a:blip r:embed="rId90">
+                    <a:blip r:embed="rId91">
                       <a:extLst>
                         <a:ext uri="{28A0092B-C50C-407E-A947-70E740481C1C}">
                           <a14:useLocalDpi xmlns:a14="http://schemas.microsoft.com/office/drawing/2010/main" val="0"/>
@@ -14997,7 +15156,7 @@
                     </pic:cNvPicPr>
                   </pic:nvPicPr>
                   <pic:blipFill>
-                    <a:blip r:embed="rId91">
+                    <a:blip r:embed="rId92">
                       <a:extLst>
                         <a:ext uri="{28A0092B-C50C-407E-A947-70E740481C1C}">
                           <a14:useLocalDpi xmlns:a14="http://schemas.microsoft.com/office/drawing/2010/main" val="0"/>
@@ -15077,7 +15236,7 @@
                     </pic:cNvPicPr>
                   </pic:nvPicPr>
                   <pic:blipFill>
-                    <a:blip r:embed="rId92">
+                    <a:blip r:embed="rId93">
                       <a:extLst>
                         <a:ext uri="{28A0092B-C50C-407E-A947-70E740481C1C}">
                           <a14:useLocalDpi xmlns:a14="http://schemas.microsoft.com/office/drawing/2010/main" val="0"/>
@@ -15151,7 +15310,7 @@
                     </pic:cNvPicPr>
                   </pic:nvPicPr>
                   <pic:blipFill>
-                    <a:blip r:embed="rId93">
+                    <a:blip r:embed="rId94">
                       <a:extLst>
                         <a:ext uri="{28A0092B-C50C-407E-A947-70E740481C1C}">
                           <a14:useLocalDpi xmlns:a14="http://schemas.microsoft.com/office/drawing/2010/main" val="0"/>
@@ -15225,7 +15384,7 @@
                     </pic:cNvPicPr>
                   </pic:nvPicPr>
                   <pic:blipFill>
-                    <a:blip r:embed="rId94">
+                    <a:blip r:embed="rId95">
                       <a:extLst>
                         <a:ext uri="{28A0092B-C50C-407E-A947-70E740481C1C}">
                           <a14:useLocalDpi xmlns:a14="http://schemas.microsoft.com/office/drawing/2010/main" val="0"/>
@@ -15301,7 +15460,7 @@
                     </pic:cNvPicPr>
                   </pic:nvPicPr>
                   <pic:blipFill>
-                    <a:blip r:embed="rId95">
+                    <a:blip r:embed="rId96">
                       <a:extLst>
                         <a:ext uri="{28A0092B-C50C-407E-A947-70E740481C1C}">
                           <a14:useLocalDpi xmlns:a14="http://schemas.microsoft.com/office/drawing/2010/main" val="0"/>
@@ -15362,7 +15521,7 @@
                     </pic:cNvPicPr>
                   </pic:nvPicPr>
                   <pic:blipFill>
-                    <a:blip r:embed="rId96">
+                    <a:blip r:embed="rId97">
                       <a:extLst>
                         <a:ext uri="{28A0092B-C50C-407E-A947-70E740481C1C}">
                           <a14:useLocalDpi xmlns:a14="http://schemas.microsoft.com/office/drawing/2010/main" val="0"/>
@@ -15653,7 +15812,7 @@
                     </pic:cNvPicPr>
                   </pic:nvPicPr>
                   <pic:blipFill>
-                    <a:blip r:embed="rId97">
+                    <a:blip r:embed="rId98">
                       <a:extLst>
                         <a:ext uri="{28A0092B-C50C-407E-A947-70E740481C1C}">
                           <a14:useLocalDpi xmlns:a14="http://schemas.microsoft.com/office/drawing/2010/main" val="0"/>
@@ -15715,7 +15874,7 @@
                     </pic:cNvPicPr>
                   </pic:nvPicPr>
                   <pic:blipFill>
-                    <a:blip r:embed="rId98">
+                    <a:blip r:embed="rId99">
                       <a:extLst>
                         <a:ext uri="{28A0092B-C50C-407E-A947-70E740481C1C}">
                           <a14:useLocalDpi xmlns:a14="http://schemas.microsoft.com/office/drawing/2010/main" val="0"/>
@@ -15906,7 +16065,7 @@
                     </pic:cNvPicPr>
                   </pic:nvPicPr>
                   <pic:blipFill>
-                    <a:blip r:embed="rId99">
+                    <a:blip r:embed="rId100">
                       <a:extLst>
                         <a:ext uri="{28A0092B-C50C-407E-A947-70E740481C1C}">
                           <a14:useLocalDpi xmlns:a14="http://schemas.microsoft.com/office/drawing/2010/main" val="0"/>
@@ -15967,7 +16126,7 @@
                     </pic:cNvPicPr>
                   </pic:nvPicPr>
                   <pic:blipFill>
-                    <a:blip r:embed="rId100">
+                    <a:blip r:embed="rId101">
                       <a:extLst>
                         <a:ext uri="{28A0092B-C50C-407E-A947-70E740481C1C}">
                           <a14:useLocalDpi xmlns:a14="http://schemas.microsoft.com/office/drawing/2010/main" val="0"/>
@@ -16069,7 +16228,7 @@
                     </pic:cNvPicPr>
                   </pic:nvPicPr>
                   <pic:blipFill>
-                    <a:blip r:embed="rId101">
+                    <a:blip r:embed="rId102">
                       <a:extLst>
                         <a:ext uri="{28A0092B-C50C-407E-A947-70E740481C1C}">
                           <a14:useLocalDpi xmlns:a14="http://schemas.microsoft.com/office/drawing/2010/main" val="0"/>
@@ -16143,7 +16302,7 @@
                     </pic:cNvPicPr>
                   </pic:nvPicPr>
                   <pic:blipFill>
-                    <a:blip r:embed="rId102">
+                    <a:blip r:embed="rId103">
                       <a:extLst>
                         <a:ext uri="{28A0092B-C50C-407E-A947-70E740481C1C}">
                           <a14:useLocalDpi xmlns:a14="http://schemas.microsoft.com/office/drawing/2010/main" val="0"/>
@@ -16204,7 +16363,7 @@
                     </pic:cNvPicPr>
                   </pic:nvPicPr>
                   <pic:blipFill>
-                    <a:blip r:embed="rId103">
+                    <a:blip r:embed="rId104">
                       <a:extLst>
                         <a:ext uri="{28A0092B-C50C-407E-A947-70E740481C1C}">
                           <a14:useLocalDpi xmlns:a14="http://schemas.microsoft.com/office/drawing/2010/main" val="0"/>
@@ -16265,7 +16424,7 @@
                     </pic:cNvPicPr>
                   </pic:nvPicPr>
                   <pic:blipFill>
-                    <a:blip r:embed="rId104">
+                    <a:blip r:embed="rId105">
                       <a:extLst>
                         <a:ext uri="{28A0092B-C50C-407E-A947-70E740481C1C}">
                           <a14:useLocalDpi xmlns:a14="http://schemas.microsoft.com/office/drawing/2010/main" val="0"/>
@@ -16835,7 +16994,7 @@
                     </pic:cNvPicPr>
                   </pic:nvPicPr>
                   <pic:blipFill>
-                    <a:blip r:embed="rId105">
+                    <a:blip r:embed="rId106">
                       <a:extLst>
                         <a:ext uri="{28A0092B-C50C-407E-A947-70E740481C1C}">
                           <a14:useLocalDpi xmlns:a14="http://schemas.microsoft.com/office/drawing/2010/main" val="0"/>
@@ -16898,7 +17057,7 @@
                     </pic:cNvPicPr>
                   </pic:nvPicPr>
                   <pic:blipFill>
-                    <a:blip r:embed="rId106">
+                    <a:blip r:embed="rId107">
                       <a:extLst>
                         <a:ext uri="{28A0092B-C50C-407E-A947-70E740481C1C}">
                           <a14:useLocalDpi xmlns:a14="http://schemas.microsoft.com/office/drawing/2010/main" val="0"/>
@@ -17371,7 +17530,7 @@
                     </pic:cNvPicPr>
                   </pic:nvPicPr>
                   <pic:blipFill>
-                    <a:blip r:embed="rId107">
+                    <a:blip r:embed="rId108">
                       <a:extLst>
                         <a:ext uri="{28A0092B-C50C-407E-A947-70E740481C1C}">
                           <a14:useLocalDpi xmlns:a14="http://schemas.microsoft.com/office/drawing/2010/main" val="0"/>
@@ -17433,7 +17592,7 @@
                     </pic:cNvPicPr>
                   </pic:nvPicPr>
                   <pic:blipFill>
-                    <a:blip r:embed="rId108">
+                    <a:blip r:embed="rId109">
                       <a:extLst>
                         <a:ext uri="{28A0092B-C50C-407E-A947-70E740481C1C}">
                           <a14:useLocalDpi xmlns:a14="http://schemas.microsoft.com/office/drawing/2010/main" val="0"/>
@@ -17494,7 +17653,7 @@
                     </pic:cNvPicPr>
                   </pic:nvPicPr>
                   <pic:blipFill>
-                    <a:blip r:embed="rId109">
+                    <a:blip r:embed="rId110">
                       <a:extLst>
                         <a:ext uri="{28A0092B-C50C-407E-A947-70E740481C1C}">
                           <a14:useLocalDpi xmlns:a14="http://schemas.microsoft.com/office/drawing/2010/main" val="0"/>
@@ -18243,7 +18402,7 @@
                     </pic:cNvPicPr>
                   </pic:nvPicPr>
                   <pic:blipFill>
-                    <a:blip r:embed="rId110">
+                    <a:blip r:embed="rId111">
                       <a:extLst>
                         <a:ext uri="{28A0092B-C50C-407E-A947-70E740481C1C}">
                           <a14:useLocalDpi xmlns:a14="http://schemas.microsoft.com/office/drawing/2010/main" val="0"/>
@@ -18304,7 +18463,7 @@
                     </pic:cNvPicPr>
                   </pic:nvPicPr>
                   <pic:blipFill>
-                    <a:blip r:embed="rId111">
+                    <a:blip r:embed="rId112">
                       <a:extLst>
                         <a:ext uri="{28A0092B-C50C-407E-A947-70E740481C1C}">
                           <a14:useLocalDpi xmlns:a14="http://schemas.microsoft.com/office/drawing/2010/main" val="0"/>
@@ -18443,7 +18602,7 @@
                     </pic:cNvPicPr>
                   </pic:nvPicPr>
                   <pic:blipFill>
-                    <a:blip r:embed="rId112" cstate="print">
+                    <a:blip r:embed="rId113" cstate="print">
                       <a:extLst>
                         <a:ext uri="{28A0092B-C50C-407E-A947-70E740481C1C}">
                           <a14:useLocalDpi xmlns:a14="http://schemas.microsoft.com/office/drawing/2010/main" val="0"/>
@@ -18504,7 +18663,7 @@
                     </pic:cNvPicPr>
                   </pic:nvPicPr>
                   <pic:blipFill>
-                    <a:blip r:embed="rId113">
+                    <a:blip r:embed="rId114">
                       <a:extLst>
                         <a:ext uri="{28A0092B-C50C-407E-A947-70E740481C1C}">
                           <a14:useLocalDpi xmlns:a14="http://schemas.microsoft.com/office/drawing/2010/main" val="0"/>
@@ -18658,7 +18817,7 @@
                     </pic:cNvPicPr>
                   </pic:nvPicPr>
                   <pic:blipFill>
-                    <a:blip r:embed="rId114">
+                    <a:blip r:embed="rId115">
                       <a:extLst>
                         <a:ext uri="{28A0092B-C50C-407E-A947-70E740481C1C}">
                           <a14:useLocalDpi xmlns:a14="http://schemas.microsoft.com/office/drawing/2010/main" val="0"/>
@@ -18752,7 +18911,7 @@
                     </pic:cNvPicPr>
                   </pic:nvPicPr>
                   <pic:blipFill>
-                    <a:blip r:embed="rId115">
+                    <a:blip r:embed="rId116">
                       <a:extLst>
                         <a:ext uri="{28A0092B-C50C-407E-A947-70E740481C1C}">
                           <a14:useLocalDpi xmlns:a14="http://schemas.microsoft.com/office/drawing/2010/main" val="0"/>
@@ -18813,7 +18972,7 @@
                     </pic:cNvPicPr>
                   </pic:nvPicPr>
                   <pic:blipFill>
-                    <a:blip r:embed="rId116">
+                    <a:blip r:embed="rId117">
                       <a:extLst>
                         <a:ext uri="{28A0092B-C50C-407E-A947-70E740481C1C}">
                           <a14:useLocalDpi xmlns:a14="http://schemas.microsoft.com/office/drawing/2010/main" val="0"/>
@@ -18922,7 +19081,7 @@
                     </pic:cNvPicPr>
                   </pic:nvPicPr>
                   <pic:blipFill>
-                    <a:blip r:embed="rId117">
+                    <a:blip r:embed="rId118">
                       <a:extLst>
                         <a:ext uri="{28A0092B-C50C-407E-A947-70E740481C1C}">
                           <a14:useLocalDpi xmlns:a14="http://schemas.microsoft.com/office/drawing/2010/main" val="0"/>
@@ -19024,7 +19183,7 @@
                     </pic:cNvPicPr>
                   </pic:nvPicPr>
                   <pic:blipFill>
-                    <a:blip r:embed="rId118">
+                    <a:blip r:embed="rId119">
                       <a:extLst>
                         <a:ext uri="{28A0092B-C50C-407E-A947-70E740481C1C}">
                           <a14:useLocalDpi xmlns:a14="http://schemas.microsoft.com/office/drawing/2010/main" val="0"/>
@@ -19207,7 +19366,7 @@
                     </pic:cNvPicPr>
                   </pic:nvPicPr>
                   <pic:blipFill>
-                    <a:blip r:embed="rId119">
+                    <a:blip r:embed="rId120">
                       <a:extLst>
                         <a:ext uri="{28A0092B-C50C-407E-A947-70E740481C1C}">
                           <a14:useLocalDpi xmlns:a14="http://schemas.microsoft.com/office/drawing/2010/main" val="0"/>
@@ -19534,7 +19693,7 @@
                     </pic:cNvPicPr>
                   </pic:nvPicPr>
                   <pic:blipFill>
-                    <a:blip r:embed="rId120">
+                    <a:blip r:embed="rId121">
                       <a:extLst>
                         <a:ext uri="{28A0092B-C50C-407E-A947-70E740481C1C}">
                           <a14:useLocalDpi xmlns:a14="http://schemas.microsoft.com/office/drawing/2010/main" val="0"/>
@@ -19644,7 +19803,7 @@
                     </pic:cNvPicPr>
                   </pic:nvPicPr>
                   <pic:blipFill>
-                    <a:blip r:embed="rId121">
+                    <a:blip r:embed="rId122">
                       <a:extLst>
                         <a:ext uri="{28A0092B-C50C-407E-A947-70E740481C1C}">
                           <a14:useLocalDpi xmlns:a14="http://schemas.microsoft.com/office/drawing/2010/main" val="0"/>
@@ -19754,7 +19913,7 @@
                     </pic:cNvPicPr>
                   </pic:nvPicPr>
                   <pic:blipFill>
-                    <a:blip r:embed="rId122">
+                    <a:blip r:embed="rId123">
                       <a:extLst>
                         <a:ext uri="{28A0092B-C50C-407E-A947-70E740481C1C}">
                           <a14:useLocalDpi xmlns:a14="http://schemas.microsoft.com/office/drawing/2010/main" val="0"/>
@@ -19864,7 +20023,7 @@
                     </pic:cNvPicPr>
                   </pic:nvPicPr>
                   <pic:blipFill>
-                    <a:blip r:embed="rId123">
+                    <a:blip r:embed="rId124">
                       <a:extLst>
                         <a:ext uri="{28A0092B-C50C-407E-A947-70E740481C1C}">
                           <a14:useLocalDpi xmlns:a14="http://schemas.microsoft.com/office/drawing/2010/main" val="0"/>
@@ -19952,7 +20111,7 @@
                     </pic:cNvPicPr>
                   </pic:nvPicPr>
                   <pic:blipFill>
-                    <a:blip r:embed="rId124">
+                    <a:blip r:embed="rId125">
                       <a:extLst>
                         <a:ext uri="{28A0092B-C50C-407E-A947-70E740481C1C}">
                           <a14:useLocalDpi xmlns:a14="http://schemas.microsoft.com/office/drawing/2010/main" val="0"/>
@@ -20201,7 +20360,7 @@
                     </pic:cNvPicPr>
                   </pic:nvPicPr>
                   <pic:blipFill>
-                    <a:blip r:embed="rId125">
+                    <a:blip r:embed="rId126">
                       <a:extLst>
                         <a:ext uri="{28A0092B-C50C-407E-A947-70E740481C1C}">
                           <a14:useLocalDpi xmlns:a14="http://schemas.microsoft.com/office/drawing/2010/main" val="0"/>
@@ -20379,7 +20538,7 @@
                     </pic:cNvPicPr>
                   </pic:nvPicPr>
                   <pic:blipFill>
-                    <a:blip r:embed="rId126">
+                    <a:blip r:embed="rId127">
                       <a:extLst>
                         <a:ext uri="{28A0092B-C50C-407E-A947-70E740481C1C}">
                           <a14:useLocalDpi xmlns:a14="http://schemas.microsoft.com/office/drawing/2010/main" val="0"/>
@@ -20622,7 +20781,7 @@
                     </pic:cNvPicPr>
                   </pic:nvPicPr>
                   <pic:blipFill>
-                    <a:blip r:embed="rId127">
+                    <a:blip r:embed="rId128">
                       <a:extLst>
                         <a:ext uri="{28A0092B-C50C-407E-A947-70E740481C1C}">
                           <a14:useLocalDpi xmlns:a14="http://schemas.microsoft.com/office/drawing/2010/main" val="0"/>
@@ -20897,7 +21056,7 @@
                     </pic:cNvPicPr>
                   </pic:nvPicPr>
                   <pic:blipFill>
-                    <a:blip r:embed="rId128">
+                    <a:blip r:embed="rId129">
                       <a:extLst>
                         <a:ext uri="{28A0092B-C50C-407E-A947-70E740481C1C}">
                           <a14:useLocalDpi xmlns:a14="http://schemas.microsoft.com/office/drawing/2010/main" val="0"/>
@@ -21002,13 +21161,6 @@
     <w:p>
       <w:pPr>
         <w:rPr>
-          <w:lang w:val="es-ES"/>
-        </w:rPr>
-      </w:pPr>
-    </w:p>
-    <w:p>
-      <w:pPr>
-        <w:rPr>
           <w:b/>
           <w:caps/>
           <w:sz w:val="28"/>
@@ -21106,6 +21258,519 @@
             </w14:gradFill>
           </w14:textFill>
         </w:rPr>
+        <w:t>For in</w:t>
+      </w:r>
+      <w:r>
+        <w:rPr>
+          <w:b/>
+          <w:caps/>
+          <w:sz w:val="28"/>
+          <w:szCs w:val="28"/>
+          <w:lang w:val="es-ES"/>
+          <w14:reflection w14:blurRad="12700" w14:stA="28000" w14:stPos="0" w14:endA="0" w14:endPos="45000" w14:dist="1003" w14:dir="5400000" w14:fadeDir="5400000" w14:sx="100000" w14:sy="-100000" w14:kx="0" w14:ky="0" w14:algn="bl"/>
+          <w14:textOutline w14:w="4495" w14:cap="flat" w14:cmpd="sng" w14:algn="ctr">
+            <w14:solidFill>
+              <w14:schemeClr w14:val="accent4">
+                <w14:shade w14:val="50000"/>
+                <w14:satMod w14:val="120000"/>
+              </w14:schemeClr>
+            </w14:solidFill>
+            <w14:prstDash w14:val="solid"/>
+            <w14:round/>
+          </w14:textOutline>
+          <w14:textFill>
+            <w14:gradFill>
+              <w14:gsLst>
+                <w14:gs w14:pos="0">
+                  <w14:schemeClr w14:val="accent4">
+                    <w14:shade w14:val="20000"/>
+                    <w14:satMod w14:val="245000"/>
+                  </w14:schemeClr>
+                </w14:gs>
+                <w14:gs w14:pos="43000">
+                  <w14:schemeClr w14:val="accent4">
+                    <w14:satMod w14:val="255000"/>
+                  </w14:schemeClr>
+                </w14:gs>
+                <w14:gs w14:pos="48000">
+                  <w14:schemeClr w14:val="accent4">
+                    <w14:shade w14:val="85000"/>
+                    <w14:satMod w14:val="255000"/>
+                  </w14:schemeClr>
+                </w14:gs>
+                <w14:gs w14:pos="100000">
+                  <w14:schemeClr w14:val="accent4">
+                    <w14:shade w14:val="20000"/>
+                    <w14:satMod w14:val="245000"/>
+                  </w14:schemeClr>
+                </w14:gs>
+              </w14:gsLst>
+              <w14:lin w14:ang="5400000" w14:scaled="0"/>
+            </w14:gradFill>
+          </w14:textFill>
+        </w:rPr>
+        <w:t xml:space="preserve"> vs </w:t>
+      </w:r>
+      <w:r>
+        <w:rPr>
+          <w:b/>
+          <w:caps/>
+          <w:sz w:val="28"/>
+          <w:szCs w:val="28"/>
+          <w:lang w:val="es-ES"/>
+          <w14:reflection w14:blurRad="12700" w14:stA="28000" w14:stPos="0" w14:endA="0" w14:endPos="45000" w14:dist="1003" w14:dir="5400000" w14:fadeDir="5400000" w14:sx="100000" w14:sy="-100000" w14:kx="0" w14:ky="0" w14:algn="bl"/>
+          <w14:textOutline w14:w="4495" w14:cap="flat" w14:cmpd="sng" w14:algn="ctr">
+            <w14:solidFill>
+              <w14:schemeClr w14:val="accent4">
+                <w14:shade w14:val="50000"/>
+                <w14:satMod w14:val="120000"/>
+              </w14:schemeClr>
+            </w14:solidFill>
+            <w14:prstDash w14:val="solid"/>
+            <w14:round/>
+          </w14:textOutline>
+          <w14:textFill>
+            <w14:gradFill>
+              <w14:gsLst>
+                <w14:gs w14:pos="0">
+                  <w14:schemeClr w14:val="accent4">
+                    <w14:shade w14:val="20000"/>
+                    <w14:satMod w14:val="245000"/>
+                  </w14:schemeClr>
+                </w14:gs>
+                <w14:gs w14:pos="43000">
+                  <w14:schemeClr w14:val="accent4">
+                    <w14:satMod w14:val="255000"/>
+                  </w14:schemeClr>
+                </w14:gs>
+                <w14:gs w14:pos="48000">
+                  <w14:schemeClr w14:val="accent4">
+                    <w14:shade w14:val="85000"/>
+                    <w14:satMod w14:val="255000"/>
+                  </w14:schemeClr>
+                </w14:gs>
+                <w14:gs w14:pos="100000">
+                  <w14:schemeClr w14:val="accent4">
+                    <w14:shade w14:val="20000"/>
+                    <w14:satMod w14:val="245000"/>
+                  </w14:schemeClr>
+                </w14:gs>
+              </w14:gsLst>
+              <w14:lin w14:ang="5400000" w14:scaled="0"/>
+            </w14:gradFill>
+          </w14:textFill>
+        </w:rPr>
+        <w:t>For of</w:t>
+      </w:r>
+    </w:p>
+    <w:p>
+      <w:pPr>
+        <w:spacing w:after="0"/>
+        <w:rPr>
+          <w:lang w:val="es-ES"/>
+        </w:rPr>
+      </w:pPr>
+      <w:proofErr w:type="spellStart"/>
+      <w:r>
+        <w:rPr>
+          <w:lang w:val="es-ES"/>
+        </w:rPr>
+        <w:t>For</w:t>
+      </w:r>
+      <w:proofErr w:type="spellEnd"/>
+      <w:r>
+        <w:rPr>
+          <w:lang w:val="es-ES"/>
+        </w:rPr>
+        <w:t xml:space="preserve"> variable in </w:t>
+      </w:r>
+      <w:proofErr w:type="spellStart"/>
+      <w:r>
+        <w:rPr>
+          <w:lang w:val="es-ES"/>
+        </w:rPr>
+        <w:t>arrayname</w:t>
+      </w:r>
+      <w:proofErr w:type="spellEnd"/>
+      <w:r>
+        <w:rPr>
+          <w:lang w:val="es-ES"/>
+        </w:rPr>
+        <w:t xml:space="preserve"> toma el valor del índice de cada objeto</w:t>
+      </w:r>
+    </w:p>
+    <w:p>
+      <w:pPr>
+        <w:spacing w:after="0"/>
+        <w:rPr>
+          <w:lang w:val="es-ES"/>
+        </w:rPr>
+      </w:pPr>
+      <w:proofErr w:type="spellStart"/>
+      <w:r>
+        <w:rPr>
+          <w:lang w:val="es-ES"/>
+        </w:rPr>
+        <w:t>For</w:t>
+      </w:r>
+      <w:proofErr w:type="spellEnd"/>
+      <w:r>
+        <w:rPr>
+          <w:lang w:val="es-ES"/>
+        </w:rPr>
+        <w:t xml:space="preserve"> variable of </w:t>
+      </w:r>
+      <w:proofErr w:type="spellStart"/>
+      <w:r>
+        <w:rPr>
+          <w:lang w:val="es-ES"/>
+        </w:rPr>
+        <w:t>arrayname</w:t>
+      </w:r>
+      <w:proofErr w:type="spellEnd"/>
+      <w:r>
+        <w:rPr>
+          <w:lang w:val="es-ES"/>
+        </w:rPr>
+        <w:t xml:space="preserve"> toma el valor de cada objeto</w:t>
+      </w:r>
+    </w:p>
+    <w:p>
+      <w:pPr>
+        <w:spacing w:after="0"/>
+        <w:rPr>
+          <w:lang w:val="es-ES"/>
+        </w:rPr>
+      </w:pPr>
+      <w:proofErr w:type="spellStart"/>
+      <w:proofErr w:type="gramStart"/>
+      <w:r>
+        <w:rPr>
+          <w:lang w:val="es-ES"/>
+        </w:rPr>
+        <w:t>const</w:t>
+      </w:r>
+      <w:proofErr w:type="spellEnd"/>
+      <w:proofErr w:type="gramEnd"/>
+      <w:r>
+        <w:rPr>
+          <w:lang w:val="es-ES"/>
+        </w:rPr>
+        <w:t xml:space="preserve"> vocales = [</w:t>
+      </w:r>
+      <w:proofErr w:type="spellStart"/>
+      <w:r>
+        <w:rPr>
+          <w:lang w:val="es-ES"/>
+        </w:rPr>
+        <w:t>a,e,i,o,u</w:t>
+      </w:r>
+      <w:proofErr w:type="spellEnd"/>
+      <w:r>
+        <w:rPr>
+          <w:lang w:val="es-ES"/>
+        </w:rPr>
+        <w:t>];</w:t>
+      </w:r>
+    </w:p>
+    <w:p>
+      <w:pPr>
+        <w:spacing w:after="0"/>
+        <w:rPr>
+          <w:lang w:val="es-ES"/>
+        </w:rPr>
+      </w:pPr>
+      <w:proofErr w:type="spellStart"/>
+      <w:proofErr w:type="gramStart"/>
+      <w:r>
+        <w:rPr>
+          <w:lang w:val="es-ES"/>
+        </w:rPr>
+        <w:t>const</w:t>
+      </w:r>
+      <w:proofErr w:type="spellEnd"/>
+      <w:proofErr w:type="gramEnd"/>
+      <w:r>
+        <w:rPr>
+          <w:lang w:val="es-ES"/>
+        </w:rPr>
+        <w:t xml:space="preserve"> colores = [</w:t>
+      </w:r>
+      <w:proofErr w:type="spellStart"/>
+      <w:r>
+        <w:rPr>
+          <w:lang w:val="es-ES"/>
+        </w:rPr>
+        <w:t>rojo,negro</w:t>
+      </w:r>
+      <w:proofErr w:type="spellEnd"/>
+      <w:r>
+        <w:rPr>
+          <w:lang w:val="es-ES"/>
+        </w:rPr>
+        <w:t>];</w:t>
+      </w:r>
+    </w:p>
+    <w:p>
+      <w:pPr>
+        <w:spacing w:after="0"/>
+        <w:rPr>
+          <w:lang w:val="es-ES"/>
+        </w:rPr>
+      </w:pPr>
+      <w:proofErr w:type="spellStart"/>
+      <w:proofErr w:type="gramStart"/>
+      <w:r>
+        <w:rPr>
+          <w:lang w:val="es-ES"/>
+        </w:rPr>
+        <w:t>for</w:t>
+      </w:r>
+      <w:proofErr w:type="spellEnd"/>
+      <w:proofErr w:type="gramEnd"/>
+      <w:r>
+        <w:rPr>
+          <w:lang w:val="es-ES"/>
+        </w:rPr>
+        <w:t xml:space="preserve"> (vocal </w:t>
+      </w:r>
+      <w:r>
+        <w:rPr>
+          <w:b/>
+          <w:lang w:val="es-ES"/>
+        </w:rPr>
+        <w:t>in</w:t>
+      </w:r>
+      <w:r>
+        <w:rPr>
+          <w:lang w:val="es-ES"/>
+        </w:rPr>
+        <w:t xml:space="preserve"> vocales) {</w:t>
+      </w:r>
+    </w:p>
+    <w:p>
+      <w:pPr>
+        <w:spacing w:after="0"/>
+        <w:rPr>
+          <w:lang w:val="es-ES"/>
+        </w:rPr>
+      </w:pPr>
+      <w:r>
+        <w:rPr>
+          <w:lang w:val="es-ES"/>
+        </w:rPr>
+        <w:t xml:space="preserve">    </w:t>
+      </w:r>
+      <w:proofErr w:type="spellStart"/>
+      <w:proofErr w:type="gramStart"/>
+      <w:r>
+        <w:rPr>
+          <w:lang w:val="es-ES"/>
+        </w:rPr>
+        <w:t>for</w:t>
+      </w:r>
+      <w:proofErr w:type="spellEnd"/>
+      <w:proofErr w:type="gramEnd"/>
+      <w:r>
+        <w:rPr>
+          <w:lang w:val="es-ES"/>
+        </w:rPr>
+        <w:t xml:space="preserve"> (color </w:t>
+      </w:r>
+      <w:r>
+        <w:rPr>
+          <w:b/>
+          <w:lang w:val="es-ES"/>
+        </w:rPr>
+        <w:t>of</w:t>
+      </w:r>
+      <w:r>
+        <w:rPr>
+          <w:lang w:val="es-ES"/>
+        </w:rPr>
+        <w:t xml:space="preserve"> colores) {</w:t>
+      </w:r>
+    </w:p>
+    <w:p>
+      <w:pPr>
+        <w:spacing w:after="0"/>
+        <w:rPr>
+          <w:lang w:val="es-ES"/>
+        </w:rPr>
+      </w:pPr>
+      <w:r>
+        <w:rPr>
+          <w:lang w:val="es-ES"/>
+        </w:rPr>
+        <w:tab/>
+      </w:r>
+      <w:r>
+        <w:rPr>
+          <w:lang w:val="es-ES"/>
+        </w:rPr>
+        <w:tab/>
+      </w:r>
+      <w:proofErr w:type="gramStart"/>
+      <w:r>
+        <w:rPr>
+          <w:lang w:val="es-ES"/>
+        </w:rPr>
+        <w:t>console.log(</w:t>
+      </w:r>
+      <w:proofErr w:type="gramEnd"/>
+      <w:r>
+        <w:rPr>
+          <w:lang w:val="es-ES"/>
+        </w:rPr>
+        <w:t xml:space="preserve"> vocal color);</w:t>
+      </w:r>
+    </w:p>
+    <w:p>
+      <w:pPr>
+        <w:spacing w:after="0"/>
+        <w:rPr>
+          <w:lang w:val="es-ES"/>
+        </w:rPr>
+      </w:pPr>
+      <w:r>
+        <w:rPr>
+          <w:lang w:val="es-ES"/>
+        </w:rPr>
+        <w:t>}</w:t>
+      </w:r>
+    </w:p>
+    <w:p>
+      <w:pPr>
+        <w:spacing w:after="0"/>
+        <w:rPr>
+          <w:lang w:val="es-ES"/>
+        </w:rPr>
+      </w:pPr>
+      <w:r>
+        <w:rPr>
+          <w:lang w:val="es-ES"/>
+        </w:rPr>
+        <w:t>}</w:t>
+      </w:r>
+    </w:p>
+    <w:p>
+      <w:pPr>
+        <w:spacing w:after="0"/>
+      </w:pPr>
+      <w:r>
+        <w:t xml:space="preserve">Resultado: </w:t>
+      </w:r>
+      <w:r>
+        <w:rPr>
+          <w:highlight w:val="green"/>
+        </w:rPr>
+        <w:t>0rojo, 0negro, 1rojo, 1negro, 2rojo, 2negro, 3rojo, 3 negro, 4rojo, 4negro</w:t>
+      </w:r>
+      <w:r>
+        <w:t xml:space="preserve"> </w:t>
+      </w:r>
+    </w:p>
+    <w:p>
+      <w:pPr>
+        <w:rPr>
+          <w:b/>
+          <w:caps/>
+          <w:sz w:val="28"/>
+          <w:szCs w:val="28"/>
+          <w:lang w:val="es-ES"/>
+          <w14:reflection w14:blurRad="12700" w14:stA="28000" w14:stPos="0" w14:endA="0" w14:endPos="45000" w14:dist="1003" w14:dir="5400000" w14:fadeDir="5400000" w14:sx="100000" w14:sy="-100000" w14:kx="0" w14:ky="0" w14:algn="bl"/>
+          <w14:textOutline w14:w="4495" w14:cap="flat" w14:cmpd="sng" w14:algn="ctr">
+            <w14:solidFill>
+              <w14:schemeClr w14:val="accent4">
+                <w14:shade w14:val="50000"/>
+                <w14:satMod w14:val="120000"/>
+              </w14:schemeClr>
+            </w14:solidFill>
+            <w14:prstDash w14:val="solid"/>
+            <w14:round/>
+          </w14:textOutline>
+          <w14:textFill>
+            <w14:gradFill>
+              <w14:gsLst>
+                <w14:gs w14:pos="0">
+                  <w14:schemeClr w14:val="accent4">
+                    <w14:shade w14:val="20000"/>
+                    <w14:satMod w14:val="245000"/>
+                  </w14:schemeClr>
+                </w14:gs>
+                <w14:gs w14:pos="43000">
+                  <w14:schemeClr w14:val="accent4">
+                    <w14:satMod w14:val="255000"/>
+                  </w14:schemeClr>
+                </w14:gs>
+                <w14:gs w14:pos="48000">
+                  <w14:schemeClr w14:val="accent4">
+                    <w14:shade w14:val="85000"/>
+                    <w14:satMod w14:val="255000"/>
+                  </w14:schemeClr>
+                </w14:gs>
+                <w14:gs w14:pos="100000">
+                  <w14:schemeClr w14:val="accent4">
+                    <w14:shade w14:val="20000"/>
+                    <w14:satMod w14:val="245000"/>
+                  </w14:schemeClr>
+                </w14:gs>
+              </w14:gsLst>
+              <w14:lin w14:ang="5400000" w14:scaled="0"/>
+            </w14:gradFill>
+          </w14:textFill>
+        </w:rPr>
+      </w:pPr>
+      <w:r>
+        <w:rPr>
+          <w:b/>
+          <w:caps/>
+          <w:sz w:val="28"/>
+          <w:szCs w:val="28"/>
+          <w:lang w:val="es-ES"/>
+          <w14:reflection w14:blurRad="12700" w14:stA="28000" w14:stPos="0" w14:endA="0" w14:endPos="45000" w14:dist="1003" w14:dir="5400000" w14:fadeDir="5400000" w14:sx="100000" w14:sy="-100000" w14:kx="0" w14:ky="0" w14:algn="bl"/>
+          <w14:textOutline w14:w="4495" w14:cap="flat" w14:cmpd="sng" w14:algn="ctr">
+            <w14:solidFill>
+              <w14:schemeClr w14:val="accent4">
+                <w14:shade w14:val="50000"/>
+                <w14:satMod w14:val="120000"/>
+              </w14:schemeClr>
+            </w14:solidFill>
+            <w14:prstDash w14:val="solid"/>
+            <w14:round/>
+          </w14:textOutline>
+          <w14:textFill>
+            <w14:gradFill>
+              <w14:gsLst>
+                <w14:gs w14:pos="0">
+                  <w14:schemeClr w14:val="accent4">
+                    <w14:shade w14:val="20000"/>
+                    <w14:satMod w14:val="245000"/>
+                  </w14:schemeClr>
+                </w14:gs>
+                <w14:gs w14:pos="43000">
+                  <w14:schemeClr w14:val="accent4">
+                    <w14:satMod w14:val="255000"/>
+                  </w14:schemeClr>
+                </w14:gs>
+                <w14:gs w14:pos="48000">
+                  <w14:schemeClr w14:val="accent4">
+                    <w14:shade w14:val="85000"/>
+                    <w14:satMod w14:val="255000"/>
+                  </w14:schemeClr>
+                </w14:gs>
+                <w14:gs w14:pos="100000">
+                  <w14:schemeClr w14:val="accent4">
+                    <w14:shade w14:val="20000"/>
+                    <w14:satMod w14:val="245000"/>
+                  </w14:schemeClr>
+                </w14:gs>
+              </w14:gsLst>
+              <w14:lin w14:ang="5400000" w14:scaled="0"/>
+            </w14:gradFill>
+          </w14:textFill>
+        </w:rPr>
+        <w:lastRenderedPageBreak/>
         <w:t xml:space="preserve">Librería JavaScripts </w:t>
       </w:r>
       <w:r>
@@ -21369,7 +22034,7 @@
                     </pic:cNvPicPr>
                   </pic:nvPicPr>
                   <pic:blipFill>
-                    <a:blip r:embed="rId129">
+                    <a:blip r:embed="rId130">
                       <a:extLst>
                         <a:ext uri="{28A0092B-C50C-407E-A947-70E740481C1C}">
                           <a14:useLocalDpi xmlns:a14="http://schemas.microsoft.com/office/drawing/2010/main" val="0"/>
@@ -21438,7 +22103,6 @@
           <w:noProof/>
           <w:lang w:eastAsia="es-AR"/>
         </w:rPr>
-        <w:lastRenderedPageBreak/>
         <w:drawing>
           <wp:inline distT="0" distB="0" distL="0" distR="0">
             <wp:extent cx="5399405" cy="5891530"/>
@@ -21457,7 +22121,7 @@
                     </pic:cNvPicPr>
                   </pic:nvPicPr>
                   <pic:blipFill>
-                    <a:blip r:embed="rId130">
+                    <a:blip r:embed="rId131">
                       <a:extLst>
                         <a:ext uri="{28A0092B-C50C-407E-A947-70E740481C1C}">
                           <a14:useLocalDpi xmlns:a14="http://schemas.microsoft.com/office/drawing/2010/main" val="0"/>
@@ -21529,6 +22193,7 @@
           <w:noProof/>
           <w:lang w:eastAsia="es-AR"/>
         </w:rPr>
+        <w:lastRenderedPageBreak/>
         <w:drawing>
           <wp:inline distT="0" distB="0" distL="0" distR="0">
             <wp:extent cx="3993515" cy="578485"/>
@@ -21547,7 +22212,7 @@
                     </pic:cNvPicPr>
                   </pic:nvPicPr>
                   <pic:blipFill>
-                    <a:blip r:embed="rId131">
+                    <a:blip r:embed="rId132">
                       <a:extLst>
                         <a:ext uri="{28A0092B-C50C-407E-A947-70E740481C1C}">
                           <a14:useLocalDpi xmlns:a14="http://schemas.microsoft.com/office/drawing/2010/main" val="0"/>
@@ -21661,6 +22326,2122 @@
         <w:rPr>
           <w:b/>
           <w:color w:val="FF0000"/>
+          <w:lang w:val="es-ES"/>
+        </w:rPr>
+      </w:pPr>
+    </w:p>
+    <w:p>
+      <w:pPr>
+        <w:spacing w:after="0"/>
+        <w:rPr>
+          <w:sz w:val="28"/>
+          <w:szCs w:val="28"/>
+          <w:lang w:val="es-ES"/>
+        </w:rPr>
+      </w:pPr>
+    </w:p>
+    <w:p>
+      <w:pPr>
+        <w:spacing w:after="0"/>
+        <w:jc w:val="center"/>
+        <w:rPr>
+          <w:b/>
+          <w:sz w:val="36"/>
+          <w:szCs w:val="36"/>
+          <w:lang w:val="es-ES"/>
+          <w14:textOutline w14:w="5270" w14:cap="flat" w14:cmpd="sng" w14:algn="ctr">
+            <w14:solidFill>
+              <w14:schemeClr w14:val="accent1">
+                <w14:shade w14:val="88000"/>
+                <w14:satMod w14:val="110000"/>
+              </w14:schemeClr>
+            </w14:solidFill>
+            <w14:prstDash w14:val="solid"/>
+            <w14:round/>
+          </w14:textOutline>
+          <w14:textFill>
+            <w14:gradFill>
+              <w14:gsLst>
+                <w14:gs w14:pos="0">
+                  <w14:schemeClr w14:val="accent1">
+                    <w14:tint w14:val="40000"/>
+                    <w14:satMod w14:val="250000"/>
+                  </w14:schemeClr>
+                </w14:gs>
+                <w14:gs w14:pos="9000">
+                  <w14:schemeClr w14:val="accent1">
+                    <w14:tint w14:val="52000"/>
+                    <w14:satMod w14:val="300000"/>
+                  </w14:schemeClr>
+                </w14:gs>
+                <w14:gs w14:pos="50000">
+                  <w14:schemeClr w14:val="accent1">
+                    <w14:shade w14:val="20000"/>
+                    <w14:satMod w14:val="300000"/>
+                  </w14:schemeClr>
+                </w14:gs>
+                <w14:gs w14:pos="79000">
+                  <w14:schemeClr w14:val="accent1">
+                    <w14:tint w14:val="52000"/>
+                    <w14:satMod w14:val="300000"/>
+                  </w14:schemeClr>
+                </w14:gs>
+                <w14:gs w14:pos="100000">
+                  <w14:schemeClr w14:val="accent1">
+                    <w14:tint w14:val="40000"/>
+                    <w14:satMod w14:val="250000"/>
+                  </w14:schemeClr>
+                </w14:gs>
+              </w14:gsLst>
+              <w14:lin w14:ang="5400000" w14:scaled="0"/>
+            </w14:gradFill>
+          </w14:textFill>
+        </w:rPr>
+      </w:pPr>
+      <w:r>
+        <w:rPr>
+          <w:b/>
+          <w:sz w:val="36"/>
+          <w:szCs w:val="36"/>
+          <w:lang w:val="es-ES"/>
+          <w14:textOutline w14:w="5270" w14:cap="flat" w14:cmpd="sng" w14:algn="ctr">
+            <w14:solidFill>
+              <w14:schemeClr w14:val="accent1">
+                <w14:shade w14:val="88000"/>
+                <w14:satMod w14:val="110000"/>
+              </w14:schemeClr>
+            </w14:solidFill>
+            <w14:prstDash w14:val="solid"/>
+            <w14:round/>
+          </w14:textOutline>
+          <w14:textFill>
+            <w14:gradFill>
+              <w14:gsLst>
+                <w14:gs w14:pos="0">
+                  <w14:schemeClr w14:val="accent1">
+                    <w14:tint w14:val="40000"/>
+                    <w14:satMod w14:val="250000"/>
+                  </w14:schemeClr>
+                </w14:gs>
+                <w14:gs w14:pos="9000">
+                  <w14:schemeClr w14:val="accent1">
+                    <w14:tint w14:val="52000"/>
+                    <w14:satMod w14:val="300000"/>
+                  </w14:schemeClr>
+                </w14:gs>
+                <w14:gs w14:pos="50000">
+                  <w14:schemeClr w14:val="accent1">
+                    <w14:shade w14:val="20000"/>
+                    <w14:satMod w14:val="300000"/>
+                  </w14:schemeClr>
+                </w14:gs>
+                <w14:gs w14:pos="79000">
+                  <w14:schemeClr w14:val="accent1">
+                    <w14:tint w14:val="52000"/>
+                    <w14:satMod w14:val="300000"/>
+                  </w14:schemeClr>
+                </w14:gs>
+                <w14:gs w14:pos="100000">
+                  <w14:schemeClr w14:val="accent1">
+                    <w14:tint w14:val="40000"/>
+                    <w14:satMod w14:val="250000"/>
+                  </w14:schemeClr>
+                </w14:gs>
+              </w14:gsLst>
+              <w14:lin w14:ang="5400000" w14:scaled="0"/>
+            </w14:gradFill>
+          </w14:textFill>
+        </w:rPr>
+        <w:t>DOM (</w:t>
+      </w:r>
+      <w:proofErr w:type="spellStart"/>
+      <w:r>
+        <w:rPr>
+          <w:b/>
+          <w:sz w:val="36"/>
+          <w:szCs w:val="36"/>
+          <w:lang w:val="es-ES"/>
+          <w14:textOutline w14:w="5270" w14:cap="flat" w14:cmpd="sng" w14:algn="ctr">
+            <w14:solidFill>
+              <w14:schemeClr w14:val="accent1">
+                <w14:shade w14:val="88000"/>
+                <w14:satMod w14:val="110000"/>
+              </w14:schemeClr>
+            </w14:solidFill>
+            <w14:prstDash w14:val="solid"/>
+            <w14:round/>
+          </w14:textOutline>
+          <w14:textFill>
+            <w14:gradFill>
+              <w14:gsLst>
+                <w14:gs w14:pos="0">
+                  <w14:schemeClr w14:val="accent1">
+                    <w14:tint w14:val="40000"/>
+                    <w14:satMod w14:val="250000"/>
+                  </w14:schemeClr>
+                </w14:gs>
+                <w14:gs w14:pos="9000">
+                  <w14:schemeClr w14:val="accent1">
+                    <w14:tint w14:val="52000"/>
+                    <w14:satMod w14:val="300000"/>
+                  </w14:schemeClr>
+                </w14:gs>
+                <w14:gs w14:pos="50000">
+                  <w14:schemeClr w14:val="accent1">
+                    <w14:shade w14:val="20000"/>
+                    <w14:satMod w14:val="300000"/>
+                  </w14:schemeClr>
+                </w14:gs>
+                <w14:gs w14:pos="79000">
+                  <w14:schemeClr w14:val="accent1">
+                    <w14:tint w14:val="52000"/>
+                    <w14:satMod w14:val="300000"/>
+                  </w14:schemeClr>
+                </w14:gs>
+                <w14:gs w14:pos="100000">
+                  <w14:schemeClr w14:val="accent1">
+                    <w14:tint w14:val="40000"/>
+                    <w14:satMod w14:val="250000"/>
+                  </w14:schemeClr>
+                </w14:gs>
+              </w14:gsLst>
+              <w14:lin w14:ang="5400000" w14:scaled="0"/>
+            </w14:gradFill>
+          </w14:textFill>
+        </w:rPr>
+        <w:t>Document</w:t>
+      </w:r>
+      <w:proofErr w:type="spellEnd"/>
+      <w:r>
+        <w:rPr>
+          <w:b/>
+          <w:sz w:val="36"/>
+          <w:szCs w:val="36"/>
+          <w:lang w:val="es-ES"/>
+          <w14:textOutline w14:w="5270" w14:cap="flat" w14:cmpd="sng" w14:algn="ctr">
+            <w14:solidFill>
+              <w14:schemeClr w14:val="accent1">
+                <w14:shade w14:val="88000"/>
+                <w14:satMod w14:val="110000"/>
+              </w14:schemeClr>
+            </w14:solidFill>
+            <w14:prstDash w14:val="solid"/>
+            <w14:round/>
+          </w14:textOutline>
+          <w14:textFill>
+            <w14:gradFill>
+              <w14:gsLst>
+                <w14:gs w14:pos="0">
+                  <w14:schemeClr w14:val="accent1">
+                    <w14:tint w14:val="40000"/>
+                    <w14:satMod w14:val="250000"/>
+                  </w14:schemeClr>
+                </w14:gs>
+                <w14:gs w14:pos="9000">
+                  <w14:schemeClr w14:val="accent1">
+                    <w14:tint w14:val="52000"/>
+                    <w14:satMod w14:val="300000"/>
+                  </w14:schemeClr>
+                </w14:gs>
+                <w14:gs w14:pos="50000">
+                  <w14:schemeClr w14:val="accent1">
+                    <w14:shade w14:val="20000"/>
+                    <w14:satMod w14:val="300000"/>
+                  </w14:schemeClr>
+                </w14:gs>
+                <w14:gs w14:pos="79000">
+                  <w14:schemeClr w14:val="accent1">
+                    <w14:tint w14:val="52000"/>
+                    <w14:satMod w14:val="300000"/>
+                  </w14:schemeClr>
+                </w14:gs>
+                <w14:gs w14:pos="100000">
+                  <w14:schemeClr w14:val="accent1">
+                    <w14:tint w14:val="40000"/>
+                    <w14:satMod w14:val="250000"/>
+                  </w14:schemeClr>
+                </w14:gs>
+              </w14:gsLst>
+              <w14:lin w14:ang="5400000" w14:scaled="0"/>
+            </w14:gradFill>
+          </w14:textFill>
+        </w:rPr>
+        <w:t xml:space="preserve"> </w:t>
+      </w:r>
+      <w:proofErr w:type="spellStart"/>
+      <w:r>
+        <w:rPr>
+          <w:b/>
+          <w:sz w:val="36"/>
+          <w:szCs w:val="36"/>
+          <w:lang w:val="es-ES"/>
+          <w14:textOutline w14:w="5270" w14:cap="flat" w14:cmpd="sng" w14:algn="ctr">
+            <w14:solidFill>
+              <w14:schemeClr w14:val="accent1">
+                <w14:shade w14:val="88000"/>
+                <w14:satMod w14:val="110000"/>
+              </w14:schemeClr>
+            </w14:solidFill>
+            <w14:prstDash w14:val="solid"/>
+            <w14:round/>
+          </w14:textOutline>
+          <w14:textFill>
+            <w14:gradFill>
+              <w14:gsLst>
+                <w14:gs w14:pos="0">
+                  <w14:schemeClr w14:val="accent1">
+                    <w14:tint w14:val="40000"/>
+                    <w14:satMod w14:val="250000"/>
+                  </w14:schemeClr>
+                </w14:gs>
+                <w14:gs w14:pos="9000">
+                  <w14:schemeClr w14:val="accent1">
+                    <w14:tint w14:val="52000"/>
+                    <w14:satMod w14:val="300000"/>
+                  </w14:schemeClr>
+                </w14:gs>
+                <w14:gs w14:pos="50000">
+                  <w14:schemeClr w14:val="accent1">
+                    <w14:shade w14:val="20000"/>
+                    <w14:satMod w14:val="300000"/>
+                  </w14:schemeClr>
+                </w14:gs>
+                <w14:gs w14:pos="79000">
+                  <w14:schemeClr w14:val="accent1">
+                    <w14:tint w14:val="52000"/>
+                    <w14:satMod w14:val="300000"/>
+                  </w14:schemeClr>
+                </w14:gs>
+                <w14:gs w14:pos="100000">
+                  <w14:schemeClr w14:val="accent1">
+                    <w14:tint w14:val="40000"/>
+                    <w14:satMod w14:val="250000"/>
+                  </w14:schemeClr>
+                </w14:gs>
+              </w14:gsLst>
+              <w14:lin w14:ang="5400000" w14:scaled="0"/>
+            </w14:gradFill>
+          </w14:textFill>
+        </w:rPr>
+        <w:t>Object</w:t>
+      </w:r>
+      <w:proofErr w:type="spellEnd"/>
+      <w:r>
+        <w:rPr>
+          <w:b/>
+          <w:sz w:val="36"/>
+          <w:szCs w:val="36"/>
+          <w:lang w:val="es-ES"/>
+          <w14:textOutline w14:w="5270" w14:cap="flat" w14:cmpd="sng" w14:algn="ctr">
+            <w14:solidFill>
+              <w14:schemeClr w14:val="accent1">
+                <w14:shade w14:val="88000"/>
+                <w14:satMod w14:val="110000"/>
+              </w14:schemeClr>
+            </w14:solidFill>
+            <w14:prstDash w14:val="solid"/>
+            <w14:round/>
+          </w14:textOutline>
+          <w14:textFill>
+            <w14:gradFill>
+              <w14:gsLst>
+                <w14:gs w14:pos="0">
+                  <w14:schemeClr w14:val="accent1">
+                    <w14:tint w14:val="40000"/>
+                    <w14:satMod w14:val="250000"/>
+                  </w14:schemeClr>
+                </w14:gs>
+                <w14:gs w14:pos="9000">
+                  <w14:schemeClr w14:val="accent1">
+                    <w14:tint w14:val="52000"/>
+                    <w14:satMod w14:val="300000"/>
+                  </w14:schemeClr>
+                </w14:gs>
+                <w14:gs w14:pos="50000">
+                  <w14:schemeClr w14:val="accent1">
+                    <w14:shade w14:val="20000"/>
+                    <w14:satMod w14:val="300000"/>
+                  </w14:schemeClr>
+                </w14:gs>
+                <w14:gs w14:pos="79000">
+                  <w14:schemeClr w14:val="accent1">
+                    <w14:tint w14:val="52000"/>
+                    <w14:satMod w14:val="300000"/>
+                  </w14:schemeClr>
+                </w14:gs>
+                <w14:gs w14:pos="100000">
+                  <w14:schemeClr w14:val="accent1">
+                    <w14:tint w14:val="40000"/>
+                    <w14:satMod w14:val="250000"/>
+                  </w14:schemeClr>
+                </w14:gs>
+              </w14:gsLst>
+              <w14:lin w14:ang="5400000" w14:scaled="0"/>
+            </w14:gradFill>
+          </w14:textFill>
+        </w:rPr>
+        <w:t xml:space="preserve"> </w:t>
+      </w:r>
+      <w:proofErr w:type="spellStart"/>
+      <w:r>
+        <w:rPr>
+          <w:b/>
+          <w:sz w:val="36"/>
+          <w:szCs w:val="36"/>
+          <w:lang w:val="es-ES"/>
+          <w14:textOutline w14:w="5270" w14:cap="flat" w14:cmpd="sng" w14:algn="ctr">
+            <w14:solidFill>
+              <w14:schemeClr w14:val="accent1">
+                <w14:shade w14:val="88000"/>
+                <w14:satMod w14:val="110000"/>
+              </w14:schemeClr>
+            </w14:solidFill>
+            <w14:prstDash w14:val="solid"/>
+            <w14:round/>
+          </w14:textOutline>
+          <w14:textFill>
+            <w14:gradFill>
+              <w14:gsLst>
+                <w14:gs w14:pos="0">
+                  <w14:schemeClr w14:val="accent1">
+                    <w14:tint w14:val="40000"/>
+                    <w14:satMod w14:val="250000"/>
+                  </w14:schemeClr>
+                </w14:gs>
+                <w14:gs w14:pos="9000">
+                  <w14:schemeClr w14:val="accent1">
+                    <w14:tint w14:val="52000"/>
+                    <w14:satMod w14:val="300000"/>
+                  </w14:schemeClr>
+                </w14:gs>
+                <w14:gs w14:pos="50000">
+                  <w14:schemeClr w14:val="accent1">
+                    <w14:shade w14:val="20000"/>
+                    <w14:satMod w14:val="300000"/>
+                  </w14:schemeClr>
+                </w14:gs>
+                <w14:gs w14:pos="79000">
+                  <w14:schemeClr w14:val="accent1">
+                    <w14:tint w14:val="52000"/>
+                    <w14:satMod w14:val="300000"/>
+                  </w14:schemeClr>
+                </w14:gs>
+                <w14:gs w14:pos="100000">
+                  <w14:schemeClr w14:val="accent1">
+                    <w14:tint w14:val="40000"/>
+                    <w14:satMod w14:val="250000"/>
+                  </w14:schemeClr>
+                </w14:gs>
+              </w14:gsLst>
+              <w14:lin w14:ang="5400000" w14:scaled="0"/>
+            </w14:gradFill>
+          </w14:textFill>
+        </w:rPr>
+        <w:t>Model</w:t>
+      </w:r>
+      <w:proofErr w:type="spellEnd"/>
+      <w:r>
+        <w:rPr>
+          <w:b/>
+          <w:sz w:val="36"/>
+          <w:szCs w:val="36"/>
+          <w:lang w:val="es-ES"/>
+          <w14:textOutline w14:w="5270" w14:cap="flat" w14:cmpd="sng" w14:algn="ctr">
+            <w14:solidFill>
+              <w14:schemeClr w14:val="accent1">
+                <w14:shade w14:val="88000"/>
+                <w14:satMod w14:val="110000"/>
+              </w14:schemeClr>
+            </w14:solidFill>
+            <w14:prstDash w14:val="solid"/>
+            <w14:round/>
+          </w14:textOutline>
+          <w14:textFill>
+            <w14:gradFill>
+              <w14:gsLst>
+                <w14:gs w14:pos="0">
+                  <w14:schemeClr w14:val="accent1">
+                    <w14:tint w14:val="40000"/>
+                    <w14:satMod w14:val="250000"/>
+                  </w14:schemeClr>
+                </w14:gs>
+                <w14:gs w14:pos="9000">
+                  <w14:schemeClr w14:val="accent1">
+                    <w14:tint w14:val="52000"/>
+                    <w14:satMod w14:val="300000"/>
+                  </w14:schemeClr>
+                </w14:gs>
+                <w14:gs w14:pos="50000">
+                  <w14:schemeClr w14:val="accent1">
+                    <w14:shade w14:val="20000"/>
+                    <w14:satMod w14:val="300000"/>
+                  </w14:schemeClr>
+                </w14:gs>
+                <w14:gs w14:pos="79000">
+                  <w14:schemeClr w14:val="accent1">
+                    <w14:tint w14:val="52000"/>
+                    <w14:satMod w14:val="300000"/>
+                  </w14:schemeClr>
+                </w14:gs>
+                <w14:gs w14:pos="100000">
+                  <w14:schemeClr w14:val="accent1">
+                    <w14:tint w14:val="40000"/>
+                    <w14:satMod w14:val="250000"/>
+                  </w14:schemeClr>
+                </w14:gs>
+              </w14:gsLst>
+              <w14:lin w14:ang="5400000" w14:scaled="0"/>
+            </w14:gradFill>
+          </w14:textFill>
+        </w:rPr>
+        <w:t>)</w:t>
+      </w:r>
+    </w:p>
+    <w:p>
+      <w:pPr>
+        <w:spacing w:after="0"/>
+        <w:rPr>
+          <w:sz w:val="28"/>
+          <w:szCs w:val="28"/>
+          <w:lang w:val="es-ES"/>
+        </w:rPr>
+      </w:pPr>
+    </w:p>
+    <w:p>
+      <w:pPr>
+        <w:spacing w:after="0"/>
+        <w:rPr>
+          <w:sz w:val="28"/>
+          <w:szCs w:val="28"/>
+          <w:lang w:val="es-ES"/>
+        </w:rPr>
+      </w:pPr>
+      <w:r>
+        <w:rPr>
+          <w:sz w:val="28"/>
+          <w:szCs w:val="28"/>
+          <w:lang w:val="es-ES"/>
+        </w:rPr>
+        <w:t>Acceso a todos los objetos del documento HTML</w:t>
+      </w:r>
+    </w:p>
+    <w:p>
+      <w:pPr>
+        <w:spacing w:after="0"/>
+        <w:rPr>
+          <w:sz w:val="28"/>
+          <w:szCs w:val="28"/>
+          <w:lang w:val="es-ES"/>
+        </w:rPr>
+      </w:pPr>
+    </w:p>
+    <w:p>
+      <w:pPr>
+        <w:spacing w:after="0"/>
+        <w:rPr>
+          <w:b/>
+          <w:caps/>
+          <w:sz w:val="28"/>
+          <w:szCs w:val="28"/>
+          <w:lang w:val="es-ES"/>
+          <w14:reflection w14:blurRad="12700" w14:stA="28000" w14:stPos="0" w14:endA="0" w14:endPos="45000" w14:dist="1003" w14:dir="5400000" w14:fadeDir="5400000" w14:sx="100000" w14:sy="-100000" w14:kx="0" w14:ky="0" w14:algn="bl"/>
+          <w14:textOutline w14:w="4495" w14:cap="flat" w14:cmpd="sng" w14:algn="ctr">
+            <w14:solidFill>
+              <w14:schemeClr w14:val="accent4">
+                <w14:shade w14:val="50000"/>
+                <w14:satMod w14:val="120000"/>
+              </w14:schemeClr>
+            </w14:solidFill>
+            <w14:prstDash w14:val="solid"/>
+            <w14:round/>
+          </w14:textOutline>
+          <w14:textFill>
+            <w14:gradFill>
+              <w14:gsLst>
+                <w14:gs w14:pos="0">
+                  <w14:schemeClr w14:val="accent4">
+                    <w14:shade w14:val="20000"/>
+                    <w14:satMod w14:val="245000"/>
+                  </w14:schemeClr>
+                </w14:gs>
+                <w14:gs w14:pos="43000">
+                  <w14:schemeClr w14:val="accent4">
+                    <w14:satMod w14:val="255000"/>
+                  </w14:schemeClr>
+                </w14:gs>
+                <w14:gs w14:pos="48000">
+                  <w14:schemeClr w14:val="accent4">
+                    <w14:shade w14:val="85000"/>
+                    <w14:satMod w14:val="255000"/>
+                  </w14:schemeClr>
+                </w14:gs>
+                <w14:gs w14:pos="100000">
+                  <w14:schemeClr w14:val="accent4">
+                    <w14:shade w14:val="20000"/>
+                    <w14:satMod w14:val="245000"/>
+                  </w14:schemeClr>
+                </w14:gs>
+              </w14:gsLst>
+              <w14:lin w14:ang="5400000" w14:scaled="0"/>
+            </w14:gradFill>
+          </w14:textFill>
+        </w:rPr>
+      </w:pPr>
+      <w:r>
+        <w:rPr>
+          <w:b/>
+          <w:caps/>
+          <w:sz w:val="28"/>
+          <w:szCs w:val="28"/>
+          <w:lang w:val="es-ES"/>
+          <w14:reflection w14:blurRad="12700" w14:stA="28000" w14:stPos="0" w14:endA="0" w14:endPos="45000" w14:dist="1003" w14:dir="5400000" w14:fadeDir="5400000" w14:sx="100000" w14:sy="-100000" w14:kx="0" w14:ky="0" w14:algn="bl"/>
+          <w14:textOutline w14:w="4495" w14:cap="flat" w14:cmpd="sng" w14:algn="ctr">
+            <w14:solidFill>
+              <w14:schemeClr w14:val="accent4">
+                <w14:shade w14:val="50000"/>
+                <w14:satMod w14:val="120000"/>
+              </w14:schemeClr>
+            </w14:solidFill>
+            <w14:prstDash w14:val="solid"/>
+            <w14:round/>
+          </w14:textOutline>
+          <w14:textFill>
+            <w14:gradFill>
+              <w14:gsLst>
+                <w14:gs w14:pos="0">
+                  <w14:schemeClr w14:val="accent4">
+                    <w14:shade w14:val="20000"/>
+                    <w14:satMod w14:val="245000"/>
+                  </w14:schemeClr>
+                </w14:gs>
+                <w14:gs w14:pos="43000">
+                  <w14:schemeClr w14:val="accent4">
+                    <w14:satMod w14:val="255000"/>
+                  </w14:schemeClr>
+                </w14:gs>
+                <w14:gs w14:pos="48000">
+                  <w14:schemeClr w14:val="accent4">
+                    <w14:shade w14:val="85000"/>
+                    <w14:satMod w14:val="255000"/>
+                  </w14:schemeClr>
+                </w14:gs>
+                <w14:gs w14:pos="100000">
+                  <w14:schemeClr w14:val="accent4">
+                    <w14:shade w14:val="20000"/>
+                    <w14:satMod w14:val="245000"/>
+                  </w14:schemeClr>
+                </w14:gs>
+              </w14:gsLst>
+              <w14:lin w14:ang="5400000" w14:scaled="0"/>
+            </w14:gradFill>
+          </w14:textFill>
+        </w:rPr>
+        <w:t>document</w:t>
+      </w:r>
+    </w:p>
+    <w:p>
+      <w:pPr>
+        <w:spacing w:after="0"/>
+        <w:rPr>
+          <w:sz w:val="28"/>
+          <w:szCs w:val="28"/>
+          <w:lang w:val="es-ES"/>
+        </w:rPr>
+      </w:pPr>
+      <w:r>
+        <w:rPr>
+          <w:noProof/>
+          <w:sz w:val="28"/>
+          <w:szCs w:val="28"/>
+          <w:lang w:eastAsia="es-AR"/>
+        </w:rPr>
+        <w:drawing>
+          <wp:inline distT="0" distB="0" distL="0" distR="0">
+            <wp:extent cx="3432175" cy="3350895"/>
+            <wp:effectExtent l="0" t="0" r="0" b="1905"/>
+            <wp:docPr id="131" name="Imagen 131"/>
+            <wp:cNvGraphicFramePr>
+              <a:graphicFrameLocks xmlns:a="http://schemas.openxmlformats.org/drawingml/2006/main" noChangeAspect="1"/>
+            </wp:cNvGraphicFramePr>
+            <a:graphic xmlns:a="http://schemas.openxmlformats.org/drawingml/2006/main">
+              <a:graphicData uri="http://schemas.openxmlformats.org/drawingml/2006/picture">
+                <pic:pic xmlns:pic="http://schemas.openxmlformats.org/drawingml/2006/picture">
+                  <pic:nvPicPr>
+                    <pic:cNvPr id="0" name="Picture 1"/>
+                    <pic:cNvPicPr>
+                      <a:picLocks noChangeAspect="1" noChangeArrowheads="1"/>
+                    </pic:cNvPicPr>
+                  </pic:nvPicPr>
+                  <pic:blipFill>
+                    <a:blip r:embed="rId133">
+                      <a:extLst>
+                        <a:ext uri="{28A0092B-C50C-407E-A947-70E740481C1C}">
+                          <a14:useLocalDpi xmlns:a14="http://schemas.microsoft.com/office/drawing/2010/main" val="0"/>
+                        </a:ext>
+                      </a:extLst>
+                    </a:blip>
+                    <a:srcRect/>
+                    <a:stretch>
+                      <a:fillRect/>
+                    </a:stretch>
+                  </pic:blipFill>
+                  <pic:spPr bwMode="auto">
+                    <a:xfrm>
+                      <a:off x="0" y="0"/>
+                      <a:ext cx="3432175" cy="3350895"/>
+                    </a:xfrm>
+                    <a:prstGeom prst="rect">
+                      <a:avLst/>
+                    </a:prstGeom>
+                    <a:noFill/>
+                    <a:ln>
+                      <a:noFill/>
+                    </a:ln>
+                  </pic:spPr>
+                </pic:pic>
+              </a:graphicData>
+            </a:graphic>
+          </wp:inline>
+        </w:drawing>
+      </w:r>
+    </w:p>
+    <w:p>
+      <w:pPr>
+        <w:spacing w:after="0"/>
+        <w:rPr>
+          <w:b/>
+          <w:caps/>
+          <w:sz w:val="28"/>
+          <w:szCs w:val="28"/>
+          <w:lang w:val="es-ES"/>
+          <w14:reflection w14:blurRad="12700" w14:stA="28000" w14:stPos="0" w14:endA="0" w14:endPos="45000" w14:dist="1003" w14:dir="5400000" w14:fadeDir="5400000" w14:sx="100000" w14:sy="-100000" w14:kx="0" w14:ky="0" w14:algn="bl"/>
+          <w14:textOutline w14:w="4495" w14:cap="flat" w14:cmpd="sng" w14:algn="ctr">
+            <w14:solidFill>
+              <w14:schemeClr w14:val="accent4">
+                <w14:shade w14:val="50000"/>
+                <w14:satMod w14:val="120000"/>
+              </w14:schemeClr>
+            </w14:solidFill>
+            <w14:prstDash w14:val="solid"/>
+            <w14:round/>
+          </w14:textOutline>
+          <w14:textFill>
+            <w14:gradFill>
+              <w14:gsLst>
+                <w14:gs w14:pos="0">
+                  <w14:schemeClr w14:val="accent4">
+                    <w14:shade w14:val="20000"/>
+                    <w14:satMod w14:val="245000"/>
+                  </w14:schemeClr>
+                </w14:gs>
+                <w14:gs w14:pos="43000">
+                  <w14:schemeClr w14:val="accent4">
+                    <w14:satMod w14:val="255000"/>
+                  </w14:schemeClr>
+                </w14:gs>
+                <w14:gs w14:pos="48000">
+                  <w14:schemeClr w14:val="accent4">
+                    <w14:shade w14:val="85000"/>
+                    <w14:satMod w14:val="255000"/>
+                  </w14:schemeClr>
+                </w14:gs>
+                <w14:gs w14:pos="100000">
+                  <w14:schemeClr w14:val="accent4">
+                    <w14:shade w14:val="20000"/>
+                    <w14:satMod w14:val="245000"/>
+                  </w14:schemeClr>
+                </w14:gs>
+              </w14:gsLst>
+              <w14:lin w14:ang="5400000" w14:scaled="0"/>
+            </w14:gradFill>
+          </w14:textFill>
+        </w:rPr>
+      </w:pPr>
+    </w:p>
+    <w:p>
+      <w:pPr>
+        <w:spacing w:after="0"/>
+        <w:rPr>
+          <w:b/>
+          <w:caps/>
+          <w:sz w:val="28"/>
+          <w:szCs w:val="28"/>
+          <w:lang w:val="es-ES"/>
+          <w14:reflection w14:blurRad="12700" w14:stA="28000" w14:stPos="0" w14:endA="0" w14:endPos="45000" w14:dist="1003" w14:dir="5400000" w14:fadeDir="5400000" w14:sx="100000" w14:sy="-100000" w14:kx="0" w14:ky="0" w14:algn="bl"/>
+          <w14:textOutline w14:w="4495" w14:cap="flat" w14:cmpd="sng" w14:algn="ctr">
+            <w14:solidFill>
+              <w14:schemeClr w14:val="accent4">
+                <w14:shade w14:val="50000"/>
+                <w14:satMod w14:val="120000"/>
+              </w14:schemeClr>
+            </w14:solidFill>
+            <w14:prstDash w14:val="solid"/>
+            <w14:round/>
+          </w14:textOutline>
+          <w14:textFill>
+            <w14:gradFill>
+              <w14:gsLst>
+                <w14:gs w14:pos="0">
+                  <w14:schemeClr w14:val="accent4">
+                    <w14:shade w14:val="20000"/>
+                    <w14:satMod w14:val="245000"/>
+                  </w14:schemeClr>
+                </w14:gs>
+                <w14:gs w14:pos="43000">
+                  <w14:schemeClr w14:val="accent4">
+                    <w14:satMod w14:val="255000"/>
+                  </w14:schemeClr>
+                </w14:gs>
+                <w14:gs w14:pos="48000">
+                  <w14:schemeClr w14:val="accent4">
+                    <w14:shade w14:val="85000"/>
+                    <w14:satMod w14:val="255000"/>
+                  </w14:schemeClr>
+                </w14:gs>
+                <w14:gs w14:pos="100000">
+                  <w14:schemeClr w14:val="accent4">
+                    <w14:shade w14:val="20000"/>
+                    <w14:satMod w14:val="245000"/>
+                  </w14:schemeClr>
+                </w14:gs>
+              </w14:gsLst>
+              <w14:lin w14:ang="5400000" w14:scaled="0"/>
+            </w14:gradFill>
+          </w14:textFill>
+        </w:rPr>
+      </w:pPr>
+      <w:r>
+        <w:rPr>
+          <w:b/>
+          <w:caps/>
+          <w:sz w:val="28"/>
+          <w:szCs w:val="28"/>
+          <w:lang w:val="es-ES"/>
+          <w14:reflection w14:blurRad="12700" w14:stA="28000" w14:stPos="0" w14:endA="0" w14:endPos="45000" w14:dist="1003" w14:dir="5400000" w14:fadeDir="5400000" w14:sx="100000" w14:sy="-100000" w14:kx="0" w14:ky="0" w14:algn="bl"/>
+          <w14:textOutline w14:w="4495" w14:cap="flat" w14:cmpd="sng" w14:algn="ctr">
+            <w14:solidFill>
+              <w14:schemeClr w14:val="accent4">
+                <w14:shade w14:val="50000"/>
+                <w14:satMod w14:val="120000"/>
+              </w14:schemeClr>
+            </w14:solidFill>
+            <w14:prstDash w14:val="solid"/>
+            <w14:round/>
+          </w14:textOutline>
+          <w14:textFill>
+            <w14:gradFill>
+              <w14:gsLst>
+                <w14:gs w14:pos="0">
+                  <w14:schemeClr w14:val="accent4">
+                    <w14:shade w14:val="20000"/>
+                    <w14:satMod w14:val="245000"/>
+                  </w14:schemeClr>
+                </w14:gs>
+                <w14:gs w14:pos="43000">
+                  <w14:schemeClr w14:val="accent4">
+                    <w14:satMod w14:val="255000"/>
+                  </w14:schemeClr>
+                </w14:gs>
+                <w14:gs w14:pos="48000">
+                  <w14:schemeClr w14:val="accent4">
+                    <w14:shade w14:val="85000"/>
+                    <w14:satMod w14:val="255000"/>
+                  </w14:schemeClr>
+                </w14:gs>
+                <w14:gs w14:pos="100000">
+                  <w14:schemeClr w14:val="accent4">
+                    <w14:shade w14:val="20000"/>
+                    <w14:satMod w14:val="245000"/>
+                  </w14:schemeClr>
+                </w14:gs>
+              </w14:gsLst>
+              <w14:lin w14:ang="5400000" w14:scaled="0"/>
+            </w14:gradFill>
+          </w14:textFill>
+        </w:rPr>
+        <w:t>queryselector</w:t>
+      </w:r>
+    </w:p>
+    <w:p>
+      <w:pPr>
+        <w:spacing w:after="0"/>
+        <w:rPr>
+          <w:sz w:val="28"/>
+          <w:szCs w:val="28"/>
+          <w:lang w:val="es-ES"/>
+        </w:rPr>
+      </w:pPr>
+    </w:p>
+    <w:p>
+      <w:pPr>
+        <w:spacing w:after="0"/>
+        <w:rPr>
+          <w:sz w:val="28"/>
+          <w:szCs w:val="28"/>
+          <w:lang w:val="es-ES"/>
+        </w:rPr>
+      </w:pPr>
+      <w:r>
+        <w:rPr>
+          <w:noProof/>
+          <w:sz w:val="28"/>
+          <w:szCs w:val="28"/>
+          <w:lang w:eastAsia="es-AR"/>
+        </w:rPr>
+        <w:lastRenderedPageBreak/>
+        <w:drawing>
+          <wp:inline distT="0" distB="0" distL="0" distR="0">
+            <wp:extent cx="5393690" cy="1661160"/>
+            <wp:effectExtent l="0" t="0" r="0" b="0"/>
+            <wp:docPr id="133" name="Imagen 133"/>
+            <wp:cNvGraphicFramePr>
+              <a:graphicFrameLocks xmlns:a="http://schemas.openxmlformats.org/drawingml/2006/main" noChangeAspect="1"/>
+            </wp:cNvGraphicFramePr>
+            <a:graphic xmlns:a="http://schemas.openxmlformats.org/drawingml/2006/main">
+              <a:graphicData uri="http://schemas.openxmlformats.org/drawingml/2006/picture">
+                <pic:pic xmlns:pic="http://schemas.openxmlformats.org/drawingml/2006/picture">
+                  <pic:nvPicPr>
+                    <pic:cNvPr id="0" name="Picture 2"/>
+                    <pic:cNvPicPr>
+                      <a:picLocks noChangeAspect="1" noChangeArrowheads="1"/>
+                    </pic:cNvPicPr>
+                  </pic:nvPicPr>
+                  <pic:blipFill>
+                    <a:blip r:embed="rId134">
+                      <a:extLst>
+                        <a:ext uri="{28A0092B-C50C-407E-A947-70E740481C1C}">
+                          <a14:useLocalDpi xmlns:a14="http://schemas.microsoft.com/office/drawing/2010/main" val="0"/>
+                        </a:ext>
+                      </a:extLst>
+                    </a:blip>
+                    <a:srcRect/>
+                    <a:stretch>
+                      <a:fillRect/>
+                    </a:stretch>
+                  </pic:blipFill>
+                  <pic:spPr bwMode="auto">
+                    <a:xfrm>
+                      <a:off x="0" y="0"/>
+                      <a:ext cx="5393690" cy="1661160"/>
+                    </a:xfrm>
+                    <a:prstGeom prst="rect">
+                      <a:avLst/>
+                    </a:prstGeom>
+                    <a:noFill/>
+                    <a:ln>
+                      <a:noFill/>
+                    </a:ln>
+                  </pic:spPr>
+                </pic:pic>
+              </a:graphicData>
+            </a:graphic>
+          </wp:inline>
+        </w:drawing>
+      </w:r>
+    </w:p>
+    <w:p>
+      <w:pPr>
+        <w:spacing w:after="0"/>
+        <w:rPr>
+          <w:sz w:val="28"/>
+          <w:szCs w:val="28"/>
+          <w:lang w:val="es-ES"/>
+        </w:rPr>
+      </w:pPr>
+      <w:r>
+        <w:rPr>
+          <w:noProof/>
+          <w:sz w:val="28"/>
+          <w:szCs w:val="28"/>
+          <w:lang w:eastAsia="es-AR"/>
+        </w:rPr>
+        <w:drawing>
+          <wp:inline distT="0" distB="0" distL="0" distR="0">
+            <wp:extent cx="4907915" cy="763905"/>
+            <wp:effectExtent l="0" t="0" r="6985" b="0"/>
+            <wp:docPr id="134" name="Imagen 134"/>
+            <wp:cNvGraphicFramePr>
+              <a:graphicFrameLocks xmlns:a="http://schemas.openxmlformats.org/drawingml/2006/main" noChangeAspect="1"/>
+            </wp:cNvGraphicFramePr>
+            <a:graphic xmlns:a="http://schemas.openxmlformats.org/drawingml/2006/main">
+              <a:graphicData uri="http://schemas.openxmlformats.org/drawingml/2006/picture">
+                <pic:pic xmlns:pic="http://schemas.openxmlformats.org/drawingml/2006/picture">
+                  <pic:nvPicPr>
+                    <pic:cNvPr id="0" name="Picture 3"/>
+                    <pic:cNvPicPr>
+                      <a:picLocks noChangeAspect="1" noChangeArrowheads="1"/>
+                    </pic:cNvPicPr>
+                  </pic:nvPicPr>
+                  <pic:blipFill>
+                    <a:blip r:embed="rId135">
+                      <a:extLst>
+                        <a:ext uri="{28A0092B-C50C-407E-A947-70E740481C1C}">
+                          <a14:useLocalDpi xmlns:a14="http://schemas.microsoft.com/office/drawing/2010/main" val="0"/>
+                        </a:ext>
+                      </a:extLst>
+                    </a:blip>
+                    <a:srcRect/>
+                    <a:stretch>
+                      <a:fillRect/>
+                    </a:stretch>
+                  </pic:blipFill>
+                  <pic:spPr bwMode="auto">
+                    <a:xfrm>
+                      <a:off x="0" y="0"/>
+                      <a:ext cx="4907915" cy="763905"/>
+                    </a:xfrm>
+                    <a:prstGeom prst="rect">
+                      <a:avLst/>
+                    </a:prstGeom>
+                    <a:noFill/>
+                    <a:ln>
+                      <a:noFill/>
+                    </a:ln>
+                  </pic:spPr>
+                </pic:pic>
+              </a:graphicData>
+            </a:graphic>
+          </wp:inline>
+        </w:drawing>
+      </w:r>
+    </w:p>
+    <w:p>
+      <w:pPr>
+        <w:spacing w:after="0"/>
+        <w:rPr>
+          <w:sz w:val="28"/>
+          <w:szCs w:val="28"/>
+          <w:lang w:val="es-ES"/>
+        </w:rPr>
+      </w:pPr>
+    </w:p>
+    <w:p>
+      <w:pPr>
+        <w:spacing w:after="0"/>
+        <w:rPr>
+          <w:b/>
+          <w:caps/>
+          <w:sz w:val="28"/>
+          <w:szCs w:val="28"/>
+          <w:lang w:val="es-ES"/>
+          <w14:reflection w14:blurRad="12700" w14:stA="28000" w14:stPos="0" w14:endA="0" w14:endPos="45000" w14:dist="1003" w14:dir="5400000" w14:fadeDir="5400000" w14:sx="100000" w14:sy="-100000" w14:kx="0" w14:ky="0" w14:algn="bl"/>
+          <w14:textOutline w14:w="4495" w14:cap="flat" w14:cmpd="sng" w14:algn="ctr">
+            <w14:solidFill>
+              <w14:schemeClr w14:val="accent4">
+                <w14:shade w14:val="50000"/>
+                <w14:satMod w14:val="120000"/>
+              </w14:schemeClr>
+            </w14:solidFill>
+            <w14:prstDash w14:val="solid"/>
+            <w14:round/>
+          </w14:textOutline>
+          <w14:textFill>
+            <w14:gradFill>
+              <w14:gsLst>
+                <w14:gs w14:pos="0">
+                  <w14:schemeClr w14:val="accent4">
+                    <w14:shade w14:val="20000"/>
+                    <w14:satMod w14:val="245000"/>
+                  </w14:schemeClr>
+                </w14:gs>
+                <w14:gs w14:pos="43000">
+                  <w14:schemeClr w14:val="accent4">
+                    <w14:satMod w14:val="255000"/>
+                  </w14:schemeClr>
+                </w14:gs>
+                <w14:gs w14:pos="48000">
+                  <w14:schemeClr w14:val="accent4">
+                    <w14:shade w14:val="85000"/>
+                    <w14:satMod w14:val="255000"/>
+                  </w14:schemeClr>
+                </w14:gs>
+                <w14:gs w14:pos="100000">
+                  <w14:schemeClr w14:val="accent4">
+                    <w14:shade w14:val="20000"/>
+                    <w14:satMod w14:val="245000"/>
+                  </w14:schemeClr>
+                </w14:gs>
+              </w14:gsLst>
+              <w14:lin w14:ang="5400000" w14:scaled="0"/>
+            </w14:gradFill>
+          </w14:textFill>
+        </w:rPr>
+      </w:pPr>
+    </w:p>
+    <w:p>
+      <w:pPr>
+        <w:spacing w:after="0"/>
+        <w:rPr>
+          <w:b/>
+          <w:caps/>
+          <w:sz w:val="28"/>
+          <w:szCs w:val="28"/>
+          <w:lang w:val="es-ES"/>
+          <w14:reflection w14:blurRad="12700" w14:stA="28000" w14:stPos="0" w14:endA="0" w14:endPos="45000" w14:dist="1003" w14:dir="5400000" w14:fadeDir="5400000" w14:sx="100000" w14:sy="-100000" w14:kx="0" w14:ky="0" w14:algn="bl"/>
+          <w14:textOutline w14:w="4495" w14:cap="flat" w14:cmpd="sng" w14:algn="ctr">
+            <w14:solidFill>
+              <w14:schemeClr w14:val="accent4">
+                <w14:shade w14:val="50000"/>
+                <w14:satMod w14:val="120000"/>
+              </w14:schemeClr>
+            </w14:solidFill>
+            <w14:prstDash w14:val="solid"/>
+            <w14:round/>
+          </w14:textOutline>
+          <w14:textFill>
+            <w14:gradFill>
+              <w14:gsLst>
+                <w14:gs w14:pos="0">
+                  <w14:schemeClr w14:val="accent4">
+                    <w14:shade w14:val="20000"/>
+                    <w14:satMod w14:val="245000"/>
+                  </w14:schemeClr>
+                </w14:gs>
+                <w14:gs w14:pos="43000">
+                  <w14:schemeClr w14:val="accent4">
+                    <w14:satMod w14:val="255000"/>
+                  </w14:schemeClr>
+                </w14:gs>
+                <w14:gs w14:pos="48000">
+                  <w14:schemeClr w14:val="accent4">
+                    <w14:shade w14:val="85000"/>
+                    <w14:satMod w14:val="255000"/>
+                  </w14:schemeClr>
+                </w14:gs>
+                <w14:gs w14:pos="100000">
+                  <w14:schemeClr w14:val="accent4">
+                    <w14:shade w14:val="20000"/>
+                    <w14:satMod w14:val="245000"/>
+                  </w14:schemeClr>
+                </w14:gs>
+              </w14:gsLst>
+              <w14:lin w14:ang="5400000" w14:scaled="0"/>
+            </w14:gradFill>
+          </w14:textFill>
+        </w:rPr>
+      </w:pPr>
+    </w:p>
+    <w:p>
+      <w:pPr>
+        <w:spacing w:after="0"/>
+        <w:rPr>
+          <w:b/>
+          <w:caps/>
+          <w:sz w:val="28"/>
+          <w:szCs w:val="28"/>
+          <w:lang w:val="es-ES"/>
+          <w14:reflection w14:blurRad="12700" w14:stA="28000" w14:stPos="0" w14:endA="0" w14:endPos="45000" w14:dist="1003" w14:dir="5400000" w14:fadeDir="5400000" w14:sx="100000" w14:sy="-100000" w14:kx="0" w14:ky="0" w14:algn="bl"/>
+          <w14:textOutline w14:w="4495" w14:cap="flat" w14:cmpd="sng" w14:algn="ctr">
+            <w14:solidFill>
+              <w14:schemeClr w14:val="accent4">
+                <w14:shade w14:val="50000"/>
+                <w14:satMod w14:val="120000"/>
+              </w14:schemeClr>
+            </w14:solidFill>
+            <w14:prstDash w14:val="solid"/>
+            <w14:round/>
+          </w14:textOutline>
+          <w14:textFill>
+            <w14:gradFill>
+              <w14:gsLst>
+                <w14:gs w14:pos="0">
+                  <w14:schemeClr w14:val="accent4">
+                    <w14:shade w14:val="20000"/>
+                    <w14:satMod w14:val="245000"/>
+                  </w14:schemeClr>
+                </w14:gs>
+                <w14:gs w14:pos="43000">
+                  <w14:schemeClr w14:val="accent4">
+                    <w14:satMod w14:val="255000"/>
+                  </w14:schemeClr>
+                </w14:gs>
+                <w14:gs w14:pos="48000">
+                  <w14:schemeClr w14:val="accent4">
+                    <w14:shade w14:val="85000"/>
+                    <w14:satMod w14:val="255000"/>
+                  </w14:schemeClr>
+                </w14:gs>
+                <w14:gs w14:pos="100000">
+                  <w14:schemeClr w14:val="accent4">
+                    <w14:shade w14:val="20000"/>
+                    <w14:satMod w14:val="245000"/>
+                  </w14:schemeClr>
+                </w14:gs>
+              </w14:gsLst>
+              <w14:lin w14:ang="5400000" w14:scaled="0"/>
+            </w14:gradFill>
+          </w14:textFill>
+        </w:rPr>
+      </w:pPr>
+      <w:r>
+        <w:rPr>
+          <w:b/>
+          <w:caps/>
+          <w:sz w:val="28"/>
+          <w:szCs w:val="28"/>
+          <w:lang w:val="es-ES"/>
+          <w14:reflection w14:blurRad="12700" w14:stA="28000" w14:stPos="0" w14:endA="0" w14:endPos="45000" w14:dist="1003" w14:dir="5400000" w14:fadeDir="5400000" w14:sx="100000" w14:sy="-100000" w14:kx="0" w14:ky="0" w14:algn="bl"/>
+          <w14:textOutline w14:w="4495" w14:cap="flat" w14:cmpd="sng" w14:algn="ctr">
+            <w14:solidFill>
+              <w14:schemeClr w14:val="accent4">
+                <w14:shade w14:val="50000"/>
+                <w14:satMod w14:val="120000"/>
+              </w14:schemeClr>
+            </w14:solidFill>
+            <w14:prstDash w14:val="solid"/>
+            <w14:round/>
+          </w14:textOutline>
+          <w14:textFill>
+            <w14:gradFill>
+              <w14:gsLst>
+                <w14:gs w14:pos="0">
+                  <w14:schemeClr w14:val="accent4">
+                    <w14:shade w14:val="20000"/>
+                    <w14:satMod w14:val="245000"/>
+                  </w14:schemeClr>
+                </w14:gs>
+                <w14:gs w14:pos="43000">
+                  <w14:schemeClr w14:val="accent4">
+                    <w14:satMod w14:val="255000"/>
+                  </w14:schemeClr>
+                </w14:gs>
+                <w14:gs w14:pos="48000">
+                  <w14:schemeClr w14:val="accent4">
+                    <w14:shade w14:val="85000"/>
+                    <w14:satMod w14:val="255000"/>
+                  </w14:schemeClr>
+                </w14:gs>
+                <w14:gs w14:pos="100000">
+                  <w14:schemeClr w14:val="accent4">
+                    <w14:shade w14:val="20000"/>
+                    <w14:satMod w14:val="245000"/>
+                  </w14:schemeClr>
+                </w14:gs>
+              </w14:gsLst>
+              <w14:lin w14:ang="5400000" w14:scaled="0"/>
+            </w14:gradFill>
+          </w14:textFill>
+        </w:rPr>
+        <w:t>Innertext</w:t>
+      </w:r>
+      <w:r>
+        <w:rPr>
+          <w:b/>
+          <w:caps/>
+          <w:sz w:val="28"/>
+          <w:szCs w:val="28"/>
+          <w:lang w:val="es-ES"/>
+          <w14:reflection w14:blurRad="12700" w14:stA="28000" w14:stPos="0" w14:endA="0" w14:endPos="45000" w14:dist="1003" w14:dir="5400000" w14:fadeDir="5400000" w14:sx="100000" w14:sy="-100000" w14:kx="0" w14:ky="0" w14:algn="bl"/>
+          <w14:textOutline w14:w="4495" w14:cap="flat" w14:cmpd="sng" w14:algn="ctr">
+            <w14:solidFill>
+              <w14:schemeClr w14:val="accent4">
+                <w14:shade w14:val="50000"/>
+                <w14:satMod w14:val="120000"/>
+              </w14:schemeClr>
+            </w14:solidFill>
+            <w14:prstDash w14:val="solid"/>
+            <w14:round/>
+          </w14:textOutline>
+          <w14:textFill>
+            <w14:gradFill>
+              <w14:gsLst>
+                <w14:gs w14:pos="0">
+                  <w14:schemeClr w14:val="accent4">
+                    <w14:shade w14:val="20000"/>
+                    <w14:satMod w14:val="245000"/>
+                  </w14:schemeClr>
+                </w14:gs>
+                <w14:gs w14:pos="43000">
+                  <w14:schemeClr w14:val="accent4">
+                    <w14:satMod w14:val="255000"/>
+                  </w14:schemeClr>
+                </w14:gs>
+                <w14:gs w14:pos="48000">
+                  <w14:schemeClr w14:val="accent4">
+                    <w14:shade w14:val="85000"/>
+                    <w14:satMod w14:val="255000"/>
+                  </w14:schemeClr>
+                </w14:gs>
+                <w14:gs w14:pos="100000">
+                  <w14:schemeClr w14:val="accent4">
+                    <w14:shade w14:val="20000"/>
+                    <w14:satMod w14:val="245000"/>
+                  </w14:schemeClr>
+                </w14:gs>
+              </w14:gsLst>
+              <w14:lin w14:ang="5400000" w14:scaled="0"/>
+            </w14:gradFill>
+          </w14:textFill>
+        </w:rPr>
+        <w:t xml:space="preserve">      </w:t>
+      </w:r>
+      <w:r>
+        <w:rPr>
+          <w:b/>
+          <w:caps/>
+          <w:sz w:val="28"/>
+          <w:szCs w:val="28"/>
+          <w:lang w:val="es-ES"/>
+          <w14:reflection w14:blurRad="12700" w14:stA="28000" w14:stPos="0" w14:endA="0" w14:endPos="45000" w14:dist="1003" w14:dir="5400000" w14:fadeDir="5400000" w14:sx="100000" w14:sy="-100000" w14:kx="0" w14:ky="0" w14:algn="bl"/>
+          <w14:textOutline w14:w="4495" w14:cap="flat" w14:cmpd="sng" w14:algn="ctr">
+            <w14:solidFill>
+              <w14:schemeClr w14:val="accent4">
+                <w14:shade w14:val="50000"/>
+                <w14:satMod w14:val="120000"/>
+              </w14:schemeClr>
+            </w14:solidFill>
+            <w14:prstDash w14:val="solid"/>
+            <w14:round/>
+          </w14:textOutline>
+          <w14:textFill>
+            <w14:gradFill>
+              <w14:gsLst>
+                <w14:gs w14:pos="0">
+                  <w14:schemeClr w14:val="accent4">
+                    <w14:shade w14:val="20000"/>
+                    <w14:satMod w14:val="245000"/>
+                  </w14:schemeClr>
+                </w14:gs>
+                <w14:gs w14:pos="43000">
+                  <w14:schemeClr w14:val="accent4">
+                    <w14:satMod w14:val="255000"/>
+                  </w14:schemeClr>
+                </w14:gs>
+                <w14:gs w14:pos="48000">
+                  <w14:schemeClr w14:val="accent4">
+                    <w14:shade w14:val="85000"/>
+                    <w14:satMod w14:val="255000"/>
+                  </w14:schemeClr>
+                </w14:gs>
+                <w14:gs w14:pos="100000">
+                  <w14:schemeClr w14:val="accent4">
+                    <w14:shade w14:val="20000"/>
+                    <w14:satMod w14:val="245000"/>
+                  </w14:schemeClr>
+                </w14:gs>
+              </w14:gsLst>
+              <w14:lin w14:ang="5400000" w14:scaled="0"/>
+            </w14:gradFill>
+          </w14:textFill>
+        </w:rPr>
+        <w:t>innerhtml</w:t>
+      </w:r>
+    </w:p>
+    <w:p>
+      <w:pPr>
+        <w:spacing w:after="0"/>
+        <w:rPr>
+          <w:b/>
+          <w:caps/>
+          <w:sz w:val="28"/>
+          <w:szCs w:val="28"/>
+          <w:lang w:val="es-ES"/>
+          <w14:reflection w14:blurRad="12700" w14:stA="28000" w14:stPos="0" w14:endA="0" w14:endPos="45000" w14:dist="1003" w14:dir="5400000" w14:fadeDir="5400000" w14:sx="100000" w14:sy="-100000" w14:kx="0" w14:ky="0" w14:algn="bl"/>
+          <w14:textOutline w14:w="4495" w14:cap="flat" w14:cmpd="sng" w14:algn="ctr">
+            <w14:solidFill>
+              <w14:schemeClr w14:val="accent4">
+                <w14:shade w14:val="50000"/>
+                <w14:satMod w14:val="120000"/>
+              </w14:schemeClr>
+            </w14:solidFill>
+            <w14:prstDash w14:val="solid"/>
+            <w14:round/>
+          </w14:textOutline>
+          <w14:textFill>
+            <w14:gradFill>
+              <w14:gsLst>
+                <w14:gs w14:pos="0">
+                  <w14:schemeClr w14:val="accent4">
+                    <w14:shade w14:val="20000"/>
+                    <w14:satMod w14:val="245000"/>
+                  </w14:schemeClr>
+                </w14:gs>
+                <w14:gs w14:pos="43000">
+                  <w14:schemeClr w14:val="accent4">
+                    <w14:satMod w14:val="255000"/>
+                  </w14:schemeClr>
+                </w14:gs>
+                <w14:gs w14:pos="48000">
+                  <w14:schemeClr w14:val="accent4">
+                    <w14:shade w14:val="85000"/>
+                    <w14:satMod w14:val="255000"/>
+                  </w14:schemeClr>
+                </w14:gs>
+                <w14:gs w14:pos="100000">
+                  <w14:schemeClr w14:val="accent4">
+                    <w14:shade w14:val="20000"/>
+                    <w14:satMod w14:val="245000"/>
+                  </w14:schemeClr>
+                </w14:gs>
+              </w14:gsLst>
+              <w14:lin w14:ang="5400000" w14:scaled="0"/>
+            </w14:gradFill>
+          </w14:textFill>
+        </w:rPr>
+      </w:pPr>
+      <w:r>
+        <w:rPr>
+          <w:b/>
+          <w:caps/>
+          <w:noProof/>
+          <w:sz w:val="28"/>
+          <w:szCs w:val="28"/>
+          <w:lang w:eastAsia="es-AR"/>
+        </w:rPr>
+        <w:drawing>
+          <wp:inline distT="0" distB="0" distL="0" distR="0">
+            <wp:extent cx="5393690" cy="1047750"/>
+            <wp:effectExtent l="0" t="0" r="0" b="0"/>
+            <wp:docPr id="135" name="Imagen 135"/>
+            <wp:cNvGraphicFramePr>
+              <a:graphicFrameLocks xmlns:a="http://schemas.openxmlformats.org/drawingml/2006/main" noChangeAspect="1"/>
+            </wp:cNvGraphicFramePr>
+            <a:graphic xmlns:a="http://schemas.openxmlformats.org/drawingml/2006/main">
+              <a:graphicData uri="http://schemas.openxmlformats.org/drawingml/2006/picture">
+                <pic:pic xmlns:pic="http://schemas.openxmlformats.org/drawingml/2006/picture">
+                  <pic:nvPicPr>
+                    <pic:cNvPr id="0" name="Picture 4"/>
+                    <pic:cNvPicPr>
+                      <a:picLocks noChangeAspect="1" noChangeArrowheads="1"/>
+                    </pic:cNvPicPr>
+                  </pic:nvPicPr>
+                  <pic:blipFill>
+                    <a:blip r:embed="rId136">
+                      <a:extLst>
+                        <a:ext uri="{28A0092B-C50C-407E-A947-70E740481C1C}">
+                          <a14:useLocalDpi xmlns:a14="http://schemas.microsoft.com/office/drawing/2010/main" val="0"/>
+                        </a:ext>
+                      </a:extLst>
+                    </a:blip>
+                    <a:srcRect/>
+                    <a:stretch>
+                      <a:fillRect/>
+                    </a:stretch>
+                  </pic:blipFill>
+                  <pic:spPr bwMode="auto">
+                    <a:xfrm>
+                      <a:off x="0" y="0"/>
+                      <a:ext cx="5393690" cy="1047750"/>
+                    </a:xfrm>
+                    <a:prstGeom prst="rect">
+                      <a:avLst/>
+                    </a:prstGeom>
+                    <a:noFill/>
+                    <a:ln>
+                      <a:noFill/>
+                    </a:ln>
+                  </pic:spPr>
+                </pic:pic>
+              </a:graphicData>
+            </a:graphic>
+          </wp:inline>
+        </w:drawing>
+      </w:r>
+    </w:p>
+    <w:p>
+      <w:pPr>
+        <w:spacing w:after="0"/>
+        <w:rPr>
+          <w:sz w:val="28"/>
+          <w:szCs w:val="28"/>
+          <w:lang w:val="es-ES"/>
+        </w:rPr>
+      </w:pPr>
+      <w:r>
+        <w:rPr>
+          <w:noProof/>
+          <w:sz w:val="28"/>
+          <w:szCs w:val="28"/>
+          <w:lang w:eastAsia="es-AR"/>
+        </w:rPr>
+        <w:drawing>
+          <wp:inline distT="0" distB="0" distL="0" distR="0">
+            <wp:extent cx="5399405" cy="1747520"/>
+            <wp:effectExtent l="0" t="0" r="0" b="5080"/>
+            <wp:docPr id="136" name="Imagen 136"/>
+            <wp:cNvGraphicFramePr>
+              <a:graphicFrameLocks xmlns:a="http://schemas.openxmlformats.org/drawingml/2006/main" noChangeAspect="1"/>
+            </wp:cNvGraphicFramePr>
+            <a:graphic xmlns:a="http://schemas.openxmlformats.org/drawingml/2006/main">
+              <a:graphicData uri="http://schemas.openxmlformats.org/drawingml/2006/picture">
+                <pic:pic xmlns:pic="http://schemas.openxmlformats.org/drawingml/2006/picture">
+                  <pic:nvPicPr>
+                    <pic:cNvPr id="0" name="Picture 5"/>
+                    <pic:cNvPicPr>
+                      <a:picLocks noChangeAspect="1" noChangeArrowheads="1"/>
+                    </pic:cNvPicPr>
+                  </pic:nvPicPr>
+                  <pic:blipFill>
+                    <a:blip r:embed="rId137">
+                      <a:extLst>
+                        <a:ext uri="{28A0092B-C50C-407E-A947-70E740481C1C}">
+                          <a14:useLocalDpi xmlns:a14="http://schemas.microsoft.com/office/drawing/2010/main" val="0"/>
+                        </a:ext>
+                      </a:extLst>
+                    </a:blip>
+                    <a:srcRect/>
+                    <a:stretch>
+                      <a:fillRect/>
+                    </a:stretch>
+                  </pic:blipFill>
+                  <pic:spPr bwMode="auto">
+                    <a:xfrm>
+                      <a:off x="0" y="0"/>
+                      <a:ext cx="5399405" cy="1747520"/>
+                    </a:xfrm>
+                    <a:prstGeom prst="rect">
+                      <a:avLst/>
+                    </a:prstGeom>
+                    <a:noFill/>
+                    <a:ln>
+                      <a:noFill/>
+                    </a:ln>
+                  </pic:spPr>
+                </pic:pic>
+              </a:graphicData>
+            </a:graphic>
+          </wp:inline>
+        </w:drawing>
+      </w:r>
+    </w:p>
+    <w:p>
+      <w:pPr>
+        <w:spacing w:after="0"/>
+        <w:rPr>
+          <w:sz w:val="28"/>
+          <w:szCs w:val="28"/>
+          <w:lang w:val="es-ES"/>
+        </w:rPr>
+      </w:pPr>
+    </w:p>
+    <w:p>
+      <w:pPr>
+        <w:spacing w:after="0"/>
+        <w:rPr>
+          <w:sz w:val="28"/>
+          <w:szCs w:val="28"/>
+          <w:lang w:val="es-ES"/>
+        </w:rPr>
+      </w:pPr>
+      <w:r>
+        <w:rPr>
+          <w:noProof/>
+          <w:sz w:val="28"/>
+          <w:szCs w:val="28"/>
+          <w:lang w:eastAsia="es-AR"/>
+        </w:rPr>
+        <w:drawing>
+          <wp:inline distT="0" distB="0" distL="0" distR="0">
+            <wp:extent cx="2899410" cy="1174750"/>
+            <wp:effectExtent l="0" t="0" r="0" b="6350"/>
+            <wp:docPr id="137" name="Imagen 137"/>
+            <wp:cNvGraphicFramePr>
+              <a:graphicFrameLocks xmlns:a="http://schemas.openxmlformats.org/drawingml/2006/main" noChangeAspect="1"/>
+            </wp:cNvGraphicFramePr>
+            <a:graphic xmlns:a="http://schemas.openxmlformats.org/drawingml/2006/main">
+              <a:graphicData uri="http://schemas.openxmlformats.org/drawingml/2006/picture">
+                <pic:pic xmlns:pic="http://schemas.openxmlformats.org/drawingml/2006/picture">
+                  <pic:nvPicPr>
+                    <pic:cNvPr id="0" name="Picture 6"/>
+                    <pic:cNvPicPr>
+                      <a:picLocks noChangeAspect="1" noChangeArrowheads="1"/>
+                    </pic:cNvPicPr>
+                  </pic:nvPicPr>
+                  <pic:blipFill>
+                    <a:blip r:embed="rId138">
+                      <a:extLst>
+                        <a:ext uri="{28A0092B-C50C-407E-A947-70E740481C1C}">
+                          <a14:useLocalDpi xmlns:a14="http://schemas.microsoft.com/office/drawing/2010/main" val="0"/>
+                        </a:ext>
+                      </a:extLst>
+                    </a:blip>
+                    <a:srcRect/>
+                    <a:stretch>
+                      <a:fillRect/>
+                    </a:stretch>
+                  </pic:blipFill>
+                  <pic:spPr bwMode="auto">
+                    <a:xfrm>
+                      <a:off x="0" y="0"/>
+                      <a:ext cx="2899410" cy="1174750"/>
+                    </a:xfrm>
+                    <a:prstGeom prst="rect">
+                      <a:avLst/>
+                    </a:prstGeom>
+                    <a:noFill/>
+                    <a:ln>
+                      <a:noFill/>
+                    </a:ln>
+                  </pic:spPr>
+                </pic:pic>
+              </a:graphicData>
+            </a:graphic>
+          </wp:inline>
+        </w:drawing>
+      </w:r>
+    </w:p>
+    <w:p>
+      <w:pPr>
+        <w:spacing w:after="0"/>
+        <w:rPr>
+          <w:sz w:val="28"/>
+          <w:szCs w:val="28"/>
+          <w:lang w:val="es-ES"/>
+        </w:rPr>
+      </w:pPr>
+    </w:p>
+    <w:p>
+      <w:pPr>
+        <w:spacing w:after="0"/>
+        <w:rPr>
+          <w:b/>
+          <w:caps/>
+          <w:sz w:val="28"/>
+          <w:szCs w:val="28"/>
+          <w:lang w:val="es-ES"/>
+          <w14:reflection w14:blurRad="12700" w14:stA="28000" w14:stPos="0" w14:endA="0" w14:endPos="45000" w14:dist="1003" w14:dir="5400000" w14:fadeDir="5400000" w14:sx="100000" w14:sy="-100000" w14:kx="0" w14:ky="0" w14:algn="bl"/>
+          <w14:textOutline w14:w="4495" w14:cap="flat" w14:cmpd="sng" w14:algn="ctr">
+            <w14:solidFill>
+              <w14:schemeClr w14:val="accent4">
+                <w14:shade w14:val="50000"/>
+                <w14:satMod w14:val="120000"/>
+              </w14:schemeClr>
+            </w14:solidFill>
+            <w14:prstDash w14:val="solid"/>
+            <w14:round/>
+          </w14:textOutline>
+          <w14:textFill>
+            <w14:gradFill>
+              <w14:gsLst>
+                <w14:gs w14:pos="0">
+                  <w14:schemeClr w14:val="accent4">
+                    <w14:shade w14:val="20000"/>
+                    <w14:satMod w14:val="245000"/>
+                  </w14:schemeClr>
+                </w14:gs>
+                <w14:gs w14:pos="43000">
+                  <w14:schemeClr w14:val="accent4">
+                    <w14:satMod w14:val="255000"/>
+                  </w14:schemeClr>
+                </w14:gs>
+                <w14:gs w14:pos="48000">
+                  <w14:schemeClr w14:val="accent4">
+                    <w14:shade w14:val="85000"/>
+                    <w14:satMod w14:val="255000"/>
+                  </w14:schemeClr>
+                </w14:gs>
+                <w14:gs w14:pos="100000">
+                  <w14:schemeClr w14:val="accent4">
+                    <w14:shade w14:val="20000"/>
+                    <w14:satMod w14:val="245000"/>
+                  </w14:schemeClr>
+                </w14:gs>
+              </w14:gsLst>
+              <w14:lin w14:ang="5400000" w14:scaled="0"/>
+            </w14:gradFill>
+          </w14:textFill>
+        </w:rPr>
+      </w:pPr>
+      <w:r>
+        <w:rPr>
+          <w:b/>
+          <w:caps/>
+          <w:sz w:val="28"/>
+          <w:szCs w:val="28"/>
+          <w:lang w:val="es-ES"/>
+          <w14:reflection w14:blurRad="12700" w14:stA="28000" w14:stPos="0" w14:endA="0" w14:endPos="45000" w14:dist="1003" w14:dir="5400000" w14:fadeDir="5400000" w14:sx="100000" w14:sy="-100000" w14:kx="0" w14:ky="0" w14:algn="bl"/>
+          <w14:textOutline w14:w="4495" w14:cap="flat" w14:cmpd="sng" w14:algn="ctr">
+            <w14:solidFill>
+              <w14:schemeClr w14:val="accent4">
+                <w14:shade w14:val="50000"/>
+                <w14:satMod w14:val="120000"/>
+              </w14:schemeClr>
+            </w14:solidFill>
+            <w14:prstDash w14:val="solid"/>
+            <w14:round/>
+          </w14:textOutline>
+          <w14:textFill>
+            <w14:gradFill>
+              <w14:gsLst>
+                <w14:gs w14:pos="0">
+                  <w14:schemeClr w14:val="accent4">
+                    <w14:shade w14:val="20000"/>
+                    <w14:satMod w14:val="245000"/>
+                  </w14:schemeClr>
+                </w14:gs>
+                <w14:gs w14:pos="43000">
+                  <w14:schemeClr w14:val="accent4">
+                    <w14:satMod w14:val="255000"/>
+                  </w14:schemeClr>
+                </w14:gs>
+                <w14:gs w14:pos="48000">
+                  <w14:schemeClr w14:val="accent4">
+                    <w14:shade w14:val="85000"/>
+                    <w14:satMod w14:val="255000"/>
+                  </w14:schemeClr>
+                </w14:gs>
+                <w14:gs w14:pos="100000">
+                  <w14:schemeClr w14:val="accent4">
+                    <w14:shade w14:val="20000"/>
+                    <w14:satMod w14:val="245000"/>
+                  </w14:schemeClr>
+                </w14:gs>
+              </w14:gsLst>
+              <w14:lin w14:ang="5400000" w14:scaled="0"/>
+            </w14:gradFill>
+          </w14:textFill>
+        </w:rPr>
+        <w:t>getElementById</w:t>
+      </w:r>
+    </w:p>
+    <w:p>
+      <w:pPr>
+        <w:ind w:left="708" w:hanging="708"/>
+        <w:rPr>
+          <w:lang w:val="es-ES"/>
+        </w:rPr>
+      </w:pPr>
+      <w:r>
+        <w:rPr>
+          <w:lang w:val="es-ES"/>
+        </w:rPr>
+        <w:t xml:space="preserve">Se puede hacer lo mismo con el </w:t>
+      </w:r>
+      <w:proofErr w:type="spellStart"/>
+      <w:r>
+        <w:rPr>
+          <w:lang w:val="es-ES"/>
+        </w:rPr>
+        <w:t>querySelector</w:t>
+      </w:r>
+      <w:proofErr w:type="spellEnd"/>
+      <w:r>
+        <w:rPr>
+          <w:lang w:val="es-ES"/>
+        </w:rPr>
+        <w:t xml:space="preserve"> utilizando el # para buscar el ID.</w:t>
+      </w:r>
+    </w:p>
+    <w:p>
+      <w:pPr>
+        <w:rPr>
+          <w:lang w:val="es-ES"/>
+        </w:rPr>
+      </w:pPr>
+      <w:r>
+        <w:rPr>
+          <w:noProof/>
+          <w:lang w:eastAsia="es-AR"/>
+        </w:rPr>
+        <w:lastRenderedPageBreak/>
+        <w:drawing>
+          <wp:inline distT="0" distB="0" distL="0" distR="0">
+            <wp:extent cx="2980690" cy="1579880"/>
+            <wp:effectExtent l="0" t="0" r="0" b="1270"/>
+            <wp:docPr id="138" name="Imagen 138"/>
+            <wp:cNvGraphicFramePr>
+              <a:graphicFrameLocks xmlns:a="http://schemas.openxmlformats.org/drawingml/2006/main" noChangeAspect="1"/>
+            </wp:cNvGraphicFramePr>
+            <a:graphic xmlns:a="http://schemas.openxmlformats.org/drawingml/2006/main">
+              <a:graphicData uri="http://schemas.openxmlformats.org/drawingml/2006/picture">
+                <pic:pic xmlns:pic="http://schemas.openxmlformats.org/drawingml/2006/picture">
+                  <pic:nvPicPr>
+                    <pic:cNvPr id="0" name="Picture 7"/>
+                    <pic:cNvPicPr>
+                      <a:picLocks noChangeAspect="1" noChangeArrowheads="1"/>
+                    </pic:cNvPicPr>
+                  </pic:nvPicPr>
+                  <pic:blipFill>
+                    <a:blip r:embed="rId139">
+                      <a:extLst>
+                        <a:ext uri="{28A0092B-C50C-407E-A947-70E740481C1C}">
+                          <a14:useLocalDpi xmlns:a14="http://schemas.microsoft.com/office/drawing/2010/main" val="0"/>
+                        </a:ext>
+                      </a:extLst>
+                    </a:blip>
+                    <a:srcRect/>
+                    <a:stretch>
+                      <a:fillRect/>
+                    </a:stretch>
+                  </pic:blipFill>
+                  <pic:spPr bwMode="auto">
+                    <a:xfrm>
+                      <a:off x="0" y="0"/>
+                      <a:ext cx="2980690" cy="1579880"/>
+                    </a:xfrm>
+                    <a:prstGeom prst="rect">
+                      <a:avLst/>
+                    </a:prstGeom>
+                    <a:noFill/>
+                    <a:ln>
+                      <a:noFill/>
+                    </a:ln>
+                  </pic:spPr>
+                </pic:pic>
+              </a:graphicData>
+            </a:graphic>
+          </wp:inline>
+        </w:drawing>
+      </w:r>
+    </w:p>
+    <w:p>
+      <w:pPr>
+        <w:rPr>
+          <w:lang w:val="es-ES"/>
+        </w:rPr>
+      </w:pPr>
+      <w:r>
+        <w:rPr>
+          <w:lang w:val="es-ES"/>
+        </w:rPr>
+        <w:t xml:space="preserve">Si quiero buscar clases tengo que poner </w:t>
+      </w:r>
+      <w:proofErr w:type="gramStart"/>
+      <w:r>
+        <w:rPr>
+          <w:lang w:val="es-ES"/>
+        </w:rPr>
+        <w:t>un .</w:t>
+      </w:r>
+      <w:proofErr w:type="gramEnd"/>
+      <w:r>
+        <w:rPr>
+          <w:lang w:val="es-ES"/>
+        </w:rPr>
+        <w:t xml:space="preserve"> (</w:t>
+      </w:r>
+      <w:proofErr w:type="gramStart"/>
+      <w:r>
+        <w:rPr>
+          <w:lang w:val="es-ES"/>
+        </w:rPr>
+        <w:t>punto</w:t>
+      </w:r>
+      <w:proofErr w:type="gramEnd"/>
+      <w:r>
+        <w:rPr>
+          <w:lang w:val="es-ES"/>
+        </w:rPr>
+        <w:t>)</w:t>
+      </w:r>
+    </w:p>
+    <w:p>
+      <w:pPr>
+        <w:rPr>
+          <w:lang w:val="es-ES"/>
+        </w:rPr>
+      </w:pPr>
+      <w:r>
+        <w:rPr>
+          <w:noProof/>
+          <w:lang w:eastAsia="es-AR"/>
+        </w:rPr>
+        <w:drawing>
+          <wp:inline distT="0" distB="0" distL="0" distR="0">
+            <wp:extent cx="2141220" cy="451485"/>
+            <wp:effectExtent l="0" t="0" r="0" b="5715"/>
+            <wp:docPr id="139" name="Imagen 139"/>
+            <wp:cNvGraphicFramePr>
+              <a:graphicFrameLocks xmlns:a="http://schemas.openxmlformats.org/drawingml/2006/main" noChangeAspect="1"/>
+            </wp:cNvGraphicFramePr>
+            <a:graphic xmlns:a="http://schemas.openxmlformats.org/drawingml/2006/main">
+              <a:graphicData uri="http://schemas.openxmlformats.org/drawingml/2006/picture">
+                <pic:pic xmlns:pic="http://schemas.openxmlformats.org/drawingml/2006/picture">
+                  <pic:nvPicPr>
+                    <pic:cNvPr id="0" name="Picture 8"/>
+                    <pic:cNvPicPr>
+                      <a:picLocks noChangeAspect="1" noChangeArrowheads="1"/>
+                    </pic:cNvPicPr>
+                  </pic:nvPicPr>
+                  <pic:blipFill>
+                    <a:blip r:embed="rId140">
+                      <a:extLst>
+                        <a:ext uri="{28A0092B-C50C-407E-A947-70E740481C1C}">
+                          <a14:useLocalDpi xmlns:a14="http://schemas.microsoft.com/office/drawing/2010/main" val="0"/>
+                        </a:ext>
+                      </a:extLst>
+                    </a:blip>
+                    <a:srcRect/>
+                    <a:stretch>
+                      <a:fillRect/>
+                    </a:stretch>
+                  </pic:blipFill>
+                  <pic:spPr bwMode="auto">
+                    <a:xfrm>
+                      <a:off x="0" y="0"/>
+                      <a:ext cx="2141220" cy="451485"/>
+                    </a:xfrm>
+                    <a:prstGeom prst="rect">
+                      <a:avLst/>
+                    </a:prstGeom>
+                    <a:noFill/>
+                    <a:ln>
+                      <a:noFill/>
+                    </a:ln>
+                  </pic:spPr>
+                </pic:pic>
+              </a:graphicData>
+            </a:graphic>
+          </wp:inline>
+        </w:drawing>
+      </w:r>
+    </w:p>
+    <w:p>
+      <w:pPr>
+        <w:rPr>
+          <w:lang w:val="es-ES"/>
+        </w:rPr>
+      </w:pPr>
+    </w:p>
+    <w:p>
+      <w:pPr>
+        <w:rPr>
+          <w:lang w:val="es-ES"/>
+        </w:rPr>
+      </w:pPr>
+    </w:p>
+    <w:p>
+      <w:pPr>
+        <w:rPr>
+          <w:lang w:val="es-ES"/>
+        </w:rPr>
+      </w:pPr>
+      <w:r>
+        <w:rPr>
+          <w:lang w:val="es-ES"/>
+        </w:rPr>
+        <w:t xml:space="preserve">Lo </w:t>
+      </w:r>
+      <w:proofErr w:type="spellStart"/>
+      <w:r>
+        <w:rPr>
+          <w:lang w:val="es-ES"/>
+        </w:rPr>
+        <w:t>mas</w:t>
+      </w:r>
+      <w:proofErr w:type="spellEnd"/>
+      <w:r>
+        <w:rPr>
+          <w:lang w:val="es-ES"/>
+        </w:rPr>
+        <w:t xml:space="preserve"> eficiente es no hacer muchos </w:t>
+      </w:r>
+      <w:proofErr w:type="spellStart"/>
+      <w:proofErr w:type="gramStart"/>
+      <w:r>
+        <w:rPr>
+          <w:lang w:val="es-ES"/>
+        </w:rPr>
+        <w:t>querySelector</w:t>
+      </w:r>
+      <w:proofErr w:type="spellEnd"/>
+      <w:r>
+        <w:rPr>
+          <w:lang w:val="es-ES"/>
+        </w:rPr>
+        <w:t xml:space="preserve"> ,</w:t>
+      </w:r>
+      <w:proofErr w:type="gramEnd"/>
+      <w:r>
+        <w:rPr>
+          <w:lang w:val="es-ES"/>
+        </w:rPr>
+        <w:t xml:space="preserve"> </w:t>
+      </w:r>
+      <w:proofErr w:type="spellStart"/>
+      <w:r>
+        <w:rPr>
+          <w:lang w:val="es-ES"/>
+        </w:rPr>
+        <w:t>getElmentbyId</w:t>
+      </w:r>
+      <w:proofErr w:type="spellEnd"/>
+      <w:r>
+        <w:rPr>
+          <w:lang w:val="es-ES"/>
+        </w:rPr>
+        <w:t xml:space="preserve"> , etc.</w:t>
+      </w:r>
+    </w:p>
+    <w:p>
+      <w:pPr>
+        <w:rPr>
+          <w:lang w:val="es-ES"/>
+        </w:rPr>
+      </w:pPr>
+      <w:r>
+        <w:rPr>
+          <w:lang w:val="es-ES"/>
+        </w:rPr>
+        <w:t>Lo mejor es guardarlo en una variable para que no tenga que hacer muchos llamados a dicho elemento para ir a buscarlo.</w:t>
+      </w:r>
+      <w:r>
+        <w:rPr>
+          <w:lang w:val="es-ES"/>
+        </w:rPr>
+        <w:t xml:space="preserve"> Ya tengo la referencia.</w:t>
+      </w:r>
+    </w:p>
+    <w:p>
+      <w:pPr>
+        <w:rPr>
+          <w:lang w:val="es-ES"/>
+        </w:rPr>
+      </w:pPr>
+      <w:r>
+        <w:rPr>
+          <w:noProof/>
+          <w:lang w:eastAsia="es-AR"/>
+        </w:rPr>
+        <w:drawing>
+          <wp:inline distT="0" distB="0" distL="0" distR="0">
+            <wp:extent cx="3373755" cy="1174750"/>
+            <wp:effectExtent l="0" t="0" r="0" b="6350"/>
+            <wp:docPr id="140" name="Imagen 140"/>
+            <wp:cNvGraphicFramePr>
+              <a:graphicFrameLocks xmlns:a="http://schemas.openxmlformats.org/drawingml/2006/main" noChangeAspect="1"/>
+            </wp:cNvGraphicFramePr>
+            <a:graphic xmlns:a="http://schemas.openxmlformats.org/drawingml/2006/main">
+              <a:graphicData uri="http://schemas.openxmlformats.org/drawingml/2006/picture">
+                <pic:pic xmlns:pic="http://schemas.openxmlformats.org/drawingml/2006/picture">
+                  <pic:nvPicPr>
+                    <pic:cNvPr id="0" name="Picture 9"/>
+                    <pic:cNvPicPr>
+                      <a:picLocks noChangeAspect="1" noChangeArrowheads="1"/>
+                    </pic:cNvPicPr>
+                  </pic:nvPicPr>
+                  <pic:blipFill>
+                    <a:blip r:embed="rId141">
+                      <a:extLst>
+                        <a:ext uri="{28A0092B-C50C-407E-A947-70E740481C1C}">
+                          <a14:useLocalDpi xmlns:a14="http://schemas.microsoft.com/office/drawing/2010/main" val="0"/>
+                        </a:ext>
+                      </a:extLst>
+                    </a:blip>
+                    <a:srcRect/>
+                    <a:stretch>
+                      <a:fillRect/>
+                    </a:stretch>
+                  </pic:blipFill>
+                  <pic:spPr bwMode="auto">
+                    <a:xfrm>
+                      <a:off x="0" y="0"/>
+                      <a:ext cx="3373755" cy="1174750"/>
+                    </a:xfrm>
+                    <a:prstGeom prst="rect">
+                      <a:avLst/>
+                    </a:prstGeom>
+                    <a:noFill/>
+                    <a:ln>
+                      <a:noFill/>
+                    </a:ln>
+                  </pic:spPr>
+                </pic:pic>
+              </a:graphicData>
+            </a:graphic>
+          </wp:inline>
+        </w:drawing>
+      </w:r>
+    </w:p>
+    <w:p>
+      <w:pPr>
+        <w:rPr>
+          <w:lang w:val="es-ES"/>
+        </w:rPr>
+      </w:pPr>
+      <w:bookmarkStart w:id="11" w:name="_GoBack"/>
+      <w:bookmarkEnd w:id="11"/>
+    </w:p>
+    <w:p>
+      <w:pPr>
+        <w:rPr>
+          <w:lang w:val="es-ES"/>
+        </w:rPr>
+      </w:pPr>
+    </w:p>
+    <w:p>
+      <w:pPr>
+        <w:rPr>
+          <w:lang w:val="es-ES"/>
+        </w:rPr>
+      </w:pPr>
+    </w:p>
+    <w:p>
+      <w:pPr>
+        <w:rPr>
+          <w:lang w:val="es-ES"/>
+        </w:rPr>
+      </w:pPr>
+    </w:p>
+    <w:p>
+      <w:pPr>
+        <w:spacing w:after="0"/>
+        <w:rPr>
+          <w:b/>
+          <w:caps/>
+          <w:sz w:val="28"/>
+          <w:szCs w:val="28"/>
+          <w:lang w:val="es-ES"/>
+          <w14:reflection w14:blurRad="12700" w14:stA="28000" w14:stPos="0" w14:endA="0" w14:endPos="45000" w14:dist="1003" w14:dir="5400000" w14:fadeDir="5400000" w14:sx="100000" w14:sy="-100000" w14:kx="0" w14:ky="0" w14:algn="bl"/>
+          <w14:textOutline w14:w="4495" w14:cap="flat" w14:cmpd="sng" w14:algn="ctr">
+            <w14:solidFill>
+              <w14:schemeClr w14:val="accent4">
+                <w14:shade w14:val="50000"/>
+                <w14:satMod w14:val="120000"/>
+              </w14:schemeClr>
+            </w14:solidFill>
+            <w14:prstDash w14:val="solid"/>
+            <w14:round/>
+          </w14:textOutline>
+          <w14:textFill>
+            <w14:gradFill>
+              <w14:gsLst>
+                <w14:gs w14:pos="0">
+                  <w14:schemeClr w14:val="accent4">
+                    <w14:shade w14:val="20000"/>
+                    <w14:satMod w14:val="245000"/>
+                  </w14:schemeClr>
+                </w14:gs>
+                <w14:gs w14:pos="43000">
+                  <w14:schemeClr w14:val="accent4">
+                    <w14:satMod w14:val="255000"/>
+                  </w14:schemeClr>
+                </w14:gs>
+                <w14:gs w14:pos="48000">
+                  <w14:schemeClr w14:val="accent4">
+                    <w14:shade w14:val="85000"/>
+                    <w14:satMod w14:val="255000"/>
+                  </w14:schemeClr>
+                </w14:gs>
+                <w14:gs w14:pos="100000">
+                  <w14:schemeClr w14:val="accent4">
+                    <w14:shade w14:val="20000"/>
+                    <w14:satMod w14:val="245000"/>
+                  </w14:schemeClr>
+                </w14:gs>
+              </w14:gsLst>
+              <w14:lin w14:ang="5400000" w14:scaled="0"/>
+            </w14:gradFill>
+          </w14:textFill>
+        </w:rPr>
+      </w:pPr>
+    </w:p>
+    <w:p>
+      <w:pPr>
+        <w:spacing w:after="0"/>
+        <w:rPr>
+          <w:sz w:val="28"/>
+          <w:szCs w:val="28"/>
+          <w:lang w:val="es-ES"/>
+        </w:rPr>
+      </w:pPr>
+    </w:p>
+    <w:p>
+      <w:pPr>
+        <w:spacing w:after="0"/>
+        <w:rPr>
+          <w:sz w:val="28"/>
+          <w:szCs w:val="28"/>
           <w:lang w:val="es-ES"/>
         </w:rPr>
       </w:pPr>
@@ -23651,7 +26432,7 @@
 </file>
 
 <file path=customXml/itemProps1.xml><?xml version="1.0" encoding="utf-8"?>
-<ds:datastoreItem xmlns:ds="http://schemas.openxmlformats.org/officeDocument/2006/customXml" ds:itemID="{458EA4CC-838A-4A38-AD6D-07818493ECDE}">
+<ds:datastoreItem xmlns:ds="http://schemas.openxmlformats.org/officeDocument/2006/customXml" ds:itemID="{42904405-7C2D-4408-B42F-265B4ECC5554}">
   <ds:schemaRefs>
     <ds:schemaRef ds:uri="http://schemas.openxmlformats.org/officeDocument/2006/bibliography"/>
   </ds:schemaRefs>

</xml_diff>